<commit_message>
update demo notes and ppt and created PDF versions
</commit_message>
<xml_diff>
--- a/Docs/Demonstration notes.docx
+++ b/Docs/Demonstration notes.docx
@@ -38,7 +38,10 @@
         </w:numPr>
       </w:pPr>
       <w:r>
-        <w:t>I created a page with a “new” HTML element called “</w:t>
+        <w:t>C</w:t>
+      </w:r>
+      <w:r>
+        <w:t>reated a page with a “new” HTML element called “</w:t>
       </w:r>
       <w:r>
         <w:rPr>
@@ -479,6 +482,8 @@
       <w:pPr>
         <w:ind w:left="360"/>
       </w:pPr>
+      <w:bookmarkStart w:id="0" w:name="_GoBack"/>
+      <w:bookmarkEnd w:id="0"/>
       <w:r>
         <w:t>**Notice how the “compatibility mode” disappears in IE</w:t>
       </w:r>
@@ -516,19 +521,7 @@
           <w:rPr>
             <w:rStyle w:val="Hyperlink"/>
           </w:rPr>
-          <w:t>http://html5demo1.azurewebsites.n</w:t>
-        </w:r>
-        <w:r>
-          <w:rPr>
-            <w:rStyle w:val="Hyperlink"/>
-          </w:rPr>
-          <w:t>e</w:t>
-        </w:r>
-        <w:r>
-          <w:rPr>
-            <w:rStyle w:val="Hyperlink"/>
-          </w:rPr>
-          <w:t>t/Demo03a-PagePreHTML5.html</w:t>
+          <w:t>http://html5demo1.azurewebsites.net/Demo03a-PagePreHTML5.html</w:t>
         </w:r>
       </w:hyperlink>
     </w:p>
@@ -812,16 +805,7 @@
       </w:pPr>
       <w:r>
         <w:lastRenderedPageBreak/>
-        <w:t xml:space="preserve">Demo </w:t>
-      </w:r>
-      <w:r>
-        <w:t>4</w:t>
-      </w:r>
-      <w:r>
-        <w:t xml:space="preserve"> – </w:t>
-      </w:r>
-      <w:r>
-        <w:t>New Input Types</w:t>
+        <w:t>Demo 4 – New Input Types</w:t>
       </w:r>
     </w:p>
     <w:p>
@@ -1030,9 +1014,42 @@
         <w:t xml:space="preserve"> areas too!</w:t>
       </w:r>
     </w:p>
-    <w:p>
-      <w:bookmarkStart w:id="0" w:name="_GoBack"/>
-      <w:bookmarkEnd w:id="0"/>
+    <w:p/>
+    <w:p>
+      <w:pPr>
+        <w:pStyle w:val="Heading1"/>
+      </w:pPr>
+      <w:r>
+        <w:t>Demo 5</w:t>
+      </w:r>
+      <w:r>
+        <w:t xml:space="preserve"> – </w:t>
+      </w:r>
+      <w:r>
+        <w:t>Multimedia</w:t>
+      </w:r>
+    </w:p>
+    <w:p>
+      <w:hyperlink r:id="rId14" w:history="1">
+        <w:r>
+          <w:rPr>
+            <w:rStyle w:val="Hyperlink"/>
+          </w:rPr>
+          <w:t>http://html5demo1.azurewebsites.net/Demo04-NewInputTypes.html</w:t>
+        </w:r>
+      </w:hyperlink>
+    </w:p>
+    <w:p>
+      <w:pPr>
+        <w:pStyle w:val="ListParagraph"/>
+        <w:numPr>
+          <w:ilvl w:val="0"/>
+          <w:numId w:val="5"/>
+        </w:numPr>
+      </w:pPr>
+      <w:r>
+        <w:t>Open up Demo04-NewInputType.html and review all of the input types</w:t>
+      </w:r>
     </w:p>
     <w:p/>
     <w:sectPr>
@@ -1048,6 +1065,95 @@
 <file path=word/numbering.xml><?xml version="1.0" encoding="utf-8"?>
 <w:numbering xmlns:wpc="http://schemas.microsoft.com/office/word/2010/wordprocessingCanvas" xmlns:mc="http://schemas.openxmlformats.org/markup-compatibility/2006" xmlns:o="urn:schemas-microsoft-com:office:office" xmlns:r="http://schemas.openxmlformats.org/officeDocument/2006/relationships" xmlns:m="http://schemas.openxmlformats.org/officeDocument/2006/math" xmlns:v="urn:schemas-microsoft-com:vml" xmlns:wp14="http://schemas.microsoft.com/office/word/2010/wordprocessingDrawing" xmlns:wp="http://schemas.openxmlformats.org/drawingml/2006/wordprocessingDrawing" xmlns:w10="urn:schemas-microsoft-com:office:word" xmlns:w="http://schemas.openxmlformats.org/wordprocessingml/2006/main" xmlns:w14="http://schemas.microsoft.com/office/word/2010/wordml" xmlns:wpg="http://schemas.microsoft.com/office/word/2010/wordprocessingGroup" xmlns:wpi="http://schemas.microsoft.com/office/word/2010/wordprocessingInk" xmlns:wne="http://schemas.microsoft.com/office/word/2006/wordml" xmlns:wps="http://schemas.microsoft.com/office/word/2010/wordprocessingShape" mc:Ignorable="w14 wp14">
   <w:abstractNum w:abstractNumId="0">
+    <w:nsid w:val="03347EB4"/>
+    <w:multiLevelType w:val="hybridMultilevel"/>
+    <w:tmpl w:val="7B2A5E02"/>
+    <w:lvl w:ilvl="0" w:tplc="10090011">
+      <w:start w:val="1"/>
+      <w:numFmt w:val="decimal"/>
+      <w:lvlText w:val="%1)"/>
+      <w:lvlJc w:val="left"/>
+      <w:pPr>
+        <w:ind w:left="720" w:hanging="360"/>
+      </w:pPr>
+      <w:rPr>
+        <w:rFonts w:hint="default"/>
+      </w:rPr>
+    </w:lvl>
+    <w:lvl w:ilvl="1" w:tplc="10090019">
+      <w:start w:val="1"/>
+      <w:numFmt w:val="lowerLetter"/>
+      <w:lvlText w:val="%2."/>
+      <w:lvlJc w:val="left"/>
+      <w:pPr>
+        <w:ind w:left="1440" w:hanging="360"/>
+      </w:pPr>
+    </w:lvl>
+    <w:lvl w:ilvl="2" w:tplc="1009001B" w:tentative="1">
+      <w:start w:val="1"/>
+      <w:numFmt w:val="lowerRoman"/>
+      <w:lvlText w:val="%3."/>
+      <w:lvlJc w:val="right"/>
+      <w:pPr>
+        <w:ind w:left="2160" w:hanging="180"/>
+      </w:pPr>
+    </w:lvl>
+    <w:lvl w:ilvl="3" w:tplc="1009000F" w:tentative="1">
+      <w:start w:val="1"/>
+      <w:numFmt w:val="decimal"/>
+      <w:lvlText w:val="%4."/>
+      <w:lvlJc w:val="left"/>
+      <w:pPr>
+        <w:ind w:left="2880" w:hanging="360"/>
+      </w:pPr>
+    </w:lvl>
+    <w:lvl w:ilvl="4" w:tplc="10090019" w:tentative="1">
+      <w:start w:val="1"/>
+      <w:numFmt w:val="lowerLetter"/>
+      <w:lvlText w:val="%5."/>
+      <w:lvlJc w:val="left"/>
+      <w:pPr>
+        <w:ind w:left="3600" w:hanging="360"/>
+      </w:pPr>
+    </w:lvl>
+    <w:lvl w:ilvl="5" w:tplc="1009001B" w:tentative="1">
+      <w:start w:val="1"/>
+      <w:numFmt w:val="lowerRoman"/>
+      <w:lvlText w:val="%6."/>
+      <w:lvlJc w:val="right"/>
+      <w:pPr>
+        <w:ind w:left="4320" w:hanging="180"/>
+      </w:pPr>
+    </w:lvl>
+    <w:lvl w:ilvl="6" w:tplc="1009000F" w:tentative="1">
+      <w:start w:val="1"/>
+      <w:numFmt w:val="decimal"/>
+      <w:lvlText w:val="%7."/>
+      <w:lvlJc w:val="left"/>
+      <w:pPr>
+        <w:ind w:left="5040" w:hanging="360"/>
+      </w:pPr>
+    </w:lvl>
+    <w:lvl w:ilvl="7" w:tplc="10090019" w:tentative="1">
+      <w:start w:val="1"/>
+      <w:numFmt w:val="lowerLetter"/>
+      <w:lvlText w:val="%8."/>
+      <w:lvlJc w:val="left"/>
+      <w:pPr>
+        <w:ind w:left="5760" w:hanging="360"/>
+      </w:pPr>
+    </w:lvl>
+    <w:lvl w:ilvl="8" w:tplc="1009001B" w:tentative="1">
+      <w:start w:val="1"/>
+      <w:numFmt w:val="lowerRoman"/>
+      <w:lvlText w:val="%9."/>
+      <w:lvlJc w:val="right"/>
+      <w:pPr>
+        <w:ind w:left="6480" w:hanging="180"/>
+      </w:pPr>
+    </w:lvl>
+  </w:abstractNum>
+  <w:abstractNum w:abstractNumId="1">
     <w:nsid w:val="1964351C"/>
     <w:multiLevelType w:val="hybridMultilevel"/>
     <w:tmpl w:val="7B2A5E02"/>
@@ -1136,7 +1242,7 @@
       </w:pPr>
     </w:lvl>
   </w:abstractNum>
-  <w:abstractNum w:abstractNumId="1">
+  <w:abstractNum w:abstractNumId="2">
     <w:nsid w:val="329B170A"/>
     <w:multiLevelType w:val="hybridMultilevel"/>
     <w:tmpl w:val="CFDCD1D0"/>
@@ -1225,7 +1331,7 @@
       </w:pPr>
     </w:lvl>
   </w:abstractNum>
-  <w:abstractNum w:abstractNumId="2">
+  <w:abstractNum w:abstractNumId="3">
     <w:nsid w:val="3C055CE4"/>
     <w:multiLevelType w:val="hybridMultilevel"/>
     <w:tmpl w:val="BDDC2DBE"/>
@@ -1314,7 +1420,7 @@
       </w:pPr>
     </w:lvl>
   </w:abstractNum>
-  <w:abstractNum w:abstractNumId="3">
+  <w:abstractNum w:abstractNumId="4">
     <w:nsid w:val="7D3C3652"/>
     <w:multiLevelType w:val="hybridMultilevel"/>
     <w:tmpl w:val="81AE9420"/>
@@ -1404,15 +1510,18 @@
     </w:lvl>
   </w:abstractNum>
   <w:num w:numId="1">
+    <w:abstractNumId w:val="4"/>
+  </w:num>
+  <w:num w:numId="2">
+    <w:abstractNumId w:val="2"/>
+  </w:num>
+  <w:num w:numId="3">
     <w:abstractNumId w:val="3"/>
   </w:num>
-  <w:num w:numId="2">
+  <w:num w:numId="4">
     <w:abstractNumId w:val="1"/>
   </w:num>
-  <w:num w:numId="3">
-    <w:abstractNumId w:val="2"/>
-  </w:num>
-  <w:num w:numId="4">
+  <w:num w:numId="5">
     <w:abstractNumId w:val="0"/>
   </w:num>
 </w:numbering>

</xml_diff>

<commit_message>
updated multmedia page... removed JavaScript. Updated ppt and notes. Added link to both on Index.html
</commit_message>
<xml_diff>
--- a/Docs/Demonstration notes.docx
+++ b/Docs/Demonstration notes.docx
@@ -376,7 +376,12 @@
         </w:numPr>
       </w:pPr>
       <w:r>
-        <w:t>Using Google Chrome Frame which is a plug-in to IE… which does WAY more… basically is Google Chrome with all of its “goodness” within IE. To accomplish this we add the following within the “&lt;head&gt;” section of the page</w:t>
+        <w:t>Using Google Chrome Frame which is a plug-in to IE… which does WAY mo</w:t>
+      </w:r>
+      <w:bookmarkStart w:id="0" w:name="_GoBack"/>
+      <w:bookmarkEnd w:id="0"/>
+      <w:r>
+        <w:t>re… basically is Google Chrome with all of its “goodness” within IE. To accomplish this we add the following within the “&lt;head&gt;” section of the page</w:t>
       </w:r>
     </w:p>
     <w:p>
@@ -482,8 +487,6 @@
       <w:pPr>
         <w:ind w:left="360"/>
       </w:pPr>
-      <w:bookmarkStart w:id="0" w:name="_GoBack"/>
-      <w:bookmarkEnd w:id="0"/>
       <w:r>
         <w:t>**Notice how the “compatibility mode” disappears in IE</w:t>
       </w:r>
@@ -1020,13 +1023,7 @@
         <w:pStyle w:val="Heading1"/>
       </w:pPr>
       <w:r>
-        <w:t>Demo 5</w:t>
-      </w:r>
-      <w:r>
-        <w:t xml:space="preserve"> – </w:t>
-      </w:r>
-      <w:r>
-        <w:t>Multimedia</w:t>
+        <w:t>Demo 5 – Multimedia</w:t>
       </w:r>
     </w:p>
     <w:p>
@@ -1035,7 +1032,7 @@
           <w:rPr>
             <w:rStyle w:val="Hyperlink"/>
           </w:rPr>
-          <w:t>http://html5demo1.azurewebsites.net/Demo04-NewInputTypes.html</w:t>
+          <w:t>http://html5demo1.azurewebsites.net/Demo05-Multimedia.html</w:t>
         </w:r>
       </w:hyperlink>
     </w:p>
@@ -1048,9 +1045,519 @@
         </w:numPr>
       </w:pPr>
       <w:r>
-        <w:t>Open up Demo04-NewInputType.html and review all of the input types</w:t>
-      </w:r>
-    </w:p>
+        <w:t>Open up Demo0</w:t>
+      </w:r>
+      <w:r>
+        <w:t>5</w:t>
+      </w:r>
+      <w:r>
+        <w:t>-</w:t>
+      </w:r>
+      <w:r>
+        <w:t>Multimedia.html</w:t>
+      </w:r>
+    </w:p>
+    <w:p>
+      <w:pPr>
+        <w:pStyle w:val="ListParagraph"/>
+        <w:numPr>
+          <w:ilvl w:val="0"/>
+          <w:numId w:val="5"/>
+        </w:numPr>
+      </w:pPr>
+      <w:r>
+        <w:t xml:space="preserve">First link brings you to </w:t>
+      </w:r>
+      <w:proofErr w:type="spellStart"/>
+      <w:r>
+        <w:t>Solvera’s</w:t>
+      </w:r>
+      <w:proofErr w:type="spellEnd"/>
+      <w:r>
+        <w:t xml:space="preserve"> </w:t>
+      </w:r>
+      <w:proofErr w:type="spellStart"/>
+      <w:r>
+        <w:t>LipDub</w:t>
+      </w:r>
+      <w:proofErr w:type="spellEnd"/>
+      <w:r>
+        <w:t xml:space="preserve"> preview video in YouTube… nothing special here</w:t>
+      </w:r>
+    </w:p>
+    <w:p>
+      <w:pPr>
+        <w:pStyle w:val="ListParagraph"/>
+      </w:pPr>
+      <w:hyperlink r:id="rId15" w:history="1">
+        <w:r>
+          <w:rPr>
+            <w:rStyle w:val="Hyperlink"/>
+          </w:rPr>
+          <w:t>https://www.youtube.com/watch?v=JlxISJcsqxs</w:t>
+        </w:r>
+      </w:hyperlink>
+    </w:p>
+    <w:p>
+      <w:pPr>
+        <w:pStyle w:val="ListParagraph"/>
+        <w:numPr>
+          <w:ilvl w:val="0"/>
+          <w:numId w:val="5"/>
+        </w:numPr>
+      </w:pPr>
+      <w:r>
+        <w:t>Second link navigates to YouTube with HTML 5 “switch” set to true</w:t>
+      </w:r>
+    </w:p>
+    <w:p>
+      <w:pPr>
+        <w:pStyle w:val="ListParagraph"/>
+      </w:pPr>
+      <w:hyperlink r:id="rId16" w:history="1">
+        <w:r>
+          <w:rPr>
+            <w:rStyle w:val="Hyperlink"/>
+          </w:rPr>
+          <w:t>https://www.youtube.com/watch?v=JlxISJcsqxs&amp;html5=1</w:t>
+        </w:r>
+      </w:hyperlink>
+    </w:p>
+    <w:p>
+      <w:pPr>
+        <w:pStyle w:val="ListParagraph"/>
+      </w:pPr>
+      <w:r>
+        <w:t>NOTE: If use IE it may still work… because Google is using Google Chrome Frame!</w:t>
+      </w:r>
+    </w:p>
+    <w:p>
+      <w:pPr>
+        <w:pStyle w:val="ListParagraph"/>
+        <w:numPr>
+          <w:ilvl w:val="0"/>
+          <w:numId w:val="5"/>
+        </w:numPr>
+      </w:pPr>
+      <w:r>
+        <w:t>Page also demonstrates… using the “HTML Gang Sign” video… the new &lt;video&gt; HTML 5 element</w:t>
+      </w:r>
+    </w:p>
+    <w:p/>
+    <w:p>
+      <w:r>
+        <w:br w:type="page"/>
+      </w:r>
+    </w:p>
+    <w:p>
+      <w:pPr>
+        <w:pStyle w:val="Heading1"/>
+      </w:pPr>
+      <w:r>
+        <w:lastRenderedPageBreak/>
+        <w:t xml:space="preserve">Demo </w:t>
+      </w:r>
+      <w:r>
+        <w:t>6</w:t>
+      </w:r>
+      <w:r>
+        <w:t xml:space="preserve"> – </w:t>
+      </w:r>
+      <w:r>
+        <w:t>Show off Azure</w:t>
+      </w:r>
+    </w:p>
+    <w:p>
+      <w:hyperlink r:id="rId17" w:history="1">
+        <w:r>
+          <w:rPr>
+            <w:rStyle w:val="Hyperlink"/>
+          </w:rPr>
+          <w:t>https://</w:t>
+        </w:r>
+      </w:hyperlink>
+      <w:hyperlink r:id="rId18" w:history="1">
+        <w:r>
+          <w:rPr>
+            <w:rStyle w:val="Hyperlink"/>
+          </w:rPr>
+          <w:t>manage.windowsazure</w:t>
+        </w:r>
+        <w:r>
+          <w:rPr>
+            <w:rStyle w:val="Hyperlink"/>
+          </w:rPr>
+          <w:t>.com</w:t>
+        </w:r>
+      </w:hyperlink>
+    </w:p>
+    <w:p>
+      <w:pPr>
+        <w:pStyle w:val="ListParagraph"/>
+        <w:numPr>
+          <w:ilvl w:val="0"/>
+          <w:numId w:val="6"/>
+        </w:numPr>
+      </w:pPr>
+      <w:r>
+        <w:t xml:space="preserve">Navigate to </w:t>
+      </w:r>
+      <w:hyperlink r:id="rId19" w:history="1">
+        <w:r>
+          <w:rPr>
+            <w:rStyle w:val="Hyperlink"/>
+          </w:rPr>
+          <w:t>https://</w:t>
+        </w:r>
+      </w:hyperlink>
+      <w:hyperlink r:id="rId20" w:history="1">
+        <w:r>
+          <w:rPr>
+            <w:rStyle w:val="Hyperlink"/>
+          </w:rPr>
+          <w:t>manage.windowsazure.com</w:t>
+        </w:r>
+      </w:hyperlink>
+      <w:r>
+        <w:t xml:space="preserve"> and login</w:t>
+      </w:r>
+    </w:p>
+    <w:p>
+      <w:pPr>
+        <w:pStyle w:val="ListParagraph"/>
+        <w:numPr>
+          <w:ilvl w:val="0"/>
+          <w:numId w:val="6"/>
+        </w:numPr>
+      </w:pPr>
+      <w:r>
+        <w:t>Touch on what is available</w:t>
+      </w:r>
+    </w:p>
+    <w:p>
+      <w:pPr>
+        <w:pStyle w:val="ListParagraph"/>
+        <w:numPr>
+          <w:ilvl w:val="0"/>
+          <w:numId w:val="6"/>
+        </w:numPr>
+      </w:pPr>
+      <w:r>
+        <w:t>Briefly show how can create a website</w:t>
+      </w:r>
+    </w:p>
+    <w:p>
+      <w:pPr>
+        <w:pStyle w:val="ListParagraph"/>
+        <w:numPr>
+          <w:ilvl w:val="1"/>
+          <w:numId w:val="6"/>
+        </w:numPr>
+      </w:pPr>
+      <w:r>
+        <w:t>Can pick from gallery</w:t>
+      </w:r>
+    </w:p>
+    <w:p>
+      <w:pPr>
+        <w:pStyle w:val="ListParagraph"/>
+        <w:numPr>
+          <w:ilvl w:val="1"/>
+          <w:numId w:val="6"/>
+        </w:numPr>
+      </w:pPr>
+      <w:r>
+        <w:t xml:space="preserve">Can get code from </w:t>
+      </w:r>
+      <w:proofErr w:type="spellStart"/>
+      <w:r>
+        <w:t>GitHub</w:t>
+      </w:r>
+      <w:proofErr w:type="spellEnd"/>
+      <w:r>
+        <w:t xml:space="preserve">, </w:t>
+      </w:r>
+      <w:proofErr w:type="spellStart"/>
+      <w:r>
+        <w:t>Bitbucket</w:t>
+      </w:r>
+      <w:proofErr w:type="spellEnd"/>
+      <w:r>
+        <w:t xml:space="preserve">, </w:t>
+      </w:r>
+      <w:proofErr w:type="spellStart"/>
+      <w:r>
+        <w:t>Codeplex</w:t>
+      </w:r>
+      <w:proofErr w:type="spellEnd"/>
+    </w:p>
+    <w:p>
+      <w:pPr>
+        <w:pStyle w:val="ListParagraph"/>
+        <w:numPr>
+          <w:ilvl w:val="0"/>
+          <w:numId w:val="6"/>
+        </w:numPr>
+      </w:pPr>
+      <w:r>
+        <w:t xml:space="preserve">Show how one of the sites is set to publish whenever </w:t>
+      </w:r>
+      <w:proofErr w:type="spellStart"/>
+      <w:r>
+        <w:t>checkin</w:t>
+      </w:r>
+      <w:proofErr w:type="spellEnd"/>
+      <w:r>
+        <w:t xml:space="preserve"> to </w:t>
+      </w:r>
+      <w:proofErr w:type="spellStart"/>
+      <w:r>
+        <w:t>GitHub</w:t>
+      </w:r>
+      <w:proofErr w:type="spellEnd"/>
+    </w:p>
+    <w:p>
+      <w:pPr>
+        <w:pStyle w:val="ListParagraph"/>
+      </w:pPr>
+      <w:hyperlink r:id="rId21" w:history="1">
+        <w:r>
+          <w:rPr>
+            <w:rStyle w:val="Hyperlink"/>
+          </w:rPr>
+          <w:t>https://manage.windowsazure.com/#Workspaces/WebsiteExtension/Website/HTML5Demo1/quickstart</w:t>
+        </w:r>
+      </w:hyperlink>
+    </w:p>
+    <w:p>
+      <w:pPr>
+        <w:pStyle w:val="ListParagraph"/>
+        <w:numPr>
+          <w:ilvl w:val="0"/>
+          <w:numId w:val="6"/>
+        </w:numPr>
+      </w:pPr>
+      <w:r>
+        <w:t>The other site’s “publishing profile” is configured within my Visual Studio project so can deploy to it easily</w:t>
+      </w:r>
+    </w:p>
+    <w:p>
+      <w:pPr>
+        <w:pStyle w:val="ListParagraph"/>
+      </w:pPr>
+      <w:hyperlink r:id="rId22" w:history="1">
+        <w:r>
+          <w:rPr>
+            <w:rStyle w:val="Hyperlink"/>
+          </w:rPr>
+          <w:t>https://manage.windowsazure.com/#Workspace/WebsiteExtension/Website/SignalRDemo1/quickstart</w:t>
+        </w:r>
+      </w:hyperlink>
+    </w:p>
+    <w:p>
+      <w:pPr>
+        <w:pStyle w:val="Heading1"/>
+      </w:pPr>
+    </w:p>
+    <w:p>
+      <w:pPr>
+        <w:pStyle w:val="Heading1"/>
+      </w:pPr>
+      <w:r>
+        <w:t xml:space="preserve">Demo </w:t>
+      </w:r>
+      <w:r>
+        <w:t>7</w:t>
+      </w:r>
+      <w:r>
+        <w:t xml:space="preserve"> – </w:t>
+      </w:r>
+      <w:r>
+        <w:t>Opera Mobile Emulator</w:t>
+      </w:r>
+      <w:r>
+        <w:t xml:space="preserve"> and importance of </w:t>
+      </w:r>
+      <w:proofErr w:type="spellStart"/>
+      <w:r>
+        <w:t>ViewPort</w:t>
+      </w:r>
+      <w:proofErr w:type="spellEnd"/>
+    </w:p>
+    <w:p>
+      <w:hyperlink r:id="rId23" w:history="1">
+        <w:r>
+          <w:rPr>
+            <w:rStyle w:val="Hyperlink"/>
+          </w:rPr>
+          <w:t>http://www.opera.com/developer/tools/mobile/</w:t>
+        </w:r>
+      </w:hyperlink>
+    </w:p>
+    <w:p>
+      <w:pPr>
+        <w:pStyle w:val="ListParagraph"/>
+        <w:numPr>
+          <w:ilvl w:val="0"/>
+          <w:numId w:val="9"/>
+        </w:numPr>
+      </w:pPr>
+      <w:r>
+        <w:t xml:space="preserve">Open up the installed </w:t>
+      </w:r>
+      <w:hyperlink r:id="rId24" w:history="1">
+        <w:r>
+          <w:rPr>
+            <w:rStyle w:val="Hyperlink"/>
+          </w:rPr>
+          <w:t>Mobile Emulator</w:t>
+        </w:r>
+      </w:hyperlink>
+      <w:r>
+        <w:t xml:space="preserve"> </w:t>
+      </w:r>
+    </w:p>
+    <w:p>
+      <w:pPr>
+        <w:pStyle w:val="ListParagraph"/>
+        <w:numPr>
+          <w:ilvl w:val="0"/>
+          <w:numId w:val="9"/>
+        </w:numPr>
+      </w:pPr>
+      <w:r>
+        <w:t xml:space="preserve">Navigate to local page (currently </w:t>
+      </w:r>
+      <w:hyperlink r:id="rId25" w:history="1">
+        <w:r>
+          <w:rPr>
+            <w:rStyle w:val="Hyperlink"/>
+          </w:rPr>
+          <w:t>http://localhost:60602/HTML5Demo1/Demo01-MyOwnElements.html</w:t>
+        </w:r>
+      </w:hyperlink>
+      <w:r>
+        <w:t xml:space="preserve">) with and without the top “viewport” meta tag </w:t>
+      </w:r>
+    </w:p>
+    <w:p/>
+    <w:p>
+      <w:pPr>
+        <w:pStyle w:val="Heading1"/>
+      </w:pPr>
+      <w:r>
+        <w:t xml:space="preserve">Demo </w:t>
+      </w:r>
+      <w:r>
+        <w:t>8</w:t>
+      </w:r>
+      <w:r>
+        <w:t xml:space="preserve"> – </w:t>
+      </w:r>
+      <w:proofErr w:type="spellStart"/>
+      <w:r>
+        <w:t>SignalR</w:t>
+      </w:r>
+      <w:proofErr w:type="spellEnd"/>
+    </w:p>
+    <w:p>
+      <w:hyperlink r:id="rId26" w:history="1">
+        <w:r>
+          <w:rPr>
+            <w:rStyle w:val="Hyperlink"/>
+          </w:rPr>
+          <w:t>http://www.asp.net/signalr/</w:t>
+        </w:r>
+      </w:hyperlink>
+    </w:p>
+    <w:p>
+      <w:pPr>
+        <w:pStyle w:val="ListParagraph"/>
+        <w:numPr>
+          <w:ilvl w:val="0"/>
+          <w:numId w:val="10"/>
+        </w:numPr>
+      </w:pPr>
+      <w:hyperlink r:id="rId27" w:anchor="Workspace/WebsiteExtension/Website/SignalRDemo1/quickstart" w:history="1">
+        <w:r>
+          <w:rPr>
+            <w:rStyle w:val="Hyperlink"/>
+          </w:rPr>
+          <w:t>Start-</w:t>
+        </w:r>
+        <w:r>
+          <w:rPr>
+            <w:rStyle w:val="Hyperlink"/>
+          </w:rPr>
+          <w:t>up demo site on Azure</w:t>
+        </w:r>
+      </w:hyperlink>
+      <w:r>
+        <w:t xml:space="preserve"> (if not already started since I am not crazy about the concept of an anonymous application)</w:t>
+      </w:r>
+    </w:p>
+    <w:p>
+      <w:pPr>
+        <w:pStyle w:val="ListParagraph"/>
+        <w:numPr>
+          <w:ilvl w:val="0"/>
+          <w:numId w:val="10"/>
+        </w:numPr>
+      </w:pPr>
+      <w:r>
+        <w:t>Navigate to one or both of:</w:t>
+      </w:r>
+    </w:p>
+    <w:p>
+      <w:pPr>
+        <w:pStyle w:val="ListParagraph"/>
+        <w:numPr>
+          <w:ilvl w:val="1"/>
+          <w:numId w:val="10"/>
+        </w:numPr>
+      </w:pPr>
+      <w:hyperlink r:id="rId28" w:history="1">
+        <w:r>
+          <w:rPr>
+            <w:rStyle w:val="Hyperlink"/>
+          </w:rPr>
+          <w:t>Hit</w:t>
+        </w:r>
+      </w:hyperlink>
+    </w:p>
+    <w:p>
+      <w:pPr>
+        <w:pStyle w:val="ListParagraph"/>
+        <w:numPr>
+          <w:ilvl w:val="1"/>
+          <w:numId w:val="10"/>
+        </w:numPr>
+      </w:pPr>
+      <w:hyperlink r:id="rId29" w:history="1">
+        <w:r>
+          <w:rPr>
+            <w:rStyle w:val="Hyperlink"/>
+          </w:rPr>
+          <w:t>Chat</w:t>
+        </w:r>
+      </w:hyperlink>
+      <w:r>
+        <w:t xml:space="preserve"> </w:t>
+      </w:r>
+    </w:p>
+    <w:p>
+      <w:pPr>
+        <w:pStyle w:val="ListParagraph"/>
+        <w:numPr>
+          <w:ilvl w:val="0"/>
+          <w:numId w:val="10"/>
+        </w:numPr>
+      </w:pPr>
+      <w:r>
+        <w:t>Go to the site in many different browsers… or tabs within a single browser</w:t>
+      </w:r>
+    </w:p>
+    <w:p/>
     <w:p/>
     <w:sectPr>
       <w:pgSz w:w="12240" w:h="15840"/>
@@ -1332,6 +1839,146 @@
     </w:lvl>
   </w:abstractNum>
   <w:abstractNum w:abstractNumId="3">
+    <w:nsid w:val="368B4266"/>
+    <w:multiLevelType w:val="hybridMultilevel"/>
+    <w:tmpl w:val="1EE8F778"/>
+    <w:lvl w:ilvl="0" w:tplc="53DA233C">
+      <w:start w:val="1"/>
+      <w:numFmt w:val="bullet"/>
+      <w:lvlText w:val=""/>
+      <w:lvlJc w:val="left"/>
+      <w:pPr>
+        <w:tabs>
+          <w:tab w:val="num" w:pos="720"/>
+        </w:tabs>
+        <w:ind w:left="720" w:hanging="360"/>
+      </w:pPr>
+      <w:rPr>
+        <w:rFonts w:ascii="Wingdings 3" w:hAnsi="Wingdings 3" w:hint="default"/>
+      </w:rPr>
+    </w:lvl>
+    <w:lvl w:ilvl="1" w:tplc="0E925984" w:tentative="1">
+      <w:start w:val="1"/>
+      <w:numFmt w:val="bullet"/>
+      <w:lvlText w:val=""/>
+      <w:lvlJc w:val="left"/>
+      <w:pPr>
+        <w:tabs>
+          <w:tab w:val="num" w:pos="1440"/>
+        </w:tabs>
+        <w:ind w:left="1440" w:hanging="360"/>
+      </w:pPr>
+      <w:rPr>
+        <w:rFonts w:ascii="Wingdings 3" w:hAnsi="Wingdings 3" w:hint="default"/>
+      </w:rPr>
+    </w:lvl>
+    <w:lvl w:ilvl="2" w:tplc="BA3AE3B0">
+      <w:start w:val="1"/>
+      <w:numFmt w:val="bullet"/>
+      <w:lvlText w:val=""/>
+      <w:lvlJc w:val="left"/>
+      <w:pPr>
+        <w:tabs>
+          <w:tab w:val="num" w:pos="2160"/>
+        </w:tabs>
+        <w:ind w:left="2160" w:hanging="360"/>
+      </w:pPr>
+      <w:rPr>
+        <w:rFonts w:ascii="Wingdings 3" w:hAnsi="Wingdings 3" w:hint="default"/>
+      </w:rPr>
+    </w:lvl>
+    <w:lvl w:ilvl="3" w:tplc="613CBD82" w:tentative="1">
+      <w:start w:val="1"/>
+      <w:numFmt w:val="bullet"/>
+      <w:lvlText w:val=""/>
+      <w:lvlJc w:val="left"/>
+      <w:pPr>
+        <w:tabs>
+          <w:tab w:val="num" w:pos="2880"/>
+        </w:tabs>
+        <w:ind w:left="2880" w:hanging="360"/>
+      </w:pPr>
+      <w:rPr>
+        <w:rFonts w:ascii="Wingdings 3" w:hAnsi="Wingdings 3" w:hint="default"/>
+      </w:rPr>
+    </w:lvl>
+    <w:lvl w:ilvl="4" w:tplc="A43E5510" w:tentative="1">
+      <w:start w:val="1"/>
+      <w:numFmt w:val="bullet"/>
+      <w:lvlText w:val=""/>
+      <w:lvlJc w:val="left"/>
+      <w:pPr>
+        <w:tabs>
+          <w:tab w:val="num" w:pos="3600"/>
+        </w:tabs>
+        <w:ind w:left="3600" w:hanging="360"/>
+      </w:pPr>
+      <w:rPr>
+        <w:rFonts w:ascii="Wingdings 3" w:hAnsi="Wingdings 3" w:hint="default"/>
+      </w:rPr>
+    </w:lvl>
+    <w:lvl w:ilvl="5" w:tplc="D4DEE838" w:tentative="1">
+      <w:start w:val="1"/>
+      <w:numFmt w:val="bullet"/>
+      <w:lvlText w:val=""/>
+      <w:lvlJc w:val="left"/>
+      <w:pPr>
+        <w:tabs>
+          <w:tab w:val="num" w:pos="4320"/>
+        </w:tabs>
+        <w:ind w:left="4320" w:hanging="360"/>
+      </w:pPr>
+      <w:rPr>
+        <w:rFonts w:ascii="Wingdings 3" w:hAnsi="Wingdings 3" w:hint="default"/>
+      </w:rPr>
+    </w:lvl>
+    <w:lvl w:ilvl="6" w:tplc="4AC603A4" w:tentative="1">
+      <w:start w:val="1"/>
+      <w:numFmt w:val="bullet"/>
+      <w:lvlText w:val=""/>
+      <w:lvlJc w:val="left"/>
+      <w:pPr>
+        <w:tabs>
+          <w:tab w:val="num" w:pos="5040"/>
+        </w:tabs>
+        <w:ind w:left="5040" w:hanging="360"/>
+      </w:pPr>
+      <w:rPr>
+        <w:rFonts w:ascii="Wingdings 3" w:hAnsi="Wingdings 3" w:hint="default"/>
+      </w:rPr>
+    </w:lvl>
+    <w:lvl w:ilvl="7" w:tplc="FCC01BB8" w:tentative="1">
+      <w:start w:val="1"/>
+      <w:numFmt w:val="bullet"/>
+      <w:lvlText w:val=""/>
+      <w:lvlJc w:val="left"/>
+      <w:pPr>
+        <w:tabs>
+          <w:tab w:val="num" w:pos="5760"/>
+        </w:tabs>
+        <w:ind w:left="5760" w:hanging="360"/>
+      </w:pPr>
+      <w:rPr>
+        <w:rFonts w:ascii="Wingdings 3" w:hAnsi="Wingdings 3" w:hint="default"/>
+      </w:rPr>
+    </w:lvl>
+    <w:lvl w:ilvl="8" w:tplc="B76C201C" w:tentative="1">
+      <w:start w:val="1"/>
+      <w:numFmt w:val="bullet"/>
+      <w:lvlText w:val=""/>
+      <w:lvlJc w:val="left"/>
+      <w:pPr>
+        <w:tabs>
+          <w:tab w:val="num" w:pos="6480"/>
+        </w:tabs>
+        <w:ind w:left="6480" w:hanging="360"/>
+      </w:pPr>
+      <w:rPr>
+        <w:rFonts w:ascii="Wingdings 3" w:hAnsi="Wingdings 3" w:hint="default"/>
+      </w:rPr>
+    </w:lvl>
+  </w:abstractNum>
+  <w:abstractNum w:abstractNumId="4">
     <w:nsid w:val="3C055CE4"/>
     <w:multiLevelType w:val="hybridMultilevel"/>
     <w:tmpl w:val="BDDC2DBE"/>
@@ -1420,7 +2067,325 @@
       </w:pPr>
     </w:lvl>
   </w:abstractNum>
-  <w:abstractNum w:abstractNumId="4">
+  <w:abstractNum w:abstractNumId="5">
+    <w:nsid w:val="53E70E12"/>
+    <w:multiLevelType w:val="hybridMultilevel"/>
+    <w:tmpl w:val="F1FAC62E"/>
+    <w:lvl w:ilvl="0" w:tplc="5218FC3C">
+      <w:start w:val="1"/>
+      <w:numFmt w:val="bullet"/>
+      <w:lvlText w:val=""/>
+      <w:lvlJc w:val="left"/>
+      <w:pPr>
+        <w:tabs>
+          <w:tab w:val="num" w:pos="720"/>
+        </w:tabs>
+        <w:ind w:left="720" w:hanging="360"/>
+      </w:pPr>
+      <w:rPr>
+        <w:rFonts w:ascii="Wingdings 3" w:hAnsi="Wingdings 3" w:hint="default"/>
+      </w:rPr>
+    </w:lvl>
+    <w:lvl w:ilvl="1" w:tplc="36129CD0" w:tentative="1">
+      <w:start w:val="1"/>
+      <w:numFmt w:val="bullet"/>
+      <w:lvlText w:val=""/>
+      <w:lvlJc w:val="left"/>
+      <w:pPr>
+        <w:tabs>
+          <w:tab w:val="num" w:pos="1440"/>
+        </w:tabs>
+        <w:ind w:left="1440" w:hanging="360"/>
+      </w:pPr>
+      <w:rPr>
+        <w:rFonts w:ascii="Wingdings 3" w:hAnsi="Wingdings 3" w:hint="default"/>
+      </w:rPr>
+    </w:lvl>
+    <w:lvl w:ilvl="2" w:tplc="7D9AFD74">
+      <w:start w:val="1"/>
+      <w:numFmt w:val="bullet"/>
+      <w:lvlText w:val=""/>
+      <w:lvlJc w:val="left"/>
+      <w:pPr>
+        <w:tabs>
+          <w:tab w:val="num" w:pos="2160"/>
+        </w:tabs>
+        <w:ind w:left="2160" w:hanging="360"/>
+      </w:pPr>
+      <w:rPr>
+        <w:rFonts w:ascii="Wingdings 3" w:hAnsi="Wingdings 3" w:hint="default"/>
+      </w:rPr>
+    </w:lvl>
+    <w:lvl w:ilvl="3" w:tplc="07BCFD58" w:tentative="1">
+      <w:start w:val="1"/>
+      <w:numFmt w:val="bullet"/>
+      <w:lvlText w:val=""/>
+      <w:lvlJc w:val="left"/>
+      <w:pPr>
+        <w:tabs>
+          <w:tab w:val="num" w:pos="2880"/>
+        </w:tabs>
+        <w:ind w:left="2880" w:hanging="360"/>
+      </w:pPr>
+      <w:rPr>
+        <w:rFonts w:ascii="Wingdings 3" w:hAnsi="Wingdings 3" w:hint="default"/>
+      </w:rPr>
+    </w:lvl>
+    <w:lvl w:ilvl="4" w:tplc="DE8C2D8E" w:tentative="1">
+      <w:start w:val="1"/>
+      <w:numFmt w:val="bullet"/>
+      <w:lvlText w:val=""/>
+      <w:lvlJc w:val="left"/>
+      <w:pPr>
+        <w:tabs>
+          <w:tab w:val="num" w:pos="3600"/>
+        </w:tabs>
+        <w:ind w:left="3600" w:hanging="360"/>
+      </w:pPr>
+      <w:rPr>
+        <w:rFonts w:ascii="Wingdings 3" w:hAnsi="Wingdings 3" w:hint="default"/>
+      </w:rPr>
+    </w:lvl>
+    <w:lvl w:ilvl="5" w:tplc="1AB2605C" w:tentative="1">
+      <w:start w:val="1"/>
+      <w:numFmt w:val="bullet"/>
+      <w:lvlText w:val=""/>
+      <w:lvlJc w:val="left"/>
+      <w:pPr>
+        <w:tabs>
+          <w:tab w:val="num" w:pos="4320"/>
+        </w:tabs>
+        <w:ind w:left="4320" w:hanging="360"/>
+      </w:pPr>
+      <w:rPr>
+        <w:rFonts w:ascii="Wingdings 3" w:hAnsi="Wingdings 3" w:hint="default"/>
+      </w:rPr>
+    </w:lvl>
+    <w:lvl w:ilvl="6" w:tplc="310E4498" w:tentative="1">
+      <w:start w:val="1"/>
+      <w:numFmt w:val="bullet"/>
+      <w:lvlText w:val=""/>
+      <w:lvlJc w:val="left"/>
+      <w:pPr>
+        <w:tabs>
+          <w:tab w:val="num" w:pos="5040"/>
+        </w:tabs>
+        <w:ind w:left="5040" w:hanging="360"/>
+      </w:pPr>
+      <w:rPr>
+        <w:rFonts w:ascii="Wingdings 3" w:hAnsi="Wingdings 3" w:hint="default"/>
+      </w:rPr>
+    </w:lvl>
+    <w:lvl w:ilvl="7" w:tplc="D520A2C0" w:tentative="1">
+      <w:start w:val="1"/>
+      <w:numFmt w:val="bullet"/>
+      <w:lvlText w:val=""/>
+      <w:lvlJc w:val="left"/>
+      <w:pPr>
+        <w:tabs>
+          <w:tab w:val="num" w:pos="5760"/>
+        </w:tabs>
+        <w:ind w:left="5760" w:hanging="360"/>
+      </w:pPr>
+      <w:rPr>
+        <w:rFonts w:ascii="Wingdings 3" w:hAnsi="Wingdings 3" w:hint="default"/>
+      </w:rPr>
+    </w:lvl>
+    <w:lvl w:ilvl="8" w:tplc="1DA83FD2" w:tentative="1">
+      <w:start w:val="1"/>
+      <w:numFmt w:val="bullet"/>
+      <w:lvlText w:val=""/>
+      <w:lvlJc w:val="left"/>
+      <w:pPr>
+        <w:tabs>
+          <w:tab w:val="num" w:pos="6480"/>
+        </w:tabs>
+        <w:ind w:left="6480" w:hanging="360"/>
+      </w:pPr>
+      <w:rPr>
+        <w:rFonts w:ascii="Wingdings 3" w:hAnsi="Wingdings 3" w:hint="default"/>
+      </w:rPr>
+    </w:lvl>
+  </w:abstractNum>
+  <w:abstractNum w:abstractNumId="6">
+    <w:nsid w:val="564558A2"/>
+    <w:multiLevelType w:val="hybridMultilevel"/>
+    <w:tmpl w:val="7B2A5E02"/>
+    <w:lvl w:ilvl="0" w:tplc="10090011">
+      <w:start w:val="1"/>
+      <w:numFmt w:val="decimal"/>
+      <w:lvlText w:val="%1)"/>
+      <w:lvlJc w:val="left"/>
+      <w:pPr>
+        <w:ind w:left="720" w:hanging="360"/>
+      </w:pPr>
+      <w:rPr>
+        <w:rFonts w:hint="default"/>
+      </w:rPr>
+    </w:lvl>
+    <w:lvl w:ilvl="1" w:tplc="10090019">
+      <w:start w:val="1"/>
+      <w:numFmt w:val="lowerLetter"/>
+      <w:lvlText w:val="%2."/>
+      <w:lvlJc w:val="left"/>
+      <w:pPr>
+        <w:ind w:left="1440" w:hanging="360"/>
+      </w:pPr>
+    </w:lvl>
+    <w:lvl w:ilvl="2" w:tplc="1009001B" w:tentative="1">
+      <w:start w:val="1"/>
+      <w:numFmt w:val="lowerRoman"/>
+      <w:lvlText w:val="%3."/>
+      <w:lvlJc w:val="right"/>
+      <w:pPr>
+        <w:ind w:left="2160" w:hanging="180"/>
+      </w:pPr>
+    </w:lvl>
+    <w:lvl w:ilvl="3" w:tplc="1009000F" w:tentative="1">
+      <w:start w:val="1"/>
+      <w:numFmt w:val="decimal"/>
+      <w:lvlText w:val="%4."/>
+      <w:lvlJc w:val="left"/>
+      <w:pPr>
+        <w:ind w:left="2880" w:hanging="360"/>
+      </w:pPr>
+    </w:lvl>
+    <w:lvl w:ilvl="4" w:tplc="10090019" w:tentative="1">
+      <w:start w:val="1"/>
+      <w:numFmt w:val="lowerLetter"/>
+      <w:lvlText w:val="%5."/>
+      <w:lvlJc w:val="left"/>
+      <w:pPr>
+        <w:ind w:left="3600" w:hanging="360"/>
+      </w:pPr>
+    </w:lvl>
+    <w:lvl w:ilvl="5" w:tplc="1009001B" w:tentative="1">
+      <w:start w:val="1"/>
+      <w:numFmt w:val="lowerRoman"/>
+      <w:lvlText w:val="%6."/>
+      <w:lvlJc w:val="right"/>
+      <w:pPr>
+        <w:ind w:left="4320" w:hanging="180"/>
+      </w:pPr>
+    </w:lvl>
+    <w:lvl w:ilvl="6" w:tplc="1009000F" w:tentative="1">
+      <w:start w:val="1"/>
+      <w:numFmt w:val="decimal"/>
+      <w:lvlText w:val="%7."/>
+      <w:lvlJc w:val="left"/>
+      <w:pPr>
+        <w:ind w:left="5040" w:hanging="360"/>
+      </w:pPr>
+    </w:lvl>
+    <w:lvl w:ilvl="7" w:tplc="10090019" w:tentative="1">
+      <w:start w:val="1"/>
+      <w:numFmt w:val="lowerLetter"/>
+      <w:lvlText w:val="%8."/>
+      <w:lvlJc w:val="left"/>
+      <w:pPr>
+        <w:ind w:left="5760" w:hanging="360"/>
+      </w:pPr>
+    </w:lvl>
+    <w:lvl w:ilvl="8" w:tplc="1009001B" w:tentative="1">
+      <w:start w:val="1"/>
+      <w:numFmt w:val="lowerRoman"/>
+      <w:lvlText w:val="%9."/>
+      <w:lvlJc w:val="right"/>
+      <w:pPr>
+        <w:ind w:left="6480" w:hanging="180"/>
+      </w:pPr>
+    </w:lvl>
+  </w:abstractNum>
+  <w:abstractNum w:abstractNumId="7">
+    <w:nsid w:val="77AD7E8F"/>
+    <w:multiLevelType w:val="hybridMultilevel"/>
+    <w:tmpl w:val="7B2A5E02"/>
+    <w:lvl w:ilvl="0" w:tplc="10090011">
+      <w:start w:val="1"/>
+      <w:numFmt w:val="decimal"/>
+      <w:lvlText w:val="%1)"/>
+      <w:lvlJc w:val="left"/>
+      <w:pPr>
+        <w:ind w:left="720" w:hanging="360"/>
+      </w:pPr>
+      <w:rPr>
+        <w:rFonts w:hint="default"/>
+      </w:rPr>
+    </w:lvl>
+    <w:lvl w:ilvl="1" w:tplc="10090019">
+      <w:start w:val="1"/>
+      <w:numFmt w:val="lowerLetter"/>
+      <w:lvlText w:val="%2."/>
+      <w:lvlJc w:val="left"/>
+      <w:pPr>
+        <w:ind w:left="1440" w:hanging="360"/>
+      </w:pPr>
+    </w:lvl>
+    <w:lvl w:ilvl="2" w:tplc="1009001B" w:tentative="1">
+      <w:start w:val="1"/>
+      <w:numFmt w:val="lowerRoman"/>
+      <w:lvlText w:val="%3."/>
+      <w:lvlJc w:val="right"/>
+      <w:pPr>
+        <w:ind w:left="2160" w:hanging="180"/>
+      </w:pPr>
+    </w:lvl>
+    <w:lvl w:ilvl="3" w:tplc="1009000F" w:tentative="1">
+      <w:start w:val="1"/>
+      <w:numFmt w:val="decimal"/>
+      <w:lvlText w:val="%4."/>
+      <w:lvlJc w:val="left"/>
+      <w:pPr>
+        <w:ind w:left="2880" w:hanging="360"/>
+      </w:pPr>
+    </w:lvl>
+    <w:lvl w:ilvl="4" w:tplc="10090019" w:tentative="1">
+      <w:start w:val="1"/>
+      <w:numFmt w:val="lowerLetter"/>
+      <w:lvlText w:val="%5."/>
+      <w:lvlJc w:val="left"/>
+      <w:pPr>
+        <w:ind w:left="3600" w:hanging="360"/>
+      </w:pPr>
+    </w:lvl>
+    <w:lvl w:ilvl="5" w:tplc="1009001B" w:tentative="1">
+      <w:start w:val="1"/>
+      <w:numFmt w:val="lowerRoman"/>
+      <w:lvlText w:val="%6."/>
+      <w:lvlJc w:val="right"/>
+      <w:pPr>
+        <w:ind w:left="4320" w:hanging="180"/>
+      </w:pPr>
+    </w:lvl>
+    <w:lvl w:ilvl="6" w:tplc="1009000F" w:tentative="1">
+      <w:start w:val="1"/>
+      <w:numFmt w:val="decimal"/>
+      <w:lvlText w:val="%7."/>
+      <w:lvlJc w:val="left"/>
+      <w:pPr>
+        <w:ind w:left="5040" w:hanging="360"/>
+      </w:pPr>
+    </w:lvl>
+    <w:lvl w:ilvl="7" w:tplc="10090019" w:tentative="1">
+      <w:start w:val="1"/>
+      <w:numFmt w:val="lowerLetter"/>
+      <w:lvlText w:val="%8."/>
+      <w:lvlJc w:val="left"/>
+      <w:pPr>
+        <w:ind w:left="5760" w:hanging="360"/>
+      </w:pPr>
+    </w:lvl>
+    <w:lvl w:ilvl="8" w:tplc="1009001B" w:tentative="1">
+      <w:start w:val="1"/>
+      <w:numFmt w:val="lowerRoman"/>
+      <w:lvlText w:val="%9."/>
+      <w:lvlJc w:val="right"/>
+      <w:pPr>
+        <w:ind w:left="6480" w:hanging="180"/>
+      </w:pPr>
+    </w:lvl>
+  </w:abstractNum>
+  <w:abstractNum w:abstractNumId="8">
     <w:nsid w:val="7D3C3652"/>
     <w:multiLevelType w:val="hybridMultilevel"/>
     <w:tmpl w:val="81AE9420"/>
@@ -1509,20 +2474,124 @@
       </w:pPr>
     </w:lvl>
   </w:abstractNum>
+  <w:abstractNum w:abstractNumId="9">
+    <w:nsid w:val="7D917E16"/>
+    <w:multiLevelType w:val="hybridMultilevel"/>
+    <w:tmpl w:val="7B2A5E02"/>
+    <w:lvl w:ilvl="0" w:tplc="10090011">
+      <w:start w:val="1"/>
+      <w:numFmt w:val="decimal"/>
+      <w:lvlText w:val="%1)"/>
+      <w:lvlJc w:val="left"/>
+      <w:pPr>
+        <w:ind w:left="720" w:hanging="360"/>
+      </w:pPr>
+      <w:rPr>
+        <w:rFonts w:hint="default"/>
+      </w:rPr>
+    </w:lvl>
+    <w:lvl w:ilvl="1" w:tplc="10090019">
+      <w:start w:val="1"/>
+      <w:numFmt w:val="lowerLetter"/>
+      <w:lvlText w:val="%2."/>
+      <w:lvlJc w:val="left"/>
+      <w:pPr>
+        <w:ind w:left="1440" w:hanging="360"/>
+      </w:pPr>
+    </w:lvl>
+    <w:lvl w:ilvl="2" w:tplc="1009001B" w:tentative="1">
+      <w:start w:val="1"/>
+      <w:numFmt w:val="lowerRoman"/>
+      <w:lvlText w:val="%3."/>
+      <w:lvlJc w:val="right"/>
+      <w:pPr>
+        <w:ind w:left="2160" w:hanging="180"/>
+      </w:pPr>
+    </w:lvl>
+    <w:lvl w:ilvl="3" w:tplc="1009000F" w:tentative="1">
+      <w:start w:val="1"/>
+      <w:numFmt w:val="decimal"/>
+      <w:lvlText w:val="%4."/>
+      <w:lvlJc w:val="left"/>
+      <w:pPr>
+        <w:ind w:left="2880" w:hanging="360"/>
+      </w:pPr>
+    </w:lvl>
+    <w:lvl w:ilvl="4" w:tplc="10090019" w:tentative="1">
+      <w:start w:val="1"/>
+      <w:numFmt w:val="lowerLetter"/>
+      <w:lvlText w:val="%5."/>
+      <w:lvlJc w:val="left"/>
+      <w:pPr>
+        <w:ind w:left="3600" w:hanging="360"/>
+      </w:pPr>
+    </w:lvl>
+    <w:lvl w:ilvl="5" w:tplc="1009001B" w:tentative="1">
+      <w:start w:val="1"/>
+      <w:numFmt w:val="lowerRoman"/>
+      <w:lvlText w:val="%6."/>
+      <w:lvlJc w:val="right"/>
+      <w:pPr>
+        <w:ind w:left="4320" w:hanging="180"/>
+      </w:pPr>
+    </w:lvl>
+    <w:lvl w:ilvl="6" w:tplc="1009000F" w:tentative="1">
+      <w:start w:val="1"/>
+      <w:numFmt w:val="decimal"/>
+      <w:lvlText w:val="%7."/>
+      <w:lvlJc w:val="left"/>
+      <w:pPr>
+        <w:ind w:left="5040" w:hanging="360"/>
+      </w:pPr>
+    </w:lvl>
+    <w:lvl w:ilvl="7" w:tplc="10090019" w:tentative="1">
+      <w:start w:val="1"/>
+      <w:numFmt w:val="lowerLetter"/>
+      <w:lvlText w:val="%8."/>
+      <w:lvlJc w:val="left"/>
+      <w:pPr>
+        <w:ind w:left="5760" w:hanging="360"/>
+      </w:pPr>
+    </w:lvl>
+    <w:lvl w:ilvl="8" w:tplc="1009001B" w:tentative="1">
+      <w:start w:val="1"/>
+      <w:numFmt w:val="lowerRoman"/>
+      <w:lvlText w:val="%9."/>
+      <w:lvlJc w:val="right"/>
+      <w:pPr>
+        <w:ind w:left="6480" w:hanging="180"/>
+      </w:pPr>
+    </w:lvl>
+  </w:abstractNum>
   <w:num w:numId="1">
-    <w:abstractNumId w:val="4"/>
+    <w:abstractNumId w:val="8"/>
   </w:num>
   <w:num w:numId="2">
     <w:abstractNumId w:val="2"/>
   </w:num>
   <w:num w:numId="3">
-    <w:abstractNumId w:val="3"/>
+    <w:abstractNumId w:val="4"/>
   </w:num>
   <w:num w:numId="4">
     <w:abstractNumId w:val="1"/>
   </w:num>
   <w:num w:numId="5">
     <w:abstractNumId w:val="0"/>
+  </w:num>
+  <w:num w:numId="6">
+    <w:abstractNumId w:val="9"/>
+  </w:num>
+  <w:num w:numId="7">
+    <w:abstractNumId w:val="5"/>
+  </w:num>
+  <w:num w:numId="8">
+    <w:abstractNumId w:val="3"/>
+  </w:num>
+  <w:num w:numId="9">
+    <w:abstractNumId w:val="6"/>
+  </w:num>
+  <w:num w:numId="10">
+    <w:abstractNumId w:val="7"/>
   </w:num>
 </w:numbering>
 </file>
@@ -1713,7 +2782,6 @@
   <w:style w:type="character" w:default="1" w:styleId="DefaultParagraphFont">
     <w:name w:val="Default Paragraph Font"/>
     <w:uiPriority w:val="1"/>
-    <w:semiHidden/>
     <w:unhideWhenUsed/>
   </w:style>
   <w:style w:type="table" w:default="1" w:styleId="TableNormal">
@@ -1975,7 +3043,6 @@
   <w:style w:type="character" w:default="1" w:styleId="DefaultParagraphFont">
     <w:name w:val="Default Paragraph Font"/>
     <w:uiPriority w:val="1"/>
-    <w:semiHidden/>
     <w:unhideWhenUsed/>
   </w:style>
   <w:style w:type="table" w:default="1" w:styleId="TableNormal">

</xml_diff>

<commit_message>
updates to presentation as a result of code changes
</commit_message>
<xml_diff>
--- a/Docs/Demonstration notes.docx
+++ b/Docs/Demonstration notes.docx
@@ -17,6 +17,18 @@
       </w:r>
       <w:r>
         <w:t>?</w:t>
+      </w:r>
+    </w:p>
+    <w:p>
+      <w:pPr>
+        <w:pStyle w:val="ListParagraph"/>
+        <w:numPr>
+          <w:ilvl w:val="0"/>
+          <w:numId w:val="1"/>
+        </w:numPr>
+      </w:pPr>
+      <w:r>
+        <w:t xml:space="preserve">Open up first page… </w:t>
       </w:r>
     </w:p>
     <w:p>
@@ -25,23 +37,19 @@
           <w:rPr>
             <w:rStyle w:val="Hyperlink"/>
           </w:rPr>
-          <w:t>http://html5demo1.azurewebsites.net/Demo01-MyOwnElements.html</w:t>
+          <w:t>http://html5demo1.azurewebsites.net/Demo01a-MyOwnElements.html</w:t>
         </w:r>
       </w:hyperlink>
     </w:p>
     <w:p>
       <w:pPr>
         <w:pStyle w:val="ListParagraph"/>
-        <w:numPr>
-          <w:ilvl w:val="0"/>
-          <w:numId w:val="1"/>
-        </w:numPr>
-      </w:pPr>
-      <w:r>
-        <w:t>C</w:t>
-      </w:r>
-      <w:r>
-        <w:t>reated a page with a “new” HTML element called “</w:t>
+      </w:pPr>
+      <w:r>
+        <w:t xml:space="preserve">…see how in this page I created a </w:t>
+      </w:r>
+      <w:r>
+        <w:t>“new” HTML element called “</w:t>
       </w:r>
       <w:r>
         <w:rPr>
@@ -126,6 +134,19 @@
       <w:r>
         <w:t>To solve this, add JavaScript to add the element to the DOM</w:t>
       </w:r>
+      <w:r>
+        <w:t>. To see in action open up second page…</w:t>
+      </w:r>
+    </w:p>
+    <w:p>
+      <w:hyperlink r:id="rId7" w:history="1">
+        <w:r>
+          <w:rPr>
+            <w:rStyle w:val="Hyperlink"/>
+          </w:rPr>
+          <w:t>http://html5demo1.azurewebsites.net/Demo01b-MyOwnElements.html</w:t>
+        </w:r>
+      </w:hyperlink>
     </w:p>
     <w:p>
       <w:pPr>
@@ -321,30 +342,42 @@
       </w:r>
     </w:p>
     <w:p>
-      <w:hyperlink r:id="rId7" w:history="1">
+      <w:r>
+        <w:t>There are a lot of new HTML 5 elements… this page has a number of the new elements</w:t>
+      </w:r>
+      <w:r>
+        <w:t xml:space="preserve">. </w:t>
+      </w:r>
+      <w:r>
+        <w:t>As before, to get these to be recognized properly you</w:t>
+      </w:r>
+      <w:r>
+        <w:t xml:space="preserve"> would need to add the elements to the DOM… this page demonstrates to other approaches that may be considered</w:t>
+      </w:r>
+    </w:p>
+    <w:p>
+      <w:pPr>
+        <w:pStyle w:val="ListParagraph"/>
+        <w:numPr>
+          <w:ilvl w:val="0"/>
+          <w:numId w:val="2"/>
+        </w:numPr>
+      </w:pPr>
+      <w:r>
+        <w:t>Open up first page to see a bunch of the HTML 5 elements</w:t>
+      </w:r>
+    </w:p>
+    <w:p>
+      <w:hyperlink r:id="rId8" w:history="1">
         <w:r>
           <w:rPr>
             <w:rStyle w:val="Hyperlink"/>
           </w:rPr>
-          <w:t>http://html5demo1.azurewebsites.net/Demo02-UsingHTML5ShivOrChromeFrame.html</w:t>
+          <w:t>http://html5demo1.azurewebsites.net/Demo02a-BunchOfNewHTML5Elements.html</w:t>
         </w:r>
       </w:hyperlink>
     </w:p>
     <w:p>
-      <w:r>
-        <w:t>There are a lot of new HTML 5 elements… this page has a number of the new elements</w:t>
-      </w:r>
-      <w:r>
-        <w:t xml:space="preserve">. </w:t>
-      </w:r>
-      <w:r>
-        <w:t>As before, to get these to be recognized properly you</w:t>
-      </w:r>
-      <w:r>
-        <w:t xml:space="preserve"> would need to add the elements to the DOM… this page demonstrates to other approaches that may be considered</w:t>
-      </w:r>
-    </w:p>
-    <w:p>
       <w:pPr>
         <w:pStyle w:val="ListParagraph"/>
         <w:numPr>
@@ -353,9 +386,12 @@
         </w:numPr>
       </w:pPr>
       <w:r>
-        <w:t xml:space="preserve">Using HTML5Shiv which takes care of all of the elements plus does some basic styling too (see </w:t>
-      </w:r>
-      <w:hyperlink r:id="rId8" w:history="1">
+        <w:t xml:space="preserve">Now, open up second page which shows using the popular </w:t>
+      </w:r>
+      <w:r>
+        <w:t xml:space="preserve">HTML5Shiv which takes care of all of the elements plus does some basic styling too (see </w:t>
+      </w:r>
+      <w:hyperlink r:id="rId9" w:history="1">
         <w:r>
           <w:rPr>
             <w:rStyle w:val="Hyperlink"/>
@@ -368,6 +404,16 @@
       </w:r>
     </w:p>
     <w:p>
+      <w:hyperlink r:id="rId10" w:history="1">
+        <w:r>
+          <w:rPr>
+            <w:rStyle w:val="Hyperlink"/>
+          </w:rPr>
+          <w:t>http://html5demo1.azurewebsites.net/Demo02b-BunchOfNewHTML5ElementsWithHTML5Shiv.html</w:t>
+        </w:r>
+      </w:hyperlink>
+    </w:p>
+    <w:p>
       <w:pPr>
         <w:pStyle w:val="ListParagraph"/>
         <w:numPr>
@@ -376,12 +422,34 @@
         </w:numPr>
       </w:pPr>
       <w:r>
-        <w:t>Using Google Chrome Frame which is a plug-in to IE… which does WAY mo</w:t>
-      </w:r>
-      <w:bookmarkStart w:id="0" w:name="_GoBack"/>
-      <w:bookmarkEnd w:id="0"/>
-      <w:r>
-        <w:t>re… basically is Google Chrome with all of its “goodness” within IE. To accomplish this we add the following within the “&lt;head&gt;” section of the page</w:t>
+        <w:t>Now, take a look at the third page which uses “</w:t>
+      </w:r>
+      <w:r>
+        <w:t>Google Chrome Frame</w:t>
+      </w:r>
+      <w:r>
+        <w:t xml:space="preserve">”… </w:t>
+      </w:r>
+      <w:r>
+        <w:t xml:space="preserve">a plug-in to IE… which does WAY more… basically is Google Chrome with all of its “goodness” within IE. </w:t>
+      </w:r>
+    </w:p>
+    <w:p>
+      <w:hyperlink r:id="rId11" w:history="1">
+        <w:r>
+          <w:rPr>
+            <w:rStyle w:val="Hyperlink"/>
+          </w:rPr>
+          <w:t>http://html5demo1.azurewebsites.net/Demo02c-BunchOfNewHTML5ElementsWithCromeFrame.html</w:t>
+        </w:r>
+      </w:hyperlink>
+    </w:p>
+    <w:p>
+      <w:pPr>
+        <w:pStyle w:val="ListParagraph"/>
+      </w:pPr>
+      <w:r>
+        <w:t>To accomplish this we add the following within the “&lt;head&gt;” section of the page</w:t>
       </w:r>
     </w:p>
     <w:p>
@@ -493,21 +561,6 @@
     </w:p>
     <w:p>
       <w:pPr>
-        <w:rPr>
-          <w:rFonts w:asciiTheme="majorHAnsi" w:eastAsiaTheme="majorEastAsia" w:hAnsiTheme="majorHAnsi" w:cstheme="majorBidi"/>
-          <w:b/>
-          <w:bCs/>
-          <w:color w:val="365F91" w:themeColor="accent1" w:themeShade="BF"/>
-          <w:sz w:val="28"/>
-          <w:szCs w:val="28"/>
-        </w:rPr>
-      </w:pPr>
-      <w:r>
-        <w:br w:type="page"/>
-      </w:r>
-    </w:p>
-    <w:p>
-      <w:pPr>
         <w:pStyle w:val="Heading1"/>
       </w:pPr>
       <w:r>
@@ -519,7 +572,25 @@
       </w:r>
     </w:p>
     <w:p>
-      <w:hyperlink r:id="rId9" w:history="1">
+      <w:pPr>
+        <w:pStyle w:val="ListParagraph"/>
+        <w:numPr>
+          <w:ilvl w:val="0"/>
+          <w:numId w:val="3"/>
+        </w:numPr>
+      </w:pPr>
+      <w:r>
+        <w:t xml:space="preserve">Open up </w:t>
+      </w:r>
+      <w:r>
+        <w:t xml:space="preserve">first page </w:t>
+      </w:r>
+      <w:r>
+        <w:t xml:space="preserve">and review the contents. </w:t>
+      </w:r>
+    </w:p>
+    <w:p>
+      <w:hyperlink r:id="rId12" w:history="1">
         <w:r>
           <w:rPr>
             <w:rStyle w:val="Hyperlink"/>
@@ -529,14 +600,33 @@
       </w:hyperlink>
     </w:p>
     <w:p>
-      <w:proofErr w:type="gramStart"/>
-      <w:r>
-        <w:t>and</w:t>
-      </w:r>
-      <w:proofErr w:type="gramEnd"/>
-    </w:p>
-    <w:p>
-      <w:hyperlink r:id="rId10" w:history="1">
+      <w:pPr>
+        <w:pStyle w:val="ListParagraph"/>
+      </w:pPr>
+      <w:r>
+        <w:t>Looks like a “typical” sort of looking page” with “meaning” kind of coming from “id’s”… which was one of the things the browser group saw… same “looking” pages over and over again</w:t>
+      </w:r>
+    </w:p>
+    <w:p>
+      <w:pPr>
+        <w:pStyle w:val="ListParagraph"/>
+        <w:numPr>
+          <w:ilvl w:val="0"/>
+          <w:numId w:val="3"/>
+        </w:numPr>
+      </w:pPr>
+      <w:r>
+        <w:t xml:space="preserve">Open up </w:t>
+      </w:r>
+      <w:r>
+        <w:t>second page</w:t>
+      </w:r>
+      <w:r>
+        <w:t xml:space="preserve"> and review the contents:</w:t>
+      </w:r>
+    </w:p>
+    <w:p>
+      <w:hyperlink r:id="rId13" w:history="1">
         <w:r>
           <w:rPr>
             <w:rStyle w:val="Hyperlink"/>
@@ -544,30 +634,6 @@
           <w:t>http://html5demo1.azurewebsites.net/Demo03b-PageusingHTML5.html</w:t>
         </w:r>
       </w:hyperlink>
-    </w:p>
-    <w:p>
-      <w:pPr>
-        <w:pStyle w:val="ListParagraph"/>
-        <w:numPr>
-          <w:ilvl w:val="0"/>
-          <w:numId w:val="3"/>
-        </w:numPr>
-      </w:pPr>
-      <w:r>
-        <w:t>Open up “03-PagePreHTML5.html” and review the contents. Looks like a “typical” sort of looking page” with “meaning” kind of coming from “id’s”… which was one of the things the browser group saw… same “looking” pages over and over again</w:t>
-      </w:r>
-    </w:p>
-    <w:p>
-      <w:pPr>
-        <w:pStyle w:val="ListParagraph"/>
-        <w:numPr>
-          <w:ilvl w:val="0"/>
-          <w:numId w:val="3"/>
-        </w:numPr>
-      </w:pPr>
-      <w:r>
-        <w:t>Open up ”04-PageusingHTML5.html” and review the contents:</w:t>
-      </w:r>
     </w:p>
     <w:p>
       <w:pPr>
@@ -787,7 +853,7 @@
       <w:r>
         <w:t xml:space="preserve">Credit for this demo goes to </w:t>
       </w:r>
-      <w:hyperlink r:id="rId11" w:history="1">
+      <w:hyperlink r:id="rId14" w:history="1">
         <w:r>
           <w:rPr>
             <w:rStyle w:val="Hyperlink"/>
@@ -812,7 +878,22 @@
       </w:r>
     </w:p>
     <w:p>
-      <w:hyperlink r:id="rId12" w:history="1">
+      <w:pPr>
+        <w:pStyle w:val="ListParagraph"/>
+        <w:numPr>
+          <w:ilvl w:val="0"/>
+          <w:numId w:val="4"/>
+        </w:numPr>
+      </w:pPr>
+      <w:r>
+        <w:t>Open up</w:t>
+      </w:r>
+      <w:r>
+        <w:t xml:space="preserve"> forth demo page and review the different input types</w:t>
+      </w:r>
+    </w:p>
+    <w:p>
+      <w:hyperlink r:id="rId15" w:history="1">
         <w:r>
           <w:rPr>
             <w:rStyle w:val="Hyperlink"/>
@@ -830,7 +911,31 @@
         </w:numPr>
       </w:pPr>
       <w:r>
-        <w:t>Open up Demo04-NewInputType.html and review all of the input types</w:t>
+        <w:t>As per usual… open up in IE and put it into “compatibility mode” to view it in “old-IE”… oh wait, on my machine which is running IE 9 NONE OF THE NEW FORM TAGS WORK!</w:t>
+      </w:r>
+    </w:p>
+    <w:p>
+      <w:pPr>
+        <w:pStyle w:val="ListParagraph"/>
+        <w:numPr>
+          <w:ilvl w:val="1"/>
+          <w:numId w:val="4"/>
+        </w:numPr>
+      </w:pPr>
+      <w:r>
+        <w:t>Easy solution to this is, as before, “Google Chrome Frame”</w:t>
+      </w:r>
+    </w:p>
+    <w:p>
+      <w:pPr>
+        <w:pStyle w:val="ListParagraph"/>
+        <w:numPr>
+          <w:ilvl w:val="1"/>
+          <w:numId w:val="4"/>
+        </w:numPr>
+      </w:pPr>
+      <w:r>
+        <w:t>There are other options out there too, but… will leave this as an exercise for the curious</w:t>
       </w:r>
     </w:p>
     <w:p>
@@ -842,7 +947,26 @@
         </w:numPr>
       </w:pPr>
       <w:r>
-        <w:t>As per usual… open up in IE and put it into “compatibility mode” to view it in “old-IE”… oh wait, on my machine which is running IE 9 NONE OF THE NEW FORM TAGS WORK!</w:t>
+        <w:t>Let’s leave IE… o</w:t>
+      </w:r>
+      <w:r>
+        <w:t xml:space="preserve">pen up in Chrome, Safari, Firefox, </w:t>
+      </w:r>
+      <w:proofErr w:type="spellStart"/>
+      <w:r>
+        <w:t>etc</w:t>
+      </w:r>
+      <w:proofErr w:type="spellEnd"/>
+      <w:r>
+        <w:t xml:space="preserve"> and see controls in action. Note that this is with no added JavaScript!</w:t>
+      </w:r>
+    </w:p>
+    <w:p>
+      <w:pPr>
+        <w:ind w:left="720"/>
+      </w:pPr>
+      <w:r>
+        <w:t>Some notable things:</w:t>
       </w:r>
     </w:p>
     <w:p>
@@ -854,7 +978,7 @@
         </w:numPr>
       </w:pPr>
       <w:r>
-        <w:t>Easy solution to this is, as before, “Google Chrome Frame”</w:t>
+        <w:t>Safari… “Search field” will have an “x” so can clear contents</w:t>
       </w:r>
     </w:p>
     <w:p>
@@ -865,8 +989,21 @@
           <w:numId w:val="4"/>
         </w:numPr>
       </w:pPr>
-      <w:r>
-        <w:t>There are other options out there too, but… will leave this as an exercise for the curious</w:t>
+      <w:proofErr w:type="gramStart"/>
+      <w:r>
+        <w:t>Implementations of “time” varies</w:t>
+      </w:r>
+      <w:proofErr w:type="gramEnd"/>
+      <w:r>
+        <w:t xml:space="preserve">… </w:t>
+      </w:r>
+      <w:proofErr w:type="spellStart"/>
+      <w:r>
+        <w:t>Maxthon</w:t>
+      </w:r>
+      <w:proofErr w:type="spellEnd"/>
+      <w:r>
+        <w:t xml:space="preserve"> vs. Chrome for example</w:t>
       </w:r>
     </w:p>
     <w:p>
@@ -878,74 +1015,9 @@
         </w:numPr>
       </w:pPr>
       <w:r>
-        <w:t xml:space="preserve">Open up in Chrome, Safari, Firefox, </w:t>
-      </w:r>
-      <w:proofErr w:type="spellStart"/>
-      <w:r>
-        <w:t>etc</w:t>
-      </w:r>
-      <w:proofErr w:type="spellEnd"/>
-      <w:r>
-        <w:t xml:space="preserve"> and see controls in action. Note that this is with no added JavaScript!</w:t>
-      </w:r>
-    </w:p>
-    <w:p>
-      <w:pPr>
-        <w:ind w:left="720"/>
-      </w:pPr>
-      <w:r>
-        <w:t>Some notable things:</w:t>
-      </w:r>
-    </w:p>
-    <w:p>
-      <w:pPr>
-        <w:pStyle w:val="ListParagraph"/>
-        <w:numPr>
-          <w:ilvl w:val="1"/>
-          <w:numId w:val="4"/>
-        </w:numPr>
-      </w:pPr>
-      <w:r>
-        <w:t>Safari… “Search field” will have an “x” so can clear contents</w:t>
-      </w:r>
-    </w:p>
-    <w:p>
-      <w:pPr>
-        <w:pStyle w:val="ListParagraph"/>
-        <w:numPr>
-          <w:ilvl w:val="1"/>
-          <w:numId w:val="4"/>
-        </w:numPr>
-      </w:pPr>
-      <w:proofErr w:type="gramStart"/>
-      <w:r>
-        <w:t>Implementations of “time” varies</w:t>
-      </w:r>
-      <w:proofErr w:type="gramEnd"/>
-      <w:r>
-        <w:t xml:space="preserve">… </w:t>
-      </w:r>
-      <w:proofErr w:type="spellStart"/>
-      <w:r>
-        <w:t>Maxthon</w:t>
-      </w:r>
-      <w:proofErr w:type="spellEnd"/>
-      <w:r>
-        <w:t xml:space="preserve"> vs. Chrome for example</w:t>
-      </w:r>
-    </w:p>
-    <w:p>
-      <w:pPr>
-        <w:pStyle w:val="ListParagraph"/>
-        <w:numPr>
-          <w:ilvl w:val="0"/>
-          <w:numId w:val="4"/>
-        </w:numPr>
-      </w:pPr>
-      <w:r>
         <w:t xml:space="preserve">Now use a simulator to see how these behave on mobile devices. Probably best resource is </w:t>
       </w:r>
-      <w:hyperlink r:id="rId13" w:history="1">
+      <w:hyperlink r:id="rId16" w:history="1">
         <w:r>
           <w:rPr>
             <w:rStyle w:val="Hyperlink"/>
@@ -1027,7 +1099,22 @@
       </w:r>
     </w:p>
     <w:p>
-      <w:hyperlink r:id="rId14" w:history="1">
+      <w:pPr>
+        <w:pStyle w:val="ListParagraph"/>
+        <w:numPr>
+          <w:ilvl w:val="0"/>
+          <w:numId w:val="5"/>
+        </w:numPr>
+      </w:pPr>
+      <w:r>
+        <w:t xml:space="preserve">Open up </w:t>
+      </w:r>
+      <w:r>
+        <w:t>the demo page</w:t>
+      </w:r>
+    </w:p>
+    <w:p>
+      <w:hyperlink r:id="rId17" w:history="1">
         <w:r>
           <w:rPr>
             <w:rStyle w:val="Hyperlink"/>
@@ -1045,28 +1132,10 @@
         </w:numPr>
       </w:pPr>
       <w:r>
-        <w:t>Open up Demo0</w:t>
-      </w:r>
-      <w:r>
-        <w:t>5</w:t>
-      </w:r>
-      <w:r>
-        <w:t>-</w:t>
-      </w:r>
-      <w:r>
-        <w:t>Multimedia.html</w:t>
-      </w:r>
-    </w:p>
-    <w:p>
-      <w:pPr>
-        <w:pStyle w:val="ListParagraph"/>
-        <w:numPr>
-          <w:ilvl w:val="0"/>
-          <w:numId w:val="5"/>
-        </w:numPr>
-      </w:pPr>
-      <w:r>
-        <w:t xml:space="preserve">First link brings you to </w:t>
+        <w:t>F</w:t>
+      </w:r>
+      <w:r>
+        <w:t xml:space="preserve">irst link brings you to </w:t>
       </w:r>
       <w:proofErr w:type="spellStart"/>
       <w:r>
@@ -1084,12 +1153,15 @@
       <w:r>
         <w:t xml:space="preserve"> preview video in YouTube… nothing special here</w:t>
       </w:r>
-    </w:p>
-    <w:p>
-      <w:pPr>
-        <w:pStyle w:val="ListParagraph"/>
-      </w:pPr>
-      <w:hyperlink r:id="rId15" w:history="1">
+      <w:r>
+        <w:t>:</w:t>
+      </w:r>
+    </w:p>
+    <w:p>
+      <w:pPr>
+        <w:pStyle w:val="ListParagraph"/>
+      </w:pPr>
+      <w:hyperlink r:id="rId18" w:history="1">
         <w:r>
           <w:rPr>
             <w:rStyle w:val="Hyperlink"/>
@@ -1114,7 +1186,7 @@
       <w:pPr>
         <w:pStyle w:val="ListParagraph"/>
       </w:pPr>
-      <w:hyperlink r:id="rId16" w:history="1">
+      <w:hyperlink r:id="rId19" w:history="1">
         <w:r>
           <w:rPr>
             <w:rStyle w:val="Hyperlink"/>
@@ -1126,8 +1198,14 @@
     <w:p>
       <w:pPr>
         <w:pStyle w:val="ListParagraph"/>
-      </w:pPr>
-      <w:r>
+        <w:rPr>
+          <w:i/>
+        </w:rPr>
+      </w:pPr>
+      <w:r>
+        <w:rPr>
+          <w:i/>
+        </w:rPr>
         <w:t>NOTE: If use IE it may still work… because Google is using Google Chrome Frame!</w:t>
       </w:r>
     </w:p>
@@ -1155,20 +1233,21 @@
       </w:pPr>
       <w:r>
         <w:lastRenderedPageBreak/>
-        <w:t xml:space="preserve">Demo </w:t>
-      </w:r>
-      <w:r>
-        <w:t>6</w:t>
-      </w:r>
-      <w:r>
-        <w:t xml:space="preserve"> – </w:t>
-      </w:r>
-      <w:r>
-        <w:t>Show off Azure</w:t>
-      </w:r>
-    </w:p>
-    <w:p>
-      <w:hyperlink r:id="rId17" w:history="1">
+        <w:t>Demo 6 – Show off Azure</w:t>
+      </w:r>
+    </w:p>
+    <w:p>
+      <w:pPr>
+        <w:pStyle w:val="ListParagraph"/>
+        <w:numPr>
+          <w:ilvl w:val="0"/>
+          <w:numId w:val="6"/>
+        </w:numPr>
+      </w:pPr>
+      <w:r>
+        <w:t xml:space="preserve">Navigate to </w:t>
+      </w:r>
+      <w:hyperlink r:id="rId20" w:history="1">
         <w:r>
           <w:rPr>
             <w:rStyle w:val="Hyperlink"/>
@@ -1176,41 +1255,7 @@
           <w:t>https://</w:t>
         </w:r>
       </w:hyperlink>
-      <w:hyperlink r:id="rId18" w:history="1">
-        <w:r>
-          <w:rPr>
-            <w:rStyle w:val="Hyperlink"/>
-          </w:rPr>
-          <w:t>manage.windowsazure</w:t>
-        </w:r>
-        <w:r>
-          <w:rPr>
-            <w:rStyle w:val="Hyperlink"/>
-          </w:rPr>
-          <w:t>.com</w:t>
-        </w:r>
-      </w:hyperlink>
-    </w:p>
-    <w:p>
-      <w:pPr>
-        <w:pStyle w:val="ListParagraph"/>
-        <w:numPr>
-          <w:ilvl w:val="0"/>
-          <w:numId w:val="6"/>
-        </w:numPr>
-      </w:pPr>
-      <w:r>
-        <w:t xml:space="preserve">Navigate to </w:t>
-      </w:r>
-      <w:hyperlink r:id="rId19" w:history="1">
-        <w:r>
-          <w:rPr>
-            <w:rStyle w:val="Hyperlink"/>
-          </w:rPr>
-          <w:t>https://</w:t>
-        </w:r>
-      </w:hyperlink>
-      <w:hyperlink r:id="rId20" w:history="1">
+      <w:hyperlink r:id="rId21" w:history="1">
         <w:r>
           <w:rPr>
             <w:rStyle w:val="Hyperlink"/>
@@ -1320,7 +1365,7 @@
       <w:pPr>
         <w:pStyle w:val="ListParagraph"/>
       </w:pPr>
-      <w:hyperlink r:id="rId21" w:history="1">
+      <w:hyperlink r:id="rId22" w:anchor="Workspaces/WebsiteExtension/Website/HTML5Demo1/quickstart" w:history="1">
         <w:r>
           <w:rPr>
             <w:rStyle w:val="Hyperlink"/>
@@ -1345,7 +1390,7 @@
       <w:pPr>
         <w:pStyle w:val="ListParagraph"/>
       </w:pPr>
-      <w:hyperlink r:id="rId22" w:history="1">
+      <w:hyperlink r:id="rId23" w:anchor="Workspace/WebsiteExtension/Website/SignalRDemo1/quickstart" w:history="1">
         <w:r>
           <w:rPr>
             <w:rStyle w:val="Hyperlink"/>
@@ -1358,22 +1403,10 @@
       <w:pPr>
         <w:pStyle w:val="Heading1"/>
       </w:pPr>
-    </w:p>
-    <w:p>
-      <w:pPr>
-        <w:pStyle w:val="Heading1"/>
-      </w:pPr>
-      <w:r>
-        <w:t xml:space="preserve">Demo </w:t>
-      </w:r>
-      <w:r>
-        <w:t>7</w:t>
-      </w:r>
-      <w:r>
-        <w:t xml:space="preserve"> – </w:t>
-      </w:r>
-      <w:r>
-        <w:t>Opera Mobile Emulator</w:t>
+      <w:bookmarkStart w:id="0" w:name="_GoBack"/>
+      <w:bookmarkEnd w:id="0"/>
+      <w:r>
+        <w:t>Demo 7 – Opera Mobile Emulator</w:t>
       </w:r>
       <w:r>
         <w:t xml:space="preserve"> and importance of </w:t>
@@ -1385,7 +1418,7 @@
       <w:proofErr w:type="spellEnd"/>
     </w:p>
     <w:p>
-      <w:hyperlink r:id="rId23" w:history="1">
+      <w:hyperlink r:id="rId24" w:history="1">
         <w:r>
           <w:rPr>
             <w:rStyle w:val="Hyperlink"/>
@@ -1405,7 +1438,7 @@
       <w:r>
         <w:t xml:space="preserve">Open up the installed </w:t>
       </w:r>
-      <w:hyperlink r:id="rId24" w:history="1">
+      <w:hyperlink r:id="rId25" w:history="1">
         <w:r>
           <w:rPr>
             <w:rStyle w:val="Hyperlink"/>
@@ -1428,7 +1461,7 @@
       <w:r>
         <w:t xml:space="preserve">Navigate to local page (currently </w:t>
       </w:r>
-      <w:hyperlink r:id="rId25" w:history="1">
+      <w:hyperlink r:id="rId26" w:history="1">
         <w:r>
           <w:rPr>
             <w:rStyle w:val="Hyperlink"/>
@@ -1446,13 +1479,7 @@
         <w:pStyle w:val="Heading1"/>
       </w:pPr>
       <w:r>
-        <w:t xml:space="preserve">Demo </w:t>
-      </w:r>
-      <w:r>
-        <w:t>8</w:t>
-      </w:r>
-      <w:r>
-        <w:t xml:space="preserve"> – </w:t>
+        <w:t xml:space="preserve">Demo 8 – </w:t>
       </w:r>
       <w:proofErr w:type="spellStart"/>
       <w:r>
@@ -1461,7 +1488,7 @@
       <w:proofErr w:type="spellEnd"/>
     </w:p>
     <w:p>
-      <w:hyperlink r:id="rId26" w:history="1">
+      <w:hyperlink r:id="rId27" w:history="1">
         <w:r>
           <w:rPr>
             <w:rStyle w:val="Hyperlink"/>
@@ -1478,7 +1505,7 @@
           <w:numId w:val="10"/>
         </w:numPr>
       </w:pPr>
-      <w:hyperlink r:id="rId27" w:anchor="Workspace/WebsiteExtension/Website/SignalRDemo1/quickstart" w:history="1">
+      <w:hyperlink r:id="rId28" w:anchor="Workspace/WebsiteExtension/Website/SignalRDemo1/quickstart" w:history="1">
         <w:r>
           <w:rPr>
             <w:rStyle w:val="Hyperlink"/>
@@ -1516,7 +1543,7 @@
           <w:numId w:val="10"/>
         </w:numPr>
       </w:pPr>
-      <w:hyperlink r:id="rId28" w:history="1">
+      <w:hyperlink r:id="rId29" w:history="1">
         <w:r>
           <w:rPr>
             <w:rStyle w:val="Hyperlink"/>
@@ -1533,7 +1560,7 @@
           <w:numId w:val="10"/>
         </w:numPr>
       </w:pPr>
-      <w:hyperlink r:id="rId29" w:history="1">
+      <w:hyperlink r:id="rId30" w:history="1">
         <w:r>
           <w:rPr>
             <w:rStyle w:val="Hyperlink"/>
@@ -2782,6 +2809,7 @@
   <w:style w:type="character" w:default="1" w:styleId="DefaultParagraphFont">
     <w:name w:val="Default Paragraph Font"/>
     <w:uiPriority w:val="1"/>
+    <w:semiHidden/>
     <w:unhideWhenUsed/>
   </w:style>
   <w:style w:type="table" w:default="1" w:styleId="TableNormal">
@@ -3043,6 +3071,7 @@
   <w:style w:type="character" w:default="1" w:styleId="DefaultParagraphFont">
     <w:name w:val="Default Paragraph Font"/>
     <w:uiPriority w:val="1"/>
+    <w:semiHidden/>
     <w:unhideWhenUsed/>
   </w:style>
   <w:style w:type="table" w:default="1" w:styleId="TableNormal">

</xml_diff>

<commit_message>
felt I was redundant with my first example
removed first example
</commit_message>
<xml_diff>
--- a/Docs/Demonstration notes.docx
+++ b/Docs/Demonstration notes.docx
@@ -7,16 +7,36 @@
         <w:pStyle w:val="Heading1"/>
       </w:pPr>
       <w:r>
-        <w:t>Demo 1 –</w:t>
-      </w:r>
-      <w:r>
-        <w:t>W</w:t>
-      </w:r>
-      <w:r>
-        <w:t>hat happens if browser does not understand a tag</w:t>
-      </w:r>
-      <w:r>
-        <w:t>?</w:t>
+        <w:t xml:space="preserve">Demo </w:t>
+      </w:r>
+      <w:r>
+        <w:t>1</w:t>
+      </w:r>
+      <w:r>
+        <w:t xml:space="preserve"> </w:t>
+      </w:r>
+      <w:r>
+        <w:t>–</w:t>
+      </w:r>
+      <w:r>
+        <w:t xml:space="preserve"> </w:t>
+      </w:r>
+      <w:r>
+        <w:t xml:space="preserve">Show </w:t>
+      </w:r>
+      <w:r>
+        <w:t xml:space="preserve">some of </w:t>
+      </w:r>
+      <w:r>
+        <w:t>the new HTML 5 elements</w:t>
+      </w:r>
+    </w:p>
+    <w:p>
+      <w:r>
+        <w:t>There are a lot of new HTML 5 elements</w:t>
+      </w:r>
+      <w:r>
+        <w:t>. In this demo some of them are shown and then styled to see what happens in browsers that understand the new elements and what happens when they do not (i.e. old versions of IE)</w:t>
       </w:r>
     </w:p>
     <w:p>
@@ -24,33 +44,197 @@
         <w:pStyle w:val="ListParagraph"/>
         <w:numPr>
           <w:ilvl w:val="0"/>
-          <w:numId w:val="1"/>
-        </w:numPr>
-      </w:pPr>
-      <w:r>
-        <w:t xml:space="preserve">Open up first page… </w:t>
-      </w:r>
-    </w:p>
-    <w:p>
+          <w:numId w:val="2"/>
+        </w:numPr>
+      </w:pPr>
+      <w:r>
+        <w:t>Open up first page to see a bunch of the HTML 5 elements</w:t>
+      </w:r>
+      <w:r>
+        <w:t xml:space="preserve">… </w:t>
+      </w:r>
+    </w:p>
+    <w:p>
+      <w:pPr>
+        <w:pStyle w:val="ListParagraph"/>
+        <w:numPr>
+          <w:ilvl w:val="1"/>
+          <w:numId w:val="2"/>
+        </w:numPr>
+      </w:pPr>
+      <w:r>
+        <w:t xml:space="preserve">Open </w:t>
+      </w:r>
       <w:hyperlink r:id="rId6" w:history="1">
         <w:r>
           <w:rPr>
             <w:rStyle w:val="Hyperlink"/>
           </w:rPr>
-          <w:t>http://html5demo1.azurewebsites.net/Demo01a-MyOwnElements.html</w:t>
+          <w:t>Goo</w:t>
+        </w:r>
+        <w:r>
+          <w:rPr>
+            <w:rStyle w:val="Hyperlink"/>
+          </w:rPr>
+          <w:t>g</w:t>
+        </w:r>
+        <w:r>
+          <w:rPr>
+            <w:rStyle w:val="Hyperlink"/>
+          </w:rPr>
+          <w:t>l</w:t>
+        </w:r>
+        <w:r>
+          <w:rPr>
+            <w:rStyle w:val="Hyperlink"/>
+          </w:rPr>
+          <w:t>e</w:t>
+        </w:r>
+        <w:r>
+          <w:rPr>
+            <w:rStyle w:val="Hyperlink"/>
+          </w:rPr>
+          <w:t xml:space="preserve"> Chrome</w:t>
         </w:r>
       </w:hyperlink>
     </w:p>
-    <w:p>
-      <w:pPr>
-        <w:pStyle w:val="ListParagraph"/>
-      </w:pPr>
-      <w:r>
-        <w:t xml:space="preserve">…see how in this page I created a </w:t>
-      </w:r>
-      <w:r>
-        <w:t>“new” HTML element called “</w:t>
-      </w:r>
+    <w:bookmarkStart w:id="0" w:name="_GoBack"/>
+    <w:p>
+      <w:r>
+        <w:fldChar w:fldCharType="begin"/>
+      </w:r>
+      <w:r>
+        <w:instrText xml:space="preserve"> HYPERLINK "http://html5demo1.azurewebsites.net/Demo02a-BunchOfNewHTML5Elements.html" </w:instrText>
+      </w:r>
+      <w:r>
+        <w:fldChar w:fldCharType="separate"/>
+      </w:r>
+      <w:r>
+        <w:rPr>
+          <w:rStyle w:val="Hyperlink"/>
+        </w:rPr>
+        <w:t>http://htm</w:t>
+      </w:r>
+      <w:r>
+        <w:rPr>
+          <w:rStyle w:val="Hyperlink"/>
+        </w:rPr>
+        <w:t>l5demo1.azurewebsites.net/Demo01</w:t>
+      </w:r>
+      <w:r>
+        <w:rPr>
+          <w:rStyle w:val="Hyperlink"/>
+        </w:rPr>
+        <w:t>a-BunchOfNewHTML5Elements.html</w:t>
+      </w:r>
+      <w:r>
+        <w:rPr>
+          <w:rStyle w:val="Hyperlink"/>
+        </w:rPr>
+        <w:fldChar w:fldCharType="end"/>
+      </w:r>
+      <w:bookmarkEnd w:id="0"/>
+    </w:p>
+    <w:p>
+      <w:pPr>
+        <w:pStyle w:val="ListParagraph"/>
+        <w:numPr>
+          <w:ilvl w:val="0"/>
+          <w:numId w:val="2"/>
+        </w:numPr>
+      </w:pPr>
+      <w:r>
+        <w:t>Now, open up the same page in Internet Explorer</w:t>
+      </w:r>
+    </w:p>
+    <w:p>
+      <w:pPr>
+        <w:pStyle w:val="ListParagraph"/>
+        <w:numPr>
+          <w:ilvl w:val="1"/>
+          <w:numId w:val="2"/>
+        </w:numPr>
+      </w:pPr>
+    </w:p>
+    <w:p>
+      <w:pPr>
+        <w:pStyle w:val="ListParagraph"/>
+        <w:numPr>
+          <w:ilvl w:val="0"/>
+          <w:numId w:val="2"/>
+        </w:numPr>
+      </w:pPr>
+      <w:r>
+        <w:t xml:space="preserve">Now, open up second page which shows using the popular </w:t>
+      </w:r>
+      <w:r>
+        <w:t xml:space="preserve">HTML5Shiv which takes care of all of the elements plus does some basic styling too (see </w:t>
+      </w:r>
+      <w:hyperlink r:id="rId7" w:history="1">
+        <w:r>
+          <w:rPr>
+            <w:rStyle w:val="Hyperlink"/>
+          </w:rPr>
+          <w:t>https://github.com/aFarkas/html5shiv/</w:t>
+        </w:r>
+      </w:hyperlink>
+      <w:r>
+        <w:t>)</w:t>
+      </w:r>
+    </w:p>
+    <w:p>
+      <w:hyperlink r:id="rId8" w:history="1">
+        <w:r>
+          <w:rPr>
+            <w:rStyle w:val="Hyperlink"/>
+          </w:rPr>
+          <w:t>http://html5demo1.azurewebsites.net/Demo02b-BunchOfNewHTML5ElementsWithHTML5Shiv.html</w:t>
+        </w:r>
+      </w:hyperlink>
+    </w:p>
+    <w:p>
+      <w:pPr>
+        <w:pStyle w:val="ListParagraph"/>
+        <w:numPr>
+          <w:ilvl w:val="0"/>
+          <w:numId w:val="2"/>
+        </w:numPr>
+      </w:pPr>
+      <w:r>
+        <w:t>Now, take a look at the third page which uses “</w:t>
+      </w:r>
+      <w:r>
+        <w:t>Google Chrome Frame</w:t>
+      </w:r>
+      <w:r>
+        <w:t xml:space="preserve">”… </w:t>
+      </w:r>
+      <w:r>
+        <w:t xml:space="preserve">a plug-in to IE… which does WAY more… basically is Google Chrome with all of its “goodness” within IE. </w:t>
+      </w:r>
+    </w:p>
+    <w:p>
+      <w:hyperlink r:id="rId9" w:history="1">
+        <w:r>
+          <w:rPr>
+            <w:rStyle w:val="Hyperlink"/>
+          </w:rPr>
+          <w:t>http://html5demo1.azurewebsites.net/Demo02c-BunchOfNewHTML5ElementsWithCromeFrame.html</w:t>
+        </w:r>
+      </w:hyperlink>
+    </w:p>
+    <w:p>
+      <w:pPr>
+        <w:pStyle w:val="ListParagraph"/>
+      </w:pPr>
+      <w:r>
+        <w:t>To accomplish this we add the following within the “&lt;head&gt;” section of the page</w:t>
+      </w:r>
+    </w:p>
+    <w:p>
+      <w:pPr>
+        <w:ind w:left="360"/>
+      </w:pPr>
       <w:r>
         <w:rPr>
           <w:rFonts w:ascii="Consolas" w:hAnsi="Consolas" w:cs="Consolas"/>
@@ -61,411 +245,6 @@
         </w:rPr>
         <w:t>&lt;</w:t>
       </w:r>
-      <w:proofErr w:type="spellStart"/>
-      <w:r>
-        <w:rPr>
-          <w:rFonts w:ascii="Consolas" w:hAnsi="Consolas" w:cs="Consolas"/>
-          <w:color w:val="800000"/>
-          <w:sz w:val="19"/>
-          <w:szCs w:val="19"/>
-          <w:highlight w:val="white"/>
-        </w:rPr>
-        <w:t>SomeHTMLElementThatDoesNotActuallyExists</w:t>
-      </w:r>
-      <w:proofErr w:type="spellEnd"/>
-      <w:r>
-        <w:rPr>
-          <w:rFonts w:ascii="Consolas" w:hAnsi="Consolas" w:cs="Consolas"/>
-          <w:color w:val="0000FF"/>
-          <w:sz w:val="19"/>
-          <w:szCs w:val="19"/>
-          <w:highlight w:val="white"/>
-        </w:rPr>
-        <w:t>&gt;</w:t>
-      </w:r>
-      <w:r>
-        <w:t>”</w:t>
-      </w:r>
-    </w:p>
-    <w:p>
-      <w:pPr>
-        <w:pStyle w:val="ListParagraph"/>
-        <w:numPr>
-          <w:ilvl w:val="0"/>
-          <w:numId w:val="1"/>
-        </w:numPr>
-      </w:pPr>
-      <w:r>
-        <w:t>I then added a style for this element that said to put it in italics</w:t>
-      </w:r>
-    </w:p>
-    <w:p>
-      <w:pPr>
-        <w:pStyle w:val="ListParagraph"/>
-        <w:numPr>
-          <w:ilvl w:val="0"/>
-          <w:numId w:val="1"/>
-        </w:numPr>
-      </w:pPr>
-      <w:r>
-        <w:t>If I view this in any browser except older version of IE it actually WILL put the content in italics</w:t>
-      </w:r>
-    </w:p>
-    <w:p>
-      <w:pPr>
-        <w:pStyle w:val="ListParagraph"/>
-        <w:numPr>
-          <w:ilvl w:val="0"/>
-          <w:numId w:val="1"/>
-        </w:numPr>
-      </w:pPr>
-      <w:r>
-        <w:t>If I put IE into “compatibility mode” the italics will disappear</w:t>
-      </w:r>
-    </w:p>
-    <w:p>
-      <w:pPr>
-        <w:pStyle w:val="ListParagraph"/>
-        <w:numPr>
-          <w:ilvl w:val="0"/>
-          <w:numId w:val="1"/>
-        </w:numPr>
-      </w:pPr>
-      <w:r>
-        <w:t>To solve this, add JavaScript to add the element to the DOM</w:t>
-      </w:r>
-      <w:r>
-        <w:t>. To see in action open up second page…</w:t>
-      </w:r>
-    </w:p>
-    <w:p>
-      <w:hyperlink r:id="rId7" w:history="1">
-        <w:r>
-          <w:rPr>
-            <w:rStyle w:val="Hyperlink"/>
-          </w:rPr>
-          <w:t>http://html5demo1.azurewebsites.net/Demo01b-MyOwnElements.html</w:t>
-        </w:r>
-      </w:hyperlink>
-    </w:p>
-    <w:p>
-      <w:pPr>
-        <w:autoSpaceDE w:val="0"/>
-        <w:autoSpaceDN w:val="0"/>
-        <w:adjustRightInd w:val="0"/>
-        <w:spacing w:after="0" w:line="240" w:lineRule="auto"/>
-        <w:rPr>
-          <w:rFonts w:ascii="Consolas" w:hAnsi="Consolas" w:cs="Consolas"/>
-          <w:color w:val="000000"/>
-          <w:sz w:val="19"/>
-          <w:szCs w:val="19"/>
-          <w:highlight w:val="white"/>
-        </w:rPr>
-      </w:pPr>
-      <w:r>
-        <w:rPr>
-          <w:rFonts w:ascii="Consolas" w:hAnsi="Consolas" w:cs="Consolas"/>
-          <w:color w:val="000000"/>
-          <w:sz w:val="19"/>
-          <w:szCs w:val="19"/>
-          <w:highlight w:val="white"/>
-        </w:rPr>
-        <w:t xml:space="preserve">    </w:t>
-      </w:r>
-      <w:r>
-        <w:rPr>
-          <w:rFonts w:ascii="Consolas" w:hAnsi="Consolas" w:cs="Consolas"/>
-          <w:color w:val="0000FF"/>
-          <w:sz w:val="19"/>
-          <w:szCs w:val="19"/>
-          <w:highlight w:val="white"/>
-        </w:rPr>
-        <w:t>&lt;</w:t>
-      </w:r>
-      <w:proofErr w:type="gramStart"/>
-      <w:r>
-        <w:rPr>
-          <w:rFonts w:ascii="Consolas" w:hAnsi="Consolas" w:cs="Consolas"/>
-          <w:color w:val="800000"/>
-          <w:sz w:val="19"/>
-          <w:szCs w:val="19"/>
-          <w:highlight w:val="white"/>
-        </w:rPr>
-        <w:t>script</w:t>
-      </w:r>
-      <w:proofErr w:type="gramEnd"/>
-      <w:r>
-        <w:rPr>
-          <w:rFonts w:ascii="Consolas" w:hAnsi="Consolas" w:cs="Consolas"/>
-          <w:color w:val="0000FF"/>
-          <w:sz w:val="19"/>
-          <w:szCs w:val="19"/>
-          <w:highlight w:val="white"/>
-        </w:rPr>
-        <w:t>&gt;</w:t>
-      </w:r>
-    </w:p>
-    <w:p>
-      <w:pPr>
-        <w:autoSpaceDE w:val="0"/>
-        <w:autoSpaceDN w:val="0"/>
-        <w:adjustRightInd w:val="0"/>
-        <w:spacing w:after="0" w:line="240" w:lineRule="auto"/>
-        <w:rPr>
-          <w:rFonts w:ascii="Consolas" w:hAnsi="Consolas" w:cs="Consolas"/>
-          <w:color w:val="000000"/>
-          <w:sz w:val="19"/>
-          <w:szCs w:val="19"/>
-          <w:highlight w:val="white"/>
-        </w:rPr>
-      </w:pPr>
-      <w:r>
-        <w:rPr>
-          <w:rFonts w:ascii="Consolas" w:hAnsi="Consolas" w:cs="Consolas"/>
-          <w:color w:val="000000"/>
-          <w:sz w:val="19"/>
-          <w:szCs w:val="19"/>
-          <w:highlight w:val="white"/>
-        </w:rPr>
-        <w:t xml:space="preserve">        </w:t>
-      </w:r>
-      <w:proofErr w:type="gramStart"/>
-      <w:r>
-        <w:rPr>
-          <w:rFonts w:ascii="Consolas" w:hAnsi="Consolas" w:cs="Consolas"/>
-          <w:color w:val="000000"/>
-          <w:sz w:val="19"/>
-          <w:szCs w:val="19"/>
-          <w:highlight w:val="white"/>
-        </w:rPr>
-        <w:t>document.createElement(</w:t>
-      </w:r>
-      <w:proofErr w:type="gramEnd"/>
-      <w:r>
-        <w:rPr>
-          <w:rFonts w:ascii="Consolas" w:hAnsi="Consolas" w:cs="Consolas"/>
-          <w:color w:val="A31515"/>
-          <w:sz w:val="19"/>
-          <w:szCs w:val="19"/>
-          <w:highlight w:val="white"/>
-        </w:rPr>
-        <w:t>"SomeHTMLElementThatDoesNotActuallyExists"</w:t>
-      </w:r>
-      <w:r>
-        <w:rPr>
-          <w:rFonts w:ascii="Consolas" w:hAnsi="Consolas" w:cs="Consolas"/>
-          <w:color w:val="000000"/>
-          <w:sz w:val="19"/>
-          <w:szCs w:val="19"/>
-          <w:highlight w:val="white"/>
-        </w:rPr>
-        <w:t>);</w:t>
-      </w:r>
-    </w:p>
-    <w:p>
-      <w:pPr>
-        <w:autoSpaceDE w:val="0"/>
-        <w:autoSpaceDN w:val="0"/>
-        <w:adjustRightInd w:val="0"/>
-        <w:spacing w:after="0" w:line="240" w:lineRule="auto"/>
-        <w:rPr>
-          <w:rFonts w:ascii="Consolas" w:hAnsi="Consolas" w:cs="Consolas"/>
-          <w:color w:val="000000"/>
-          <w:sz w:val="19"/>
-          <w:szCs w:val="19"/>
-          <w:highlight w:val="white"/>
-        </w:rPr>
-      </w:pPr>
-      <w:r>
-        <w:rPr>
-          <w:rFonts w:ascii="Consolas" w:hAnsi="Consolas" w:cs="Consolas"/>
-          <w:color w:val="000000"/>
-          <w:sz w:val="19"/>
-          <w:szCs w:val="19"/>
-          <w:highlight w:val="white"/>
-        </w:rPr>
-        <w:t xml:space="preserve">    </w:t>
-      </w:r>
-      <w:r>
-        <w:rPr>
-          <w:rFonts w:ascii="Consolas" w:hAnsi="Consolas" w:cs="Consolas"/>
-          <w:color w:val="0000FF"/>
-          <w:sz w:val="19"/>
-          <w:szCs w:val="19"/>
-          <w:highlight w:val="white"/>
-        </w:rPr>
-        <w:t>&lt;/</w:t>
-      </w:r>
-      <w:r>
-        <w:rPr>
-          <w:rFonts w:ascii="Consolas" w:hAnsi="Consolas" w:cs="Consolas"/>
-          <w:color w:val="800000"/>
-          <w:sz w:val="19"/>
-          <w:szCs w:val="19"/>
-          <w:highlight w:val="white"/>
-        </w:rPr>
-        <w:t>script</w:t>
-      </w:r>
-      <w:r>
-        <w:rPr>
-          <w:rFonts w:ascii="Consolas" w:hAnsi="Consolas" w:cs="Consolas"/>
-          <w:color w:val="0000FF"/>
-          <w:sz w:val="19"/>
-          <w:szCs w:val="19"/>
-          <w:highlight w:val="white"/>
-        </w:rPr>
-        <w:t>&gt;</w:t>
-      </w:r>
-    </w:p>
-    <w:p/>
-    <w:p>
-      <w:pPr>
-        <w:pStyle w:val="Heading1"/>
-      </w:pPr>
-      <w:r>
-        <w:t xml:space="preserve">Demo 2 </w:t>
-      </w:r>
-      <w:r>
-        <w:t>–</w:t>
-      </w:r>
-      <w:r>
-        <w:t xml:space="preserve"> </w:t>
-      </w:r>
-      <w:r>
-        <w:t xml:space="preserve">Show </w:t>
-      </w:r>
-      <w:r>
-        <w:t xml:space="preserve">some of </w:t>
-      </w:r>
-      <w:r>
-        <w:t>the new HTML 5 elements</w:t>
-      </w:r>
-    </w:p>
-    <w:p>
-      <w:r>
-        <w:t>There are a lot of new HTML 5 elements… this page has a number of the new elements</w:t>
-      </w:r>
-      <w:r>
-        <w:t xml:space="preserve">. </w:t>
-      </w:r>
-      <w:r>
-        <w:t>As before, to get these to be recognized properly you</w:t>
-      </w:r>
-      <w:r>
-        <w:t xml:space="preserve"> would need to add the elements to the DOM… this page demonstrates to other approaches that may be considered</w:t>
-      </w:r>
-    </w:p>
-    <w:p>
-      <w:pPr>
-        <w:pStyle w:val="ListParagraph"/>
-        <w:numPr>
-          <w:ilvl w:val="0"/>
-          <w:numId w:val="2"/>
-        </w:numPr>
-      </w:pPr>
-      <w:r>
-        <w:t>Open up first page to see a bunch of the HTML 5 elements</w:t>
-      </w:r>
-    </w:p>
-    <w:p>
-      <w:hyperlink r:id="rId8" w:history="1">
-        <w:r>
-          <w:rPr>
-            <w:rStyle w:val="Hyperlink"/>
-          </w:rPr>
-          <w:t>http://html5demo1.azurewebsites.net/Demo02a-BunchOfNewHTML5Elements.html</w:t>
-        </w:r>
-      </w:hyperlink>
-    </w:p>
-    <w:p>
-      <w:pPr>
-        <w:pStyle w:val="ListParagraph"/>
-        <w:numPr>
-          <w:ilvl w:val="0"/>
-          <w:numId w:val="2"/>
-        </w:numPr>
-      </w:pPr>
-      <w:r>
-        <w:t xml:space="preserve">Now, open up second page which shows using the popular </w:t>
-      </w:r>
-      <w:r>
-        <w:t xml:space="preserve">HTML5Shiv which takes care of all of the elements plus does some basic styling too (see </w:t>
-      </w:r>
-      <w:hyperlink r:id="rId9" w:history="1">
-        <w:r>
-          <w:rPr>
-            <w:rStyle w:val="Hyperlink"/>
-          </w:rPr>
-          <w:t>https://github.com/aFarkas/html5shiv/</w:t>
-        </w:r>
-      </w:hyperlink>
-      <w:r>
-        <w:t>)</w:t>
-      </w:r>
-    </w:p>
-    <w:p>
-      <w:hyperlink r:id="rId10" w:history="1">
-        <w:r>
-          <w:rPr>
-            <w:rStyle w:val="Hyperlink"/>
-          </w:rPr>
-          <w:t>http://html5demo1.azurewebsites.net/Demo02b-BunchOfNewHTML5ElementsWithHTML5Shiv.html</w:t>
-        </w:r>
-      </w:hyperlink>
-    </w:p>
-    <w:p>
-      <w:pPr>
-        <w:pStyle w:val="ListParagraph"/>
-        <w:numPr>
-          <w:ilvl w:val="0"/>
-          <w:numId w:val="2"/>
-        </w:numPr>
-      </w:pPr>
-      <w:r>
-        <w:t>Now, take a look at the third page which uses “</w:t>
-      </w:r>
-      <w:r>
-        <w:t>Google Chrome Frame</w:t>
-      </w:r>
-      <w:r>
-        <w:t xml:space="preserve">”… </w:t>
-      </w:r>
-      <w:r>
-        <w:t xml:space="preserve">a plug-in to IE… which does WAY more… basically is Google Chrome with all of its “goodness” within IE. </w:t>
-      </w:r>
-    </w:p>
-    <w:p>
-      <w:hyperlink r:id="rId11" w:history="1">
-        <w:r>
-          <w:rPr>
-            <w:rStyle w:val="Hyperlink"/>
-          </w:rPr>
-          <w:t>http://html5demo1.azurewebsites.net/Demo02c-BunchOfNewHTML5ElementsWithCromeFrame.html</w:t>
-        </w:r>
-      </w:hyperlink>
-    </w:p>
-    <w:p>
-      <w:pPr>
-        <w:pStyle w:val="ListParagraph"/>
-      </w:pPr>
-      <w:r>
-        <w:t>To accomplish this we add the following within the “&lt;head&gt;” section of the page</w:t>
-      </w:r>
-    </w:p>
-    <w:p>
-      <w:pPr>
-        <w:ind w:left="360"/>
-      </w:pPr>
-      <w:r>
-        <w:rPr>
-          <w:rFonts w:ascii="Consolas" w:hAnsi="Consolas" w:cs="Consolas"/>
-          <w:color w:val="0000FF"/>
-          <w:sz w:val="19"/>
-          <w:szCs w:val="19"/>
-          <w:highlight w:val="white"/>
-        </w:rPr>
-        <w:t>&lt;</w:t>
-      </w:r>
       <w:proofErr w:type="gramStart"/>
       <w:r>
         <w:rPr>
@@ -564,7 +343,6 @@
         <w:pStyle w:val="Heading1"/>
       </w:pPr>
       <w:r>
-        <w:lastRenderedPageBreak/>
         <w:t xml:space="preserve">Demo 3 – Transforming a page </w:t>
       </w:r>
       <w:r>
@@ -590,7 +368,7 @@
       </w:r>
     </w:p>
     <w:p>
-      <w:hyperlink r:id="rId12" w:history="1">
+      <w:hyperlink r:id="rId10" w:history="1">
         <w:r>
           <w:rPr>
             <w:rStyle w:val="Hyperlink"/>
@@ -626,7 +404,7 @@
       </w:r>
     </w:p>
     <w:p>
-      <w:hyperlink r:id="rId13" w:history="1">
+      <w:hyperlink r:id="rId11" w:history="1">
         <w:r>
           <w:rPr>
             <w:rStyle w:val="Hyperlink"/>
@@ -701,6 +479,7 @@
       </w:pPr>
       <w:proofErr w:type="spellStart"/>
       <w:r>
+        <w:lastRenderedPageBreak/>
         <w:t>H”x</w:t>
       </w:r>
       <w:proofErr w:type="spellEnd"/>
@@ -853,7 +632,7 @@
       <w:r>
         <w:t xml:space="preserve">Credit for this demo goes to </w:t>
       </w:r>
-      <w:hyperlink r:id="rId14" w:history="1">
+      <w:hyperlink r:id="rId12" w:history="1">
         <w:r>
           <w:rPr>
             <w:rStyle w:val="Hyperlink"/>
@@ -893,7 +672,7 @@
       </w:r>
     </w:p>
     <w:p>
-      <w:hyperlink r:id="rId15" w:history="1">
+      <w:hyperlink r:id="rId13" w:history="1">
         <w:r>
           <w:rPr>
             <w:rStyle w:val="Hyperlink"/>
@@ -1017,7 +796,7 @@
       <w:r>
         <w:t xml:space="preserve">Now use a simulator to see how these behave on mobile devices. Probably best resource is </w:t>
       </w:r>
-      <w:hyperlink r:id="rId16" w:history="1">
+      <w:hyperlink r:id="rId14" w:history="1">
         <w:r>
           <w:rPr>
             <w:rStyle w:val="Hyperlink"/>
@@ -1114,7 +893,7 @@
       </w:r>
     </w:p>
     <w:p>
-      <w:hyperlink r:id="rId17" w:history="1">
+      <w:hyperlink r:id="rId15" w:history="1">
         <w:r>
           <w:rPr>
             <w:rStyle w:val="Hyperlink"/>
@@ -1161,7 +940,7 @@
       <w:pPr>
         <w:pStyle w:val="ListParagraph"/>
       </w:pPr>
-      <w:hyperlink r:id="rId18" w:history="1">
+      <w:hyperlink r:id="rId16" w:history="1">
         <w:r>
           <w:rPr>
             <w:rStyle w:val="Hyperlink"/>
@@ -1186,7 +965,7 @@
       <w:pPr>
         <w:pStyle w:val="ListParagraph"/>
       </w:pPr>
-      <w:hyperlink r:id="rId19" w:history="1">
+      <w:hyperlink r:id="rId17" w:history="1">
         <w:r>
           <w:rPr>
             <w:rStyle w:val="Hyperlink"/>
@@ -1247,7 +1026,7 @@
       <w:r>
         <w:t xml:space="preserve">Navigate to </w:t>
       </w:r>
-      <w:hyperlink r:id="rId20" w:history="1">
+      <w:hyperlink r:id="rId18" w:history="1">
         <w:r>
           <w:rPr>
             <w:rStyle w:val="Hyperlink"/>
@@ -1255,7 +1034,7 @@
           <w:t>https://</w:t>
         </w:r>
       </w:hyperlink>
-      <w:hyperlink r:id="rId21" w:history="1">
+      <w:hyperlink r:id="rId19" w:history="1">
         <w:r>
           <w:rPr>
             <w:rStyle w:val="Hyperlink"/>
@@ -1365,7 +1144,7 @@
       <w:pPr>
         <w:pStyle w:val="ListParagraph"/>
       </w:pPr>
-      <w:hyperlink r:id="rId22" w:anchor="Workspaces/WebsiteExtension/Website/HTML5Demo1/quickstart" w:history="1">
+      <w:hyperlink r:id="rId20" w:anchor="Workspaces/WebsiteExtension/Website/HTML5Demo1/quickstart" w:history="1">
         <w:r>
           <w:rPr>
             <w:rStyle w:val="Hyperlink"/>
@@ -1390,7 +1169,7 @@
       <w:pPr>
         <w:pStyle w:val="ListParagraph"/>
       </w:pPr>
-      <w:hyperlink r:id="rId23" w:anchor="Workspace/WebsiteExtension/Website/SignalRDemo1/quickstart" w:history="1">
+      <w:hyperlink r:id="rId21" w:anchor="Workspace/WebsiteExtension/Website/SignalRDemo1/quickstart" w:history="1">
         <w:r>
           <w:rPr>
             <w:rStyle w:val="Hyperlink"/>
@@ -1403,8 +1182,6 @@
       <w:pPr>
         <w:pStyle w:val="Heading1"/>
       </w:pPr>
-      <w:bookmarkStart w:id="0" w:name="_GoBack"/>
-      <w:bookmarkEnd w:id="0"/>
       <w:r>
         <w:t>Demo 7 – Opera Mobile Emulator</w:t>
       </w:r>
@@ -1418,7 +1195,7 @@
       <w:proofErr w:type="spellEnd"/>
     </w:p>
     <w:p>
-      <w:hyperlink r:id="rId24" w:history="1">
+      <w:hyperlink r:id="rId22" w:history="1">
         <w:r>
           <w:rPr>
             <w:rStyle w:val="Hyperlink"/>
@@ -1438,7 +1215,7 @@
       <w:r>
         <w:t xml:space="preserve">Open up the installed </w:t>
       </w:r>
-      <w:hyperlink r:id="rId25" w:history="1">
+      <w:hyperlink r:id="rId23" w:history="1">
         <w:r>
           <w:rPr>
             <w:rStyle w:val="Hyperlink"/>
@@ -1461,7 +1238,7 @@
       <w:r>
         <w:t xml:space="preserve">Navigate to local page (currently </w:t>
       </w:r>
-      <w:hyperlink r:id="rId26" w:history="1">
+      <w:hyperlink r:id="rId24" w:history="1">
         <w:r>
           <w:rPr>
             <w:rStyle w:val="Hyperlink"/>
@@ -1488,7 +1265,7 @@
       <w:proofErr w:type="spellEnd"/>
     </w:p>
     <w:p>
-      <w:hyperlink r:id="rId27" w:history="1">
+      <w:hyperlink r:id="rId25" w:history="1">
         <w:r>
           <w:rPr>
             <w:rStyle w:val="Hyperlink"/>
@@ -1505,7 +1282,7 @@
           <w:numId w:val="10"/>
         </w:numPr>
       </w:pPr>
-      <w:hyperlink r:id="rId28" w:anchor="Workspace/WebsiteExtension/Website/SignalRDemo1/quickstart" w:history="1">
+      <w:hyperlink r:id="rId26" w:anchor="Workspace/WebsiteExtension/Website/SignalRDemo1/quickstart" w:history="1">
         <w:r>
           <w:rPr>
             <w:rStyle w:val="Hyperlink"/>
@@ -1543,7 +1320,7 @@
           <w:numId w:val="10"/>
         </w:numPr>
       </w:pPr>
-      <w:hyperlink r:id="rId29" w:history="1">
+      <w:hyperlink r:id="rId27" w:history="1">
         <w:r>
           <w:rPr>
             <w:rStyle w:val="Hyperlink"/>
@@ -1560,7 +1337,7 @@
           <w:numId w:val="10"/>
         </w:numPr>
       </w:pPr>
-      <w:hyperlink r:id="rId30" w:history="1">
+      <w:hyperlink r:id="rId28" w:history="1">
         <w:r>
           <w:rPr>
             <w:rStyle w:val="Hyperlink"/>

</xml_diff>

<commit_message>
more updates... again based on old redundant demos
</commit_message>
<xml_diff>
--- a/Docs/Demonstration notes.docx
+++ b/Docs/Demonstration notes.docx
@@ -28,12 +28,24 @@
         <w:t xml:space="preserve">some of </w:t>
       </w:r>
       <w:r>
-        <w:t>the new HTML 5 elements</w:t>
-      </w:r>
-    </w:p>
-    <w:p>
-      <w:r>
-        <w:t>There are a lot of new HTML 5 elements</w:t>
+        <w:t xml:space="preserve">the new </w:t>
+      </w:r>
+      <w:r>
+        <w:t>HTML5</w:t>
+      </w:r>
+      <w:r>
+        <w:t xml:space="preserve"> elements</w:t>
+      </w:r>
+    </w:p>
+    <w:p>
+      <w:r>
+        <w:t xml:space="preserve">There are a lot of new </w:t>
+      </w:r>
+      <w:r>
+        <w:t>HTML5</w:t>
+      </w:r>
+      <w:r>
+        <w:t xml:space="preserve"> elements</w:t>
       </w:r>
       <w:r>
         <w:t>. In this demo some of them are shown and then styled to see what happens in browsers that understand the new elements and what happens when they do not (i.e. old versions of IE)</w:t>
@@ -48,93 +60,43 @@
         </w:numPr>
       </w:pPr>
       <w:r>
-        <w:t>Open up first page to see a bunch of the HTML 5 elements</w:t>
-      </w:r>
-      <w:r>
-        <w:t xml:space="preserve">… </w:t>
-      </w:r>
-    </w:p>
-    <w:p>
-      <w:pPr>
-        <w:pStyle w:val="ListParagraph"/>
-        <w:numPr>
-          <w:ilvl w:val="1"/>
-          <w:numId w:val="2"/>
-        </w:numPr>
-      </w:pPr>
-      <w:r>
-        <w:t xml:space="preserve">Open </w:t>
-      </w:r>
+        <w:t xml:space="preserve">Open up first page to see a bunch of the </w:t>
+      </w:r>
+      <w:r>
+        <w:t>HTML5</w:t>
+      </w:r>
+      <w:r>
+        <w:t xml:space="preserve"> elements</w:t>
+      </w:r>
+      <w:r>
+        <w:t xml:space="preserve"> </w:t>
+      </w:r>
+      <w:r>
+        <w:t>in Internet Explorer</w:t>
+      </w:r>
+    </w:p>
+    <w:p>
       <w:hyperlink r:id="rId6" w:history="1">
         <w:r>
           <w:rPr>
             <w:rStyle w:val="Hyperlink"/>
           </w:rPr>
-          <w:t>Goo</w:t>
+          <w:t>http://html5demo1.azurewebsites.net/Demo01a-</w:t>
         </w:r>
         <w:r>
           <w:rPr>
             <w:rStyle w:val="Hyperlink"/>
           </w:rPr>
-          <w:t>g</w:t>
+          <w:t>B</w:t>
         </w:r>
         <w:r>
           <w:rPr>
             <w:rStyle w:val="Hyperlink"/>
           </w:rPr>
-          <w:t>l</w:t>
-        </w:r>
-        <w:r>
-          <w:rPr>
-            <w:rStyle w:val="Hyperlink"/>
-          </w:rPr>
-          <w:t>e</w:t>
-        </w:r>
-        <w:r>
-          <w:rPr>
-            <w:rStyle w:val="Hyperlink"/>
-          </w:rPr>
-          <w:t xml:space="preserve"> Chrome</w:t>
+          <w:t>unchOfNewHTML5Elements.html</w:t>
         </w:r>
       </w:hyperlink>
     </w:p>
-    <w:bookmarkStart w:id="0" w:name="_GoBack"/>
-    <w:p>
-      <w:r>
-        <w:fldChar w:fldCharType="begin"/>
-      </w:r>
-      <w:r>
-        <w:instrText xml:space="preserve"> HYPERLINK "http://html5demo1.azurewebsites.net/Demo02a-BunchOfNewHTML5Elements.html" </w:instrText>
-      </w:r>
-      <w:r>
-        <w:fldChar w:fldCharType="separate"/>
-      </w:r>
-      <w:r>
-        <w:rPr>
-          <w:rStyle w:val="Hyperlink"/>
-        </w:rPr>
-        <w:t>http://htm</w:t>
-      </w:r>
-      <w:r>
-        <w:rPr>
-          <w:rStyle w:val="Hyperlink"/>
-        </w:rPr>
-        <w:t>l5demo1.azurewebsites.net/Demo01</w:t>
-      </w:r>
-      <w:r>
-        <w:rPr>
-          <w:rStyle w:val="Hyperlink"/>
-        </w:rPr>
-        <w:t>a-BunchOfNewHTML5Elements.html</w:t>
-      </w:r>
-      <w:r>
-        <w:rPr>
-          <w:rStyle w:val="Hyperlink"/>
-        </w:rPr>
-        <w:fldChar w:fldCharType="end"/>
-      </w:r>
-      <w:bookmarkEnd w:id="0"/>
-    </w:p>
     <w:p>
       <w:pPr>
         <w:pStyle w:val="ListParagraph"/>
@@ -144,16 +106,12 @@
         </w:numPr>
       </w:pPr>
       <w:r>
-        <w:t>Now, open up the same page in Internet Explorer</w:t>
-      </w:r>
-    </w:p>
-    <w:p>
-      <w:pPr>
-        <w:pStyle w:val="ListParagraph"/>
-        <w:numPr>
-          <w:ilvl w:val="1"/>
-          <w:numId w:val="2"/>
-        </w:numPr>
+        <w:t>Now, put Internet Explorer into compatibility mode and see how HTML5 elements are no longer stylized. Unlike other browsers, if older versions of IE did not understand an element it would simply not style them (assuming you had a style that stylized them of course)</w:t>
+      </w:r>
+    </w:p>
+    <w:p>
+      <w:pPr>
+        <w:pStyle w:val="ListParagraph"/>
       </w:pPr>
     </w:p>
     <w:p>
@@ -168,18 +126,41 @@
         <w:t xml:space="preserve">Now, open up second page which shows using the popular </w:t>
       </w:r>
       <w:r>
-        <w:t xml:space="preserve">HTML5Shiv which takes care of all of the elements plus does some basic styling too (see </w:t>
-      </w:r>
+        <w:t>HTML5Shiv which takes care of all of the elements plus does some basic styling too</w:t>
+      </w:r>
+      <w:r>
+        <w:t xml:space="preserve"> </w:t>
+      </w:r>
+    </w:p>
+    <w:p>
       <w:hyperlink r:id="rId7" w:history="1">
         <w:r>
           <w:rPr>
             <w:rStyle w:val="Hyperlink"/>
           </w:rPr>
-          <w:t>https://github.com/aFarkas/html5shiv/</w:t>
+          <w:t>http://html5demo1.azurewebsites.net/Demo01b-BunchOfNewHTML5ElementsWithHTML5Shiv.html</w:t>
         </w:r>
       </w:hyperlink>
-      <w:r>
-        <w:t>)</w:t>
+    </w:p>
+    <w:p>
+      <w:pPr>
+        <w:pStyle w:val="ListParagraph"/>
+        <w:numPr>
+          <w:ilvl w:val="0"/>
+          <w:numId w:val="2"/>
+        </w:numPr>
+      </w:pPr>
+      <w:r>
+        <w:t>Now, take a look at the third page which uses “</w:t>
+      </w:r>
+      <w:r>
+        <w:t>Google Chrome Frame</w:t>
+      </w:r>
+      <w:r>
+        <w:t xml:space="preserve">”… </w:t>
+      </w:r>
+      <w:r>
+        <w:t xml:space="preserve">a plug-in to IE… which does WAY more… basically is Google Chrome with all of its “goodness” within IE. </w:t>
       </w:r>
     </w:p>
     <w:p>
@@ -188,47 +169,19 @@
           <w:rPr>
             <w:rStyle w:val="Hyperlink"/>
           </w:rPr>
-          <w:t>http://html5demo1.azurewebsites.net/Demo02b-BunchOfNewHTML5ElementsWithHTML5Shiv.html</w:t>
+          <w:t>http://html5demo1.azurewebsites.net/Demo01c-BunchOfNewHTML5ElementsWithCromeFrame.html</w:t>
         </w:r>
       </w:hyperlink>
     </w:p>
     <w:p>
       <w:pPr>
         <w:pStyle w:val="ListParagraph"/>
-        <w:numPr>
-          <w:ilvl w:val="0"/>
-          <w:numId w:val="2"/>
-        </w:numPr>
-      </w:pPr>
-      <w:r>
-        <w:t>Now, take a look at the third page which uses “</w:t>
-      </w:r>
-      <w:r>
-        <w:t>Google Chrome Frame</w:t>
-      </w:r>
-      <w:r>
-        <w:t xml:space="preserve">”… </w:t>
-      </w:r>
-      <w:r>
-        <w:t xml:space="preserve">a plug-in to IE… which does WAY more… basically is Google Chrome with all of its “goodness” within IE. </w:t>
-      </w:r>
-    </w:p>
-    <w:p>
-      <w:hyperlink r:id="rId9" w:history="1">
-        <w:r>
-          <w:rPr>
-            <w:rStyle w:val="Hyperlink"/>
-          </w:rPr>
-          <w:t>http://html5demo1.azurewebsites.net/Demo02c-BunchOfNewHTML5ElementsWithCromeFrame.html</w:t>
-        </w:r>
-      </w:hyperlink>
-    </w:p>
-    <w:p>
-      <w:pPr>
-        <w:pStyle w:val="ListParagraph"/>
-      </w:pPr>
-      <w:r>
-        <w:t>To accomplish this we add the following within the “&lt;head&gt;” section of the page</w:t>
+      </w:pPr>
+      <w:r>
+        <w:t>Viewing the source you will see that t</w:t>
+      </w:r>
+      <w:r>
+        <w:t>o accomplish this we add the following within the “&lt;head&gt;” section of the page</w:t>
       </w:r>
     </w:p>
     <w:p>
@@ -343,10 +296,19 @@
         <w:pStyle w:val="Heading1"/>
       </w:pPr>
       <w:r>
-        <w:t xml:space="preserve">Demo 3 – Transforming a page </w:t>
-      </w:r>
-      <w:r>
-        <w:t>to HTML 5</w:t>
+        <w:t xml:space="preserve">Demo </w:t>
+      </w:r>
+      <w:r>
+        <w:t>2</w:t>
+      </w:r>
+      <w:r>
+        <w:t xml:space="preserve"> – Transforming a page </w:t>
+      </w:r>
+      <w:r>
+        <w:t xml:space="preserve">to </w:t>
+      </w:r>
+      <w:r>
+        <w:t>HTML5</w:t>
       </w:r>
     </w:p>
     <w:p>
@@ -365,6 +327,42 @@
       </w:r>
       <w:r>
         <w:t xml:space="preserve">and review the contents. </w:t>
+      </w:r>
+    </w:p>
+    <w:p>
+      <w:hyperlink r:id="rId9" w:history="1">
+        <w:r>
+          <w:rPr>
+            <w:rStyle w:val="Hyperlink"/>
+          </w:rPr>
+          <w:t>http://html5demo1.azurewebsites.net/Demo02a-PagePreHTML5.html</w:t>
+        </w:r>
+      </w:hyperlink>
+    </w:p>
+    <w:p>
+      <w:pPr>
+        <w:pStyle w:val="ListParagraph"/>
+      </w:pPr>
+      <w:r>
+        <w:t>Looks like a “typical” sort of looking page” with “meaning” kind of coming from “id’s”… which was one of the things the browser group saw… same “looking” pages over and over again</w:t>
+      </w:r>
+    </w:p>
+    <w:p>
+      <w:pPr>
+        <w:pStyle w:val="ListParagraph"/>
+        <w:numPr>
+          <w:ilvl w:val="0"/>
+          <w:numId w:val="3"/>
+        </w:numPr>
+      </w:pPr>
+      <w:r>
+        <w:t xml:space="preserve">Open up </w:t>
+      </w:r>
+      <w:r>
+        <w:t>second page</w:t>
+      </w:r>
+      <w:r>
+        <w:t xml:space="preserve"> and review the contents:</w:t>
       </w:r>
     </w:p>
     <w:p>
@@ -373,49 +371,13 @@
           <w:rPr>
             <w:rStyle w:val="Hyperlink"/>
           </w:rPr>
-          <w:t>http://html5demo1.azurewebsites.net/Demo03a-PagePreHTML5.html</w:t>
+          <w:t>http://html5demo1.azurewebsites.net/Demo02b-PageusingHTML5.html</w:t>
         </w:r>
       </w:hyperlink>
     </w:p>
     <w:p>
       <w:pPr>
         <w:pStyle w:val="ListParagraph"/>
-      </w:pPr>
-      <w:r>
-        <w:t>Looks like a “typical” sort of looking page” with “meaning” kind of coming from “id’s”… which was one of the things the browser group saw… same “looking” pages over and over again</w:t>
-      </w:r>
-    </w:p>
-    <w:p>
-      <w:pPr>
-        <w:pStyle w:val="ListParagraph"/>
-        <w:numPr>
-          <w:ilvl w:val="0"/>
-          <w:numId w:val="3"/>
-        </w:numPr>
-      </w:pPr>
-      <w:r>
-        <w:t xml:space="preserve">Open up </w:t>
-      </w:r>
-      <w:r>
-        <w:t>second page</w:t>
-      </w:r>
-      <w:r>
-        <w:t xml:space="preserve"> and review the contents:</w:t>
-      </w:r>
-    </w:p>
-    <w:p>
-      <w:hyperlink r:id="rId11" w:history="1">
-        <w:r>
-          <w:rPr>
-            <w:rStyle w:val="Hyperlink"/>
-          </w:rPr>
-          <w:t>http://html5demo1.azurewebsites.net/Demo03b-PageusingHTML5.html</w:t>
-        </w:r>
-      </w:hyperlink>
-    </w:p>
-    <w:p>
-      <w:pPr>
-        <w:pStyle w:val="ListParagraph"/>
         <w:numPr>
           <w:ilvl w:val="1"/>
           <w:numId w:val="3"/>
@@ -454,6 +416,7 @@
         </w:numPr>
       </w:pPr>
       <w:r>
+        <w:lastRenderedPageBreak/>
         <w:t>Meta tag for character set is simplified tremendously… and no “Content-Type” anymore</w:t>
       </w:r>
     </w:p>
@@ -479,7 +442,6 @@
       </w:pPr>
       <w:proofErr w:type="spellStart"/>
       <w:r>
-        <w:lastRenderedPageBreak/>
         <w:t>H”x</w:t>
       </w:r>
       <w:proofErr w:type="spellEnd"/>
@@ -632,7 +594,7 @@
       <w:r>
         <w:t xml:space="preserve">Credit for this demo goes to </w:t>
       </w:r>
-      <w:hyperlink r:id="rId12" w:history="1">
+      <w:hyperlink r:id="rId11" w:history="1">
         <w:r>
           <w:rPr>
             <w:rStyle w:val="Hyperlink"/>
@@ -646,6 +608,8 @@
       <w:r>
         <w:br w:type="page"/>
       </w:r>
+      <w:bookmarkStart w:id="0" w:name="_GoBack"/>
+      <w:bookmarkEnd w:id="0"/>
     </w:p>
     <w:p>
       <w:pPr>
@@ -653,7 +617,13 @@
       </w:pPr>
       <w:r>
         <w:lastRenderedPageBreak/>
-        <w:t>Demo 4 – New Input Types</w:t>
+        <w:t xml:space="preserve">Demo </w:t>
+      </w:r>
+      <w:r>
+        <w:t>3</w:t>
+      </w:r>
+      <w:r>
+        <w:t xml:space="preserve"> – New Input Types</w:t>
       </w:r>
     </w:p>
     <w:p>
@@ -672,7 +642,7 @@
       </w:r>
     </w:p>
     <w:p>
-      <w:hyperlink r:id="rId13" w:history="1">
+      <w:hyperlink r:id="rId12" w:history="1">
         <w:r>
           <w:rPr>
             <w:rStyle w:val="Hyperlink"/>
@@ -796,7 +766,7 @@
       <w:r>
         <w:t xml:space="preserve">Now use a simulator to see how these behave on mobile devices. Probably best resource is </w:t>
       </w:r>
-      <w:hyperlink r:id="rId14" w:history="1">
+      <w:hyperlink r:id="rId13" w:history="1">
         <w:r>
           <w:rPr>
             <w:rStyle w:val="Hyperlink"/>
@@ -893,7 +863,7 @@
       </w:r>
     </w:p>
     <w:p>
-      <w:hyperlink r:id="rId15" w:history="1">
+      <w:hyperlink r:id="rId14" w:history="1">
         <w:r>
           <w:rPr>
             <w:rStyle w:val="Hyperlink"/>
@@ -940,7 +910,7 @@
       <w:pPr>
         <w:pStyle w:val="ListParagraph"/>
       </w:pPr>
-      <w:hyperlink r:id="rId16" w:history="1">
+      <w:hyperlink r:id="rId15" w:history="1">
         <w:r>
           <w:rPr>
             <w:rStyle w:val="Hyperlink"/>
@@ -958,14 +928,20 @@
         </w:numPr>
       </w:pPr>
       <w:r>
-        <w:t>Second link navigates to YouTube with HTML 5 “switch” set to true</w:t>
-      </w:r>
-    </w:p>
-    <w:p>
-      <w:pPr>
-        <w:pStyle w:val="ListParagraph"/>
-      </w:pPr>
-      <w:hyperlink r:id="rId17" w:history="1">
+        <w:t xml:space="preserve">Second link navigates to YouTube with </w:t>
+      </w:r>
+      <w:r>
+        <w:t>HTML5</w:t>
+      </w:r>
+      <w:r>
+        <w:t xml:space="preserve"> “switch” set to true</w:t>
+      </w:r>
+    </w:p>
+    <w:p>
+      <w:pPr>
+        <w:pStyle w:val="ListParagraph"/>
+      </w:pPr>
+      <w:hyperlink r:id="rId16" w:history="1">
         <w:r>
           <w:rPr>
             <w:rStyle w:val="Hyperlink"/>
@@ -997,7 +973,13 @@
         </w:numPr>
       </w:pPr>
       <w:r>
-        <w:t>Page also demonstrates… using the “HTML Gang Sign” video… the new &lt;video&gt; HTML 5 element</w:t>
+        <w:t xml:space="preserve">Page also demonstrates… using the “HTML Gang Sign” video… the new &lt;video&gt; </w:t>
+      </w:r>
+      <w:r>
+        <w:t>HTML5</w:t>
+      </w:r>
+      <w:r>
+        <w:t xml:space="preserve"> element</w:t>
       </w:r>
     </w:p>
     <w:p/>
@@ -1026,7 +1008,7 @@
       <w:r>
         <w:t xml:space="preserve">Navigate to </w:t>
       </w:r>
-      <w:hyperlink r:id="rId18" w:history="1">
+      <w:hyperlink r:id="rId17" w:history="1">
         <w:r>
           <w:rPr>
             <w:rStyle w:val="Hyperlink"/>
@@ -1034,7 +1016,7 @@
           <w:t>https://</w:t>
         </w:r>
       </w:hyperlink>
-      <w:hyperlink r:id="rId19" w:history="1">
+      <w:hyperlink r:id="rId18" w:history="1">
         <w:r>
           <w:rPr>
             <w:rStyle w:val="Hyperlink"/>
@@ -1144,7 +1126,7 @@
       <w:pPr>
         <w:pStyle w:val="ListParagraph"/>
       </w:pPr>
-      <w:hyperlink r:id="rId20" w:anchor="Workspaces/WebsiteExtension/Website/HTML5Demo1/quickstart" w:history="1">
+      <w:hyperlink r:id="rId19" w:anchor="Workspaces/WebsiteExtension/Website/HTML5Demo1/quickstart" w:history="1">
         <w:r>
           <w:rPr>
             <w:rStyle w:val="Hyperlink"/>
@@ -1169,7 +1151,7 @@
       <w:pPr>
         <w:pStyle w:val="ListParagraph"/>
       </w:pPr>
-      <w:hyperlink r:id="rId21" w:anchor="Workspace/WebsiteExtension/Website/SignalRDemo1/quickstart" w:history="1">
+      <w:hyperlink r:id="rId20" w:anchor="Workspace/WebsiteExtension/Website/SignalRDemo1/quickstart" w:history="1">
         <w:r>
           <w:rPr>
             <w:rStyle w:val="Hyperlink"/>
@@ -1195,7 +1177,7 @@
       <w:proofErr w:type="spellEnd"/>
     </w:p>
     <w:p>
-      <w:hyperlink r:id="rId22" w:history="1">
+      <w:hyperlink r:id="rId21" w:history="1">
         <w:r>
           <w:rPr>
             <w:rStyle w:val="Hyperlink"/>
@@ -1215,7 +1197,7 @@
       <w:r>
         <w:t xml:space="preserve">Open up the installed </w:t>
       </w:r>
-      <w:hyperlink r:id="rId23" w:history="1">
+      <w:hyperlink r:id="rId22" w:history="1">
         <w:r>
           <w:rPr>
             <w:rStyle w:val="Hyperlink"/>
@@ -1238,7 +1220,7 @@
       <w:r>
         <w:t xml:space="preserve">Navigate to local page (currently </w:t>
       </w:r>
-      <w:hyperlink r:id="rId24" w:history="1">
+      <w:hyperlink r:id="rId23" w:history="1">
         <w:r>
           <w:rPr>
             <w:rStyle w:val="Hyperlink"/>
@@ -1265,7 +1247,7 @@
       <w:proofErr w:type="spellEnd"/>
     </w:p>
     <w:p>
-      <w:hyperlink r:id="rId25" w:history="1">
+      <w:hyperlink r:id="rId24" w:history="1">
         <w:r>
           <w:rPr>
             <w:rStyle w:val="Hyperlink"/>
@@ -1282,7 +1264,7 @@
           <w:numId w:val="10"/>
         </w:numPr>
       </w:pPr>
-      <w:hyperlink r:id="rId26" w:anchor="Workspace/WebsiteExtension/Website/SignalRDemo1/quickstart" w:history="1">
+      <w:hyperlink r:id="rId25" w:anchor="Workspace/WebsiteExtension/Website/SignalRDemo1/quickstart" w:history="1">
         <w:r>
           <w:rPr>
             <w:rStyle w:val="Hyperlink"/>
@@ -1320,7 +1302,7 @@
           <w:numId w:val="10"/>
         </w:numPr>
       </w:pPr>
-      <w:hyperlink r:id="rId27" w:history="1">
+      <w:hyperlink r:id="rId26" w:history="1">
         <w:r>
           <w:rPr>
             <w:rStyle w:val="Hyperlink"/>
@@ -1337,7 +1319,7 @@
           <w:numId w:val="10"/>
         </w:numPr>
       </w:pPr>
-      <w:hyperlink r:id="rId28" w:history="1">
+      <w:hyperlink r:id="rId27" w:history="1">
         <w:r>
           <w:rPr>
             <w:rStyle w:val="Hyperlink"/>

</xml_diff>

<commit_message>
added some pages to make presentation flow smoother
</commit_message>
<xml_diff>
--- a/Docs/Demonstration notes.docx
+++ b/Docs/Demonstration notes.docx
@@ -39,7 +39,15 @@
     </w:p>
     <w:p>
       <w:r>
-        <w:t xml:space="preserve">There are a lot of new </w:t>
+        <w:t xml:space="preserve">There are </w:t>
+      </w:r>
+      <w:r>
+        <w:t>quite a few</w:t>
+      </w:r>
+      <w:bookmarkStart w:id="0" w:name="_GoBack"/>
+      <w:bookmarkEnd w:id="0"/>
+      <w:r>
+        <w:t xml:space="preserve"> new </w:t>
       </w:r>
       <w:r>
         <w:t>HTML5</w:t>
@@ -81,19 +89,7 @@
           <w:rPr>
             <w:rStyle w:val="Hyperlink"/>
           </w:rPr>
-          <w:t>http://html5demo1.azurewebsites.net/Demo01a-</w:t>
-        </w:r>
-        <w:r>
-          <w:rPr>
-            <w:rStyle w:val="Hyperlink"/>
-          </w:rPr>
-          <w:t>B</w:t>
-        </w:r>
-        <w:r>
-          <w:rPr>
-            <w:rStyle w:val="Hyperlink"/>
-          </w:rPr>
-          <w:t>unchOfNewHTML5Elements.html</w:t>
+          <w:t>http://html5demo1.azurewebsites.net/Demo01a-BunchOfNewHTML5Elements.html</w:t>
         </w:r>
       </w:hyperlink>
     </w:p>
@@ -608,8 +604,6 @@
       <w:r>
         <w:br w:type="page"/>
       </w:r>
-      <w:bookmarkStart w:id="0" w:name="_GoBack"/>
-      <w:bookmarkEnd w:id="0"/>
     </w:p>
     <w:p>
       <w:pPr>

</xml_diff>

<commit_message>
updates to 4 vs 5 web page
</commit_message>
<xml_diff>
--- a/Docs/Demonstration notes.docx
+++ b/Docs/Demonstration notes.docx
@@ -63,7 +63,25 @@
         <w:t>. In this demo some of them are shown and then styled to see what happens in browsers that understand the new elements an</w:t>
       </w:r>
       <w:r>
-        <w:t>d what happens when they do not… in particular older version of Internet Explorer</w:t>
+        <w:t xml:space="preserve">d what happens when they do not… </w:t>
+      </w:r>
+      <w:r>
+        <w:t xml:space="preserve">with </w:t>
+      </w:r>
+      <w:r>
+        <w:t xml:space="preserve">particular </w:t>
+      </w:r>
+      <w:r>
+        <w:t xml:space="preserve">attention to </w:t>
+      </w:r>
+      <w:r>
+        <w:t>older version</w:t>
+      </w:r>
+      <w:r>
+        <w:t>s</w:t>
+      </w:r>
+      <w:r>
+        <w:t xml:space="preserve"> of Internet Explorer</w:t>
       </w:r>
     </w:p>
     <w:p>
@@ -114,9 +132,6 @@
       <w:r>
         <w:t>in Internet Explorer</w:t>
       </w:r>
-      <w:r>
-        <w:t xml:space="preserve">. </w:t>
-      </w:r>
     </w:p>
     <w:p>
       <w:pPr>
@@ -171,7 +186,13 @@
         <w:t xml:space="preserve">the </w:t>
       </w:r>
       <w:r>
-        <w:t>HTML5 elements are no longer stylized. Unlike other browsers, if older versions of IE did not understand an element it would simply not style them (assuming you had a style that stylized them of course)</w:t>
+        <w:t>HTML5 elements are no longer stylized. Unlike other browsers, if older versions of IE did not understand an element it would simply not style them (assum</w:t>
+      </w:r>
+      <w:r>
+        <w:t>ing you had a style that style</w:t>
+      </w:r>
+      <w:r>
+        <w:t>d them of course)</w:t>
       </w:r>
     </w:p>
     <w:p>
@@ -230,6 +251,19 @@
       </w:r>
     </w:p>
     <w:p>
+      <w:r>
+        <w:t xml:space="preserve">**NOTE: at a high level, what this JavaScript file is doing is a </w:t>
+      </w:r>
+      <w:proofErr w:type="spellStart"/>
+      <w:r>
+        <w:t>document.createElement</w:t>
+      </w:r>
+      <w:proofErr w:type="spellEnd"/>
+      <w:r>
+        <w:t xml:space="preserve"> for each of the HTML5 tags</w:t>
+      </w:r>
+    </w:p>
+    <w:p>
       <w:pPr>
         <w:pStyle w:val="ListParagraph"/>
         <w:numPr>
@@ -295,27 +329,71 @@
       <w:r>
         <w:t>within</w:t>
       </w:r>
-    </w:p>
-    <w:p>
-      <w:pPr>
-        <w:pStyle w:val="ListParagraph"/>
-      </w:pPr>
       <w:r>
         <w:t xml:space="preserve"> </w:t>
       </w:r>
+      <w:r>
+        <w:t>the “&lt;head&gt;” section of the page</w:t>
+      </w:r>
+    </w:p>
+    <w:p>
+      <w:pPr>
+        <w:ind w:left="360"/>
+      </w:pPr>
+      <w:r>
+        <w:rPr>
+          <w:rFonts w:ascii="Consolas" w:hAnsi="Consolas" w:cs="Consolas"/>
+          <w:color w:val="0000FF"/>
+          <w:sz w:val="19"/>
+          <w:szCs w:val="19"/>
+          <w:highlight w:val="white"/>
+        </w:rPr>
+        <w:t>&lt;</w:t>
+      </w:r>
       <w:proofErr w:type="gramStart"/>
       <w:r>
-        <w:t>the</w:t>
+        <w:rPr>
+          <w:rFonts w:ascii="Consolas" w:hAnsi="Consolas" w:cs="Consolas"/>
+          <w:color w:val="800000"/>
+          <w:sz w:val="19"/>
+          <w:szCs w:val="19"/>
+          <w:highlight w:val="white"/>
+        </w:rPr>
+        <w:t>meta</w:t>
       </w:r>
       <w:proofErr w:type="gramEnd"/>
       <w:r>
-        <w:t xml:space="preserve"> “&lt;head&gt;” section of the page</w:t>
-      </w:r>
-    </w:p>
-    <w:p>
-      <w:pPr>
-        <w:ind w:left="360"/>
-      </w:pPr>
+        <w:rPr>
+          <w:rFonts w:ascii="Consolas" w:hAnsi="Consolas" w:cs="Consolas"/>
+          <w:color w:val="000000"/>
+          <w:sz w:val="19"/>
+          <w:szCs w:val="19"/>
+          <w:highlight w:val="white"/>
+        </w:rPr>
+        <w:t xml:space="preserve"> </w:t>
+      </w:r>
+      <w:r>
+        <w:rPr>
+          <w:rFonts w:ascii="Consolas" w:hAnsi="Consolas" w:cs="Consolas"/>
+          <w:color w:val="FF0000"/>
+          <w:sz w:val="19"/>
+          <w:szCs w:val="19"/>
+          <w:highlight w:val="white"/>
+        </w:rPr>
+        <w:t>http-</w:t>
+      </w:r>
+      <w:proofErr w:type="spellStart"/>
+      <w:r>
+        <w:rPr>
+          <w:rFonts w:ascii="Consolas" w:hAnsi="Consolas" w:cs="Consolas"/>
+          <w:color w:val="FF0000"/>
+          <w:sz w:val="19"/>
+          <w:szCs w:val="19"/>
+          <w:highlight w:val="white"/>
+        </w:rPr>
+        <w:t>equiv</w:t>
+      </w:r>
+      <w:proofErr w:type="spellEnd"/>
       <w:r>
         <w:rPr>
           <w:rFonts w:ascii="Consolas" w:hAnsi="Consolas" w:cs="Consolas"/>
@@ -324,20 +402,8 @@
           <w:szCs w:val="19"/>
           <w:highlight w:val="white"/>
         </w:rPr>
-        <w:t>&lt;</w:t>
-      </w:r>
-      <w:proofErr w:type="gramStart"/>
-      <w:r>
-        <w:rPr>
-          <w:rFonts w:ascii="Consolas" w:hAnsi="Consolas" w:cs="Consolas"/>
-          <w:color w:val="800000"/>
-          <w:sz w:val="19"/>
-          <w:szCs w:val="19"/>
-          <w:highlight w:val="white"/>
-        </w:rPr>
-        <w:t>meta</w:t>
-      </w:r>
-      <w:proofErr w:type="gramEnd"/>
+        <w:t>="X-UA-Compatible"</w:t>
+      </w:r>
       <w:r>
         <w:rPr>
           <w:rFonts w:ascii="Consolas" w:hAnsi="Consolas" w:cs="Consolas"/>
@@ -356,20 +422,8 @@
           <w:szCs w:val="19"/>
           <w:highlight w:val="white"/>
         </w:rPr>
-        <w:t>http-</w:t>
-      </w:r>
-      <w:proofErr w:type="spellStart"/>
-      <w:r>
-        <w:rPr>
-          <w:rFonts w:ascii="Consolas" w:hAnsi="Consolas" w:cs="Consolas"/>
-          <w:color w:val="FF0000"/>
-          <w:sz w:val="19"/>
-          <w:szCs w:val="19"/>
-          <w:highlight w:val="white"/>
-        </w:rPr>
-        <w:t>equiv</w:t>
-      </w:r>
-      <w:proofErr w:type="spellEnd"/>
+        <w:t>content</w:t>
+      </w:r>
       <w:r>
         <w:rPr>
           <w:rFonts w:ascii="Consolas" w:hAnsi="Consolas" w:cs="Consolas"/>
@@ -378,43 +432,10 @@
           <w:szCs w:val="19"/>
           <w:highlight w:val="white"/>
         </w:rPr>
-        <w:t>="X-UA-Compatible"</w:t>
-      </w:r>
-      <w:r>
-        <w:rPr>
-          <w:rFonts w:ascii="Consolas" w:hAnsi="Consolas" w:cs="Consolas"/>
-          <w:color w:val="000000"/>
-          <w:sz w:val="19"/>
-          <w:szCs w:val="19"/>
-          <w:highlight w:val="white"/>
-        </w:rPr>
-        <w:t xml:space="preserve"> </w:t>
-      </w:r>
-      <w:r>
-        <w:rPr>
-          <w:rFonts w:ascii="Consolas" w:hAnsi="Consolas" w:cs="Consolas"/>
-          <w:color w:val="FF0000"/>
-          <w:sz w:val="19"/>
-          <w:szCs w:val="19"/>
-          <w:highlight w:val="white"/>
-        </w:rPr>
-        <w:t>content</w:t>
-      </w:r>
-      <w:r>
-        <w:rPr>
-          <w:rFonts w:ascii="Consolas" w:hAnsi="Consolas" w:cs="Consolas"/>
-          <w:color w:val="0000FF"/>
-          <w:sz w:val="19"/>
-          <w:szCs w:val="19"/>
-          <w:highlight w:val="white"/>
-        </w:rPr>
         <w:t>="chrome=1"&gt;</w:t>
       </w:r>
     </w:p>
     <w:p>
-      <w:pPr>
-        <w:ind w:left="360"/>
-      </w:pPr>
       <w:r>
         <w:t xml:space="preserve">**Notice how the “compatibility mode” </w:t>
       </w:r>
@@ -470,16 +491,13 @@
         </w:numPr>
       </w:pPr>
       <w:r>
-        <w:t xml:space="preserve">Open up </w:t>
-      </w:r>
-      <w:r>
-        <w:t>the below</w:t>
-      </w:r>
-      <w:r>
-        <w:t xml:space="preserve"> page </w:t>
-      </w:r>
-      <w:r>
-        <w:t xml:space="preserve">and review the contents. </w:t>
+        <w:t>Open up the below page</w:t>
+      </w:r>
+      <w:r>
+        <w:t>… this is a page written before HTML5</w:t>
+      </w:r>
+      <w:r>
+        <w:t xml:space="preserve"> </w:t>
       </w:r>
     </w:p>
     <w:p>
@@ -495,41 +513,19 @@
     <w:p>
       <w:pPr>
         <w:pStyle w:val="ListParagraph"/>
-      </w:pPr>
-      <w:r>
-        <w:t>Note that this l</w:t>
-      </w:r>
-      <w:r>
-        <w:t>ooks like a “typical” sort of page</w:t>
-      </w:r>
-      <w:r>
-        <w:t xml:space="preserve"> with “meaning” </w:t>
-      </w:r>
-      <w:proofErr w:type="spellStart"/>
-      <w:r>
-        <w:t>kinda</w:t>
-      </w:r>
-      <w:proofErr w:type="spellEnd"/>
-      <w:r>
-        <w:t xml:space="preserve"> coming from “id’s”… which was one of the things the browser group saw… same “looking” pages over and over again</w:t>
-      </w:r>
-    </w:p>
-    <w:p>
-      <w:pPr>
-        <w:pStyle w:val="ListParagraph"/>
         <w:numPr>
           <w:ilvl w:val="0"/>
           <w:numId w:val="3"/>
         </w:numPr>
       </w:pPr>
       <w:r>
-        <w:t xml:space="preserve">Open up </w:t>
-      </w:r>
-      <w:r>
-        <w:t>second page</w:t>
-      </w:r>
-      <w:r>
-        <w:t xml:space="preserve"> and review the contents:</w:t>
+        <w:t>Next, o</w:t>
+      </w:r>
+      <w:r>
+        <w:t xml:space="preserve">pen up </w:t>
+      </w:r>
+      <w:r>
+        <w:t>the below page… this is the same page updated to use HTML5 semantic tags</w:t>
       </w:r>
     </w:p>
     <w:p>
@@ -550,227 +546,158 @@
     </w:p>
     <w:p>
       <w:pPr>
-        <w:ind w:firstLine="720"/>
-      </w:pPr>
-      <w:r>
-        <w:t>In the source view I am showing the old value and the new HTML5 value including:</w:t>
-      </w:r>
-    </w:p>
-    <w:p>
-      <w:pPr>
         <w:pStyle w:val="ListParagraph"/>
         <w:numPr>
-          <w:ilvl w:val="1"/>
+          <w:ilvl w:val="0"/>
           <w:numId w:val="3"/>
         </w:numPr>
       </w:pPr>
       <w:r>
-        <w:t>Simplified DOCTYPE</w:t>
+        <w:t>Open up the following 2 files side by side in Visual Studio</w:t>
+      </w:r>
+    </w:p>
+    <w:p>
+      <w:r>
+        <w:t>Demo02a-PagePreHTML5.html</w:t>
+      </w:r>
+      <w:r>
+        <w:t xml:space="preserve"> and </w:t>
+      </w:r>
+      <w:r>
+        <w:t>Demo02b-PageusingHTML5.html</w:t>
       </w:r>
     </w:p>
     <w:p>
       <w:pPr>
         <w:pStyle w:val="ListParagraph"/>
         <w:numPr>
-          <w:ilvl w:val="1"/>
+          <w:ilvl w:val="0"/>
           <w:numId w:val="3"/>
         </w:numPr>
       </w:pPr>
       <w:r>
-        <w:t xml:space="preserve">No </w:t>
-      </w:r>
-      <w:proofErr w:type="spellStart"/>
-      <w:r>
-        <w:t>xmlns</w:t>
-      </w:r>
-      <w:proofErr w:type="spellEnd"/>
-      <w:r>
-        <w:t xml:space="preserve"> anymore since, for good or for bad, no</w:t>
-      </w:r>
-      <w:r>
-        <w:t>t trying to be XML</w:t>
-      </w:r>
+        <w:t xml:space="preserve">Note that yes, there has been some simplification to the beginning tags, but overall the page has not got any smaller from a coding perspective… it’s just that it now has more semantic meaning. What is one implication to this? Well, if you can imagine, screen readers for blind people or anything that is trying to organize content into something like a table of contents now can much better understand the intent behind your web page. Where before meaning was coming from “id’s” there is now meaning coming from standardized tags. </w:t>
+      </w:r>
+    </w:p>
+    <w:p>
+      <w:pPr>
+        <w:pStyle w:val="ListParagraph"/>
+      </w:pPr>
     </w:p>
     <w:p>
       <w:pPr>
         <w:pStyle w:val="ListParagraph"/>
         <w:numPr>
-          <w:ilvl w:val="1"/>
+          <w:ilvl w:val="0"/>
           <w:numId w:val="3"/>
         </w:numPr>
       </w:pPr>
       <w:r>
-        <w:t>Meta tag for character set is simplified tremendously… and no “Content-Type” anymore</w:t>
+        <w:t>Note also that t</w:t>
+      </w:r>
+      <w:r>
+        <w:t xml:space="preserve">he </w:t>
+      </w:r>
+      <w:proofErr w:type="spellStart"/>
+      <w:r>
+        <w:t>stylesheet</w:t>
+      </w:r>
+      <w:proofErr w:type="spellEnd"/>
+      <w:r>
+        <w:t xml:space="preserve"> </w:t>
+      </w:r>
+      <w:r>
+        <w:t>had to be adjusted accordingly as well… for example:</w:t>
       </w:r>
     </w:p>
     <w:p>
       <w:pPr>
         <w:pStyle w:val="ListParagraph"/>
-        <w:numPr>
-          <w:ilvl w:val="1"/>
-          <w:numId w:val="3"/>
-        </w:numPr>
-      </w:pPr>
-      <w:r>
-        <w:t>The “meaningful” id’s becomes actual HTML elements</w:t>
+      </w:pPr>
+      <w:proofErr w:type="gramStart"/>
+      <w:r>
+        <w:t>instead</w:t>
+      </w:r>
+      <w:proofErr w:type="gramEnd"/>
+      <w:r>
+        <w:t xml:space="preserve"> of: </w:t>
       </w:r>
     </w:p>
     <w:p>
       <w:pPr>
         <w:pStyle w:val="ListParagraph"/>
-        <w:numPr>
-          <w:ilvl w:val="1"/>
-          <w:numId w:val="3"/>
-        </w:numPr>
-      </w:pPr>
-      <w:proofErr w:type="spellStart"/>
-      <w:r>
-        <w:t>H”x</w:t>
-      </w:r>
-      <w:proofErr w:type="spellEnd"/>
-      <w:r>
-        <w:t>” tags now can be grouped in something called an “</w:t>
-      </w:r>
-      <w:proofErr w:type="spellStart"/>
-      <w:r>
-        <w:t>hgroup</w:t>
-      </w:r>
-      <w:proofErr w:type="spellEnd"/>
+      </w:pPr>
+      <w:r>
+        <w:t>“</w:t>
+      </w:r>
+      <w:r>
+        <w:rPr>
+          <w:rFonts w:ascii="Consolas" w:hAnsi="Consolas" w:cs="Consolas"/>
+          <w:color w:val="800000"/>
+          <w:sz w:val="19"/>
+          <w:szCs w:val="19"/>
+          <w:highlight w:val="white"/>
+        </w:rPr>
+        <w:t>#header</w:t>
+      </w:r>
+      <w:r>
+        <w:rPr>
+          <w:rFonts w:ascii="Consolas" w:hAnsi="Consolas" w:cs="Consolas"/>
+          <w:color w:val="000000"/>
+          <w:sz w:val="19"/>
+          <w:szCs w:val="19"/>
+          <w:highlight w:val="white"/>
+        </w:rPr>
+        <w:t xml:space="preserve"> {</w:t>
+      </w:r>
+      <w:r>
+        <w:t xml:space="preserve">” </w:t>
+      </w:r>
+    </w:p>
+    <w:p>
+      <w:pPr>
+        <w:pStyle w:val="ListParagraph"/>
+      </w:pPr>
+      <w:proofErr w:type="gramStart"/>
+      <w:r>
+        <w:t>it</w:t>
+      </w:r>
+      <w:proofErr w:type="gramEnd"/>
+      <w:r>
+        <w:t xml:space="preserve"> becomes just </w:t>
+      </w:r>
+    </w:p>
+    <w:p>
+      <w:pPr>
+        <w:pStyle w:val="ListParagraph"/>
+      </w:pPr>
+      <w:r>
+        <w:t>“</w:t>
+      </w:r>
+      <w:proofErr w:type="gramStart"/>
+      <w:r>
+        <w:rPr>
+          <w:rFonts w:ascii="Consolas" w:hAnsi="Consolas" w:cs="Consolas"/>
+          <w:color w:val="800000"/>
+          <w:sz w:val="19"/>
+          <w:szCs w:val="19"/>
+          <w:highlight w:val="white"/>
+        </w:rPr>
+        <w:t>header</w:t>
+      </w:r>
+      <w:proofErr w:type="gramEnd"/>
+      <w:r>
+        <w:rPr>
+          <w:rFonts w:ascii="Consolas" w:hAnsi="Consolas" w:cs="Consolas"/>
+          <w:color w:val="000000"/>
+          <w:sz w:val="19"/>
+          <w:szCs w:val="19"/>
+          <w:highlight w:val="white"/>
+        </w:rPr>
+        <w:t xml:space="preserve"> {</w:t>
+      </w:r>
       <w:r>
         <w:t>”</w:t>
-      </w:r>
-    </w:p>
-    <w:p>
-      <w:pPr>
-        <w:pStyle w:val="ListParagraph"/>
-        <w:numPr>
-          <w:ilvl w:val="1"/>
-          <w:numId w:val="3"/>
-        </w:numPr>
-      </w:pPr>
-      <w:r>
-        <w:t xml:space="preserve">Since images are always self-closing, there is no need to have the ending “/” (although for me personally I am not crazy about this </w:t>
-      </w:r>
-      <w:r>
-        <w:sym w:font="Wingdings" w:char="F04C"/>
-      </w:r>
-      <w:r>
-        <w:t>)</w:t>
-      </w:r>
-    </w:p>
-    <w:p>
-      <w:pPr>
-        <w:pStyle w:val="ListParagraph"/>
-        <w:numPr>
-          <w:ilvl w:val="1"/>
-          <w:numId w:val="3"/>
-        </w:numPr>
-      </w:pPr>
-      <w:r>
-        <w:t>By convention, any links within the site should be wrapped in a “</w:t>
-      </w:r>
-      <w:proofErr w:type="spellStart"/>
-      <w:r>
-        <w:t>nav</w:t>
-      </w:r>
-      <w:proofErr w:type="spellEnd"/>
-      <w:r>
-        <w:t>”</w:t>
-      </w:r>
-    </w:p>
-    <w:p>
-      <w:pPr>
-        <w:pStyle w:val="ListParagraph"/>
-        <w:numPr>
-          <w:ilvl w:val="1"/>
-          <w:numId w:val="3"/>
-        </w:numPr>
-      </w:pPr>
-      <w:r>
-        <w:t>Here I used the “aside” tag… but there is quite a bit of talk about when to use this one</w:t>
-      </w:r>
-    </w:p>
-    <w:p>
-      <w:pPr>
-        <w:pStyle w:val="ListParagraph"/>
-        <w:numPr>
-          <w:ilvl w:val="1"/>
-          <w:numId w:val="3"/>
-        </w:numPr>
-      </w:pPr>
-      <w:r>
-        <w:t>Finally, the copyright is now in an actual “footer” tag</w:t>
-      </w:r>
-    </w:p>
-    <w:p>
-      <w:pPr>
-        <w:pStyle w:val="ListParagraph"/>
-        <w:numPr>
-          <w:ilvl w:val="1"/>
-          <w:numId w:val="3"/>
-        </w:numPr>
-      </w:pPr>
-      <w:r>
-        <w:t xml:space="preserve">The </w:t>
-      </w:r>
-      <w:proofErr w:type="spellStart"/>
-      <w:r>
-        <w:t>stylesheet</w:t>
-      </w:r>
-      <w:proofErr w:type="spellEnd"/>
-      <w:r>
-        <w:t xml:space="preserve"> that corresponds with these had to have some adjustments made to it accordingly… so, instead of: “</w:t>
-      </w:r>
-      <w:r>
-        <w:rPr>
-          <w:rFonts w:ascii="Consolas" w:hAnsi="Consolas" w:cs="Consolas"/>
-          <w:color w:val="800000"/>
-          <w:sz w:val="19"/>
-          <w:szCs w:val="19"/>
-          <w:highlight w:val="white"/>
-        </w:rPr>
-        <w:t>#header</w:t>
-      </w:r>
-      <w:r>
-        <w:rPr>
-          <w:rFonts w:ascii="Consolas" w:hAnsi="Consolas" w:cs="Consolas"/>
-          <w:color w:val="000000"/>
-          <w:sz w:val="19"/>
-          <w:szCs w:val="19"/>
-          <w:highlight w:val="white"/>
-        </w:rPr>
-        <w:t xml:space="preserve"> {</w:t>
-      </w:r>
-      <w:r>
-        <w:t>” it becomes just “</w:t>
-      </w:r>
-      <w:r>
-        <w:rPr>
-          <w:rFonts w:ascii="Consolas" w:hAnsi="Consolas" w:cs="Consolas"/>
-          <w:color w:val="800000"/>
-          <w:sz w:val="19"/>
-          <w:szCs w:val="19"/>
-          <w:highlight w:val="white"/>
-        </w:rPr>
-        <w:t>header</w:t>
-      </w:r>
-      <w:r>
-        <w:rPr>
-          <w:rFonts w:ascii="Consolas" w:hAnsi="Consolas" w:cs="Consolas"/>
-          <w:color w:val="000000"/>
-          <w:sz w:val="19"/>
-          <w:szCs w:val="19"/>
-          <w:highlight w:val="white"/>
-        </w:rPr>
-        <w:t xml:space="preserve"> {</w:t>
-      </w:r>
-      <w:r>
-        <w:t>”</w:t>
-      </w:r>
-    </w:p>
-    <w:p>
-      <w:r>
-        <w:t>NOTE: it is important to know though that no FUNCTIONALITY actually gets put in when you do this… it is simply “semantics” to give better “meaning” to the page</w:t>
       </w:r>
     </w:p>
     <w:p>
@@ -805,16 +732,33 @@
       </w:r>
       <w:proofErr w:type="gramEnd"/>
       <w:r>
-        <w:t xml:space="preserve">! </w:t>
-      </w:r>
-      <w:r>
-        <w:t>–</w:t>
-      </w:r>
-      <w:r>
-        <w:t xml:space="preserve"> CSS3 Media queries</w:t>
-      </w:r>
-      <w:r>
-        <w:t xml:space="preserve"> </w:t>
+        <w:t xml:space="preserve">! – CSS3 Media queries </w:t>
+      </w:r>
+    </w:p>
+    <w:p>
+      <w:r>
+        <w:t>E</w:t>
+      </w:r>
+      <w:r>
+        <w:t xml:space="preserve">xpanding on </w:t>
+      </w:r>
+      <w:r>
+        <w:t xml:space="preserve">the </w:t>
+      </w:r>
+      <w:r>
+        <w:t>previously demonstrated page</w:t>
+      </w:r>
+      <w:r>
+        <w:t>… I thought it would be interesting to show something called CSS3 media queries</w:t>
+      </w:r>
+      <w:r>
+        <w:t xml:space="preserve"> too</w:t>
+      </w:r>
+      <w:r>
+        <w:t>… another component to HTML5</w:t>
+      </w:r>
+      <w:r>
+        <w:t xml:space="preserve">. </w:t>
       </w:r>
     </w:p>
     <w:p>
@@ -826,16 +770,7 @@
         </w:numPr>
       </w:pPr>
       <w:r>
-        <w:t>E</w:t>
-      </w:r>
-      <w:r>
-        <w:t xml:space="preserve">xpanding on </w:t>
-      </w:r>
-      <w:r>
-        <w:t>previously demonstrated page</w:t>
-      </w:r>
-      <w:r>
-        <w:t>… I thought it would be interesting to show something called CSS3 media queries. Navigate to the below and review the contents:</w:t>
+        <w:t>Navigate to the below and review the contents:</w:t>
       </w:r>
     </w:p>
     <w:p>
@@ -1004,7 +939,18 @@
       </w:r>
       <w:proofErr w:type="gramStart"/>
       <w:r>
-        <w:t>which says that while displaying on a screen up to 480 pixels, change the background color, remove the background image, remove the logo and remove the sidebar.</w:t>
+        <w:t>which says that while displaying on a screen up to 480 pixels</w:t>
+      </w:r>
+      <w:r>
+        <w:t xml:space="preserve"> in width</w:t>
+      </w:r>
+      <w:r>
+        <w:t>, change the background color, remove the</w:t>
+      </w:r>
+      <w:bookmarkStart w:id="0" w:name="_GoBack"/>
+      <w:bookmarkEnd w:id="0"/>
+      <w:r>
+        <w:t xml:space="preserve"> background image, remove the logo and remove the sidebar.</w:t>
       </w:r>
       <w:proofErr w:type="gramEnd"/>
       <w:r>
@@ -1240,7 +1186,13 @@
         <w:t>which applies the styles beneath it when the screen is between 481px and 768px</w:t>
       </w:r>
       <w:r>
-        <w:t xml:space="preserve"> which c</w:t>
+        <w:t xml:space="preserve"> </w:t>
+      </w:r>
+      <w:r>
+        <w:t xml:space="preserve">in width </w:t>
+      </w:r>
+      <w:r>
+        <w:t>which c</w:t>
       </w:r>
       <w:r>
         <w:t>ould be seen as a “tablet” or “</w:t>
@@ -1410,23 +1362,13 @@
         <w:t>…</w:t>
       </w:r>
       <w:r>
-        <w:t>which applies the style beneath it once the screen becomes 769px in width</w:t>
-      </w:r>
-      <w:proofErr w:type="gramStart"/>
-      <w:r>
-        <w:t>..</w:t>
-      </w:r>
-      <w:proofErr w:type="gramEnd"/>
-      <w:r>
-        <w:t xml:space="preserve"> </w:t>
-      </w:r>
-      <w:proofErr w:type="gramStart"/>
-      <w:r>
-        <w:t>which</w:t>
-      </w:r>
-      <w:proofErr w:type="gramEnd"/>
-      <w:r>
-        <w:t xml:space="preserve"> could be seen as a “desktop” version of your web page.</w:t>
+        <w:t>which applies the style beneath it once the screen becomes 769px in width.</w:t>
+      </w:r>
+      <w:r>
+        <w:t>.</w:t>
+      </w:r>
+      <w:r>
+        <w:t>. which could be seen as a “desktop” version of your web page.</w:t>
       </w:r>
     </w:p>
     <w:p>
@@ -1489,7 +1431,22 @@
         </w:numPr>
       </w:pPr>
       <w:r>
-        <w:t>As per usual… open up in IE and put it into “compatibility mode” to view it in “old-IE”… oh wait, on my machine which is running IE 9 NONE OF THE NEW FORM TAGS WORK!</w:t>
+        <w:t xml:space="preserve">Now, </w:t>
+      </w:r>
+      <w:r>
+        <w:t>open up in IE and put it into “compatibility mode” to view it in “old-IE”… oh wait, on my machine</w:t>
+      </w:r>
+      <w:r>
+        <w:t>,</w:t>
+      </w:r>
+      <w:r>
+        <w:t xml:space="preserve"> which is running IE 9</w:t>
+      </w:r>
+      <w:r>
+        <w:t>,</w:t>
+      </w:r>
+      <w:r>
+        <w:t xml:space="preserve"> NONE OF THE NEW FORM TAGS WORK!</w:t>
       </w:r>
     </w:p>
     <w:p>
@@ -1534,6 +1491,9 @@
       <w:r>
         <w:t>There are other options out there too, but… will leave this as an exercise for the curious</w:t>
       </w:r>
+      <w:r>
+        <w:t>… but as you probably can guess, there are JavaScript libraries out there that will use native HTML5 when available and then fall back to JavaScript when they are not available</w:t>
+      </w:r>
     </w:p>
     <w:p>
       <w:pPr>
@@ -1552,18 +1512,13 @@
         <w:t>Let’s leave IE… o</w:t>
       </w:r>
       <w:r>
-        <w:t>pen up in Chrome, Safari, Firefox</w:t>
-      </w:r>
-      <w:proofErr w:type="gramStart"/>
-      <w:r>
-        <w:t xml:space="preserve">, </w:t>
-      </w:r>
-      <w:r>
-        <w:t xml:space="preserve"> Sea</w:t>
-      </w:r>
-      <w:proofErr w:type="gramEnd"/>
-      <w:r>
-        <w:t xml:space="preserve"> Monkey, </w:t>
+        <w:t xml:space="preserve">pen up in Chrome, Safari, </w:t>
+      </w:r>
+      <w:r>
+        <w:t>Firefox,</w:t>
+      </w:r>
+      <w:r>
+        <w:t xml:space="preserve"> Sea Monkey, </w:t>
       </w:r>
       <w:proofErr w:type="spellStart"/>
       <w:r>
@@ -3880,10 +3835,7 @@
       </w:pPr>
       <w:r>
         <w:lastRenderedPageBreak/>
-        <w:t xml:space="preserve">Code reviewed below… from </w:t>
-      </w:r>
-      <w:r>
-        <w:t>C#:</w:t>
+        <w:t>Code reviewed below… from C#:</w:t>
       </w:r>
     </w:p>
     <w:p>
@@ -5483,8 +5435,6 @@
         <w:adjustRightInd w:val="0"/>
         <w:spacing w:after="0" w:line="240" w:lineRule="auto"/>
       </w:pPr>
-      <w:bookmarkStart w:id="0" w:name="_GoBack"/>
-      <w:bookmarkEnd w:id="0"/>
     </w:p>
     <w:sectPr>
       <w:pgSz w:w="12240" w:h="15840"/>
@@ -6199,7 +6149,7 @@
   <w:abstractNum w:abstractNumId="7">
     <w:nsid w:val="3C055CE4"/>
     <w:multiLevelType w:val="hybridMultilevel"/>
-    <w:tmpl w:val="BDDC2DBE"/>
+    <w:tmpl w:val="683AD612"/>
     <w:lvl w:ilvl="0" w:tplc="10090011">
       <w:start w:val="1"/>
       <w:numFmt w:val="decimal"/>
@@ -6286,6 +6236,95 @@
     </w:lvl>
   </w:abstractNum>
   <w:abstractNum w:abstractNumId="8">
+    <w:nsid w:val="411166FA"/>
+    <w:multiLevelType w:val="hybridMultilevel"/>
+    <w:tmpl w:val="BDDC2DBE"/>
+    <w:lvl w:ilvl="0" w:tplc="10090011">
+      <w:start w:val="1"/>
+      <w:numFmt w:val="decimal"/>
+      <w:lvlText w:val="%1)"/>
+      <w:lvlJc w:val="left"/>
+      <w:pPr>
+        <w:ind w:left="720" w:hanging="360"/>
+      </w:pPr>
+      <w:rPr>
+        <w:rFonts w:hint="default"/>
+      </w:rPr>
+    </w:lvl>
+    <w:lvl w:ilvl="1" w:tplc="10090019">
+      <w:start w:val="1"/>
+      <w:numFmt w:val="lowerLetter"/>
+      <w:lvlText w:val="%2."/>
+      <w:lvlJc w:val="left"/>
+      <w:pPr>
+        <w:ind w:left="1440" w:hanging="360"/>
+      </w:pPr>
+    </w:lvl>
+    <w:lvl w:ilvl="2" w:tplc="1009001B" w:tentative="1">
+      <w:start w:val="1"/>
+      <w:numFmt w:val="lowerRoman"/>
+      <w:lvlText w:val="%3."/>
+      <w:lvlJc w:val="right"/>
+      <w:pPr>
+        <w:ind w:left="2160" w:hanging="180"/>
+      </w:pPr>
+    </w:lvl>
+    <w:lvl w:ilvl="3" w:tplc="1009000F" w:tentative="1">
+      <w:start w:val="1"/>
+      <w:numFmt w:val="decimal"/>
+      <w:lvlText w:val="%4."/>
+      <w:lvlJc w:val="left"/>
+      <w:pPr>
+        <w:ind w:left="2880" w:hanging="360"/>
+      </w:pPr>
+    </w:lvl>
+    <w:lvl w:ilvl="4" w:tplc="10090019" w:tentative="1">
+      <w:start w:val="1"/>
+      <w:numFmt w:val="lowerLetter"/>
+      <w:lvlText w:val="%5."/>
+      <w:lvlJc w:val="left"/>
+      <w:pPr>
+        <w:ind w:left="3600" w:hanging="360"/>
+      </w:pPr>
+    </w:lvl>
+    <w:lvl w:ilvl="5" w:tplc="1009001B" w:tentative="1">
+      <w:start w:val="1"/>
+      <w:numFmt w:val="lowerRoman"/>
+      <w:lvlText w:val="%6."/>
+      <w:lvlJc w:val="right"/>
+      <w:pPr>
+        <w:ind w:left="4320" w:hanging="180"/>
+      </w:pPr>
+    </w:lvl>
+    <w:lvl w:ilvl="6" w:tplc="1009000F" w:tentative="1">
+      <w:start w:val="1"/>
+      <w:numFmt w:val="decimal"/>
+      <w:lvlText w:val="%7."/>
+      <w:lvlJc w:val="left"/>
+      <w:pPr>
+        <w:ind w:left="5040" w:hanging="360"/>
+      </w:pPr>
+    </w:lvl>
+    <w:lvl w:ilvl="7" w:tplc="10090019" w:tentative="1">
+      <w:start w:val="1"/>
+      <w:numFmt w:val="lowerLetter"/>
+      <w:lvlText w:val="%8."/>
+      <w:lvlJc w:val="left"/>
+      <w:pPr>
+        <w:ind w:left="5760" w:hanging="360"/>
+      </w:pPr>
+    </w:lvl>
+    <w:lvl w:ilvl="8" w:tplc="1009001B" w:tentative="1">
+      <w:start w:val="1"/>
+      <w:numFmt w:val="lowerRoman"/>
+      <w:lvlText w:val="%9."/>
+      <w:lvlJc w:val="right"/>
+      <w:pPr>
+        <w:ind w:left="6480" w:hanging="180"/>
+      </w:pPr>
+    </w:lvl>
+  </w:abstractNum>
+  <w:abstractNum w:abstractNumId="9">
     <w:nsid w:val="53E70E12"/>
     <w:multiLevelType w:val="hybridMultilevel"/>
     <w:tmpl w:val="F1FAC62E"/>
@@ -6425,7 +6464,7 @@
       </w:rPr>
     </w:lvl>
   </w:abstractNum>
-  <w:abstractNum w:abstractNumId="9">
+  <w:abstractNum w:abstractNumId="10">
     <w:nsid w:val="564558A2"/>
     <w:multiLevelType w:val="hybridMultilevel"/>
     <w:tmpl w:val="7B2A5E02"/>
@@ -6514,7 +6553,7 @@
       </w:pPr>
     </w:lvl>
   </w:abstractNum>
-  <w:abstractNum w:abstractNumId="10">
+  <w:abstractNum w:abstractNumId="11">
     <w:nsid w:val="614143C8"/>
     <w:multiLevelType w:val="hybridMultilevel"/>
     <w:tmpl w:val="98187768"/>
@@ -6627,7 +6666,7 @@
       </w:rPr>
     </w:lvl>
   </w:abstractNum>
-  <w:abstractNum w:abstractNumId="11">
+  <w:abstractNum w:abstractNumId="12">
     <w:nsid w:val="6FA13548"/>
     <w:multiLevelType w:val="hybridMultilevel"/>
     <w:tmpl w:val="19A89634"/>
@@ -6716,7 +6755,7 @@
       </w:pPr>
     </w:lvl>
   </w:abstractNum>
-  <w:abstractNum w:abstractNumId="12">
+  <w:abstractNum w:abstractNumId="13">
     <w:nsid w:val="77AD7E8F"/>
     <w:multiLevelType w:val="hybridMultilevel"/>
     <w:tmpl w:val="EEF0EF66"/>
@@ -6805,7 +6844,7 @@
       </w:pPr>
     </w:lvl>
   </w:abstractNum>
-  <w:abstractNum w:abstractNumId="13">
+  <w:abstractNum w:abstractNumId="14">
     <w:nsid w:val="7D3C3652"/>
     <w:multiLevelType w:val="hybridMultilevel"/>
     <w:tmpl w:val="81AE9420"/>
@@ -6894,7 +6933,7 @@
       </w:pPr>
     </w:lvl>
   </w:abstractNum>
-  <w:abstractNum w:abstractNumId="14">
+  <w:abstractNum w:abstractNumId="15">
     <w:nsid w:val="7D917E16"/>
     <w:multiLevelType w:val="hybridMultilevel"/>
     <w:tmpl w:val="7B2A5E02"/>
@@ -6984,7 +7023,7 @@
     </w:lvl>
   </w:abstractNum>
   <w:num w:numId="1">
-    <w:abstractNumId w:val="13"/>
+    <w:abstractNumId w:val="14"/>
   </w:num>
   <w:num w:numId="2">
     <w:abstractNumId w:val="4"/>
@@ -6999,34 +7038,37 @@
     <w:abstractNumId w:val="0"/>
   </w:num>
   <w:num w:numId="6">
-    <w:abstractNumId w:val="14"/>
+    <w:abstractNumId w:val="15"/>
   </w:num>
   <w:num w:numId="7">
-    <w:abstractNumId w:val="8"/>
+    <w:abstractNumId w:val="9"/>
   </w:num>
   <w:num w:numId="8">
     <w:abstractNumId w:val="5"/>
   </w:num>
   <w:num w:numId="9">
-    <w:abstractNumId w:val="9"/>
+    <w:abstractNumId w:val="10"/>
   </w:num>
   <w:num w:numId="10">
-    <w:abstractNumId w:val="12"/>
+    <w:abstractNumId w:val="13"/>
   </w:num>
   <w:num w:numId="11">
     <w:abstractNumId w:val="2"/>
   </w:num>
   <w:num w:numId="12">
-    <w:abstractNumId w:val="10"/>
+    <w:abstractNumId w:val="11"/>
   </w:num>
   <w:num w:numId="13">
     <w:abstractNumId w:val="6"/>
   </w:num>
   <w:num w:numId="14">
-    <w:abstractNumId w:val="11"/>
+    <w:abstractNumId w:val="12"/>
   </w:num>
   <w:num w:numId="15">
     <w:abstractNumId w:val="1"/>
+  </w:num>
+  <w:num w:numId="16">
+    <w:abstractNumId w:val="8"/>
   </w:num>
 </w:numbering>
 </file>
@@ -7217,6 +7259,7 @@
   <w:style w:type="character" w:default="1" w:styleId="DefaultParagraphFont">
     <w:name w:val="Default Paragraph Font"/>
     <w:uiPriority w:val="1"/>
+    <w:semiHidden/>
     <w:unhideWhenUsed/>
   </w:style>
   <w:style w:type="table" w:default="1" w:styleId="TableNormal">
@@ -7478,6 +7521,7 @@
   <w:style w:type="character" w:default="1" w:styleId="DefaultParagraphFont">
     <w:name w:val="Default Paragraph Font"/>
     <w:uiPriority w:val="1"/>
+    <w:semiHidden/>
     <w:unhideWhenUsed/>
   </w:style>
   <w:style w:type="table" w:default="1" w:styleId="TableNormal">

</xml_diff>

<commit_message>
fixes to powerpoint... section is under article typically.. not the other way around
</commit_message>
<xml_diff>
--- a/Docs/Demonstration notes.docx
+++ b/Docs/Demonstration notes.docx
@@ -231,6 +231,9 @@
       <w:r>
         <w:t>Notice how this version of the page is stylized</w:t>
       </w:r>
+      <w:r>
+        <w:t xml:space="preserve"> regardless of if IE is in compatibility mode or not</w:t>
+      </w:r>
     </w:p>
     <w:p>
       <w:pPr>
@@ -241,13 +244,31 @@
         </w:numPr>
       </w:pPr>
       <w:r>
-        <w:t xml:space="preserve">View the page source of it and see that it references </w:t>
-      </w:r>
-      <w:r>
-        <w:t xml:space="preserve">the popular </w:t>
-      </w:r>
-      <w:r>
-        <w:t>HTML5Shiv which takes care of all of the elements plus does some basic styling too</w:t>
+        <w:t>View</w:t>
+      </w:r>
+      <w:r>
+        <w:t>ing</w:t>
+      </w:r>
+      <w:r>
+        <w:t xml:space="preserve"> the page source</w:t>
+      </w:r>
+      <w:r>
+        <w:t xml:space="preserve">, notice that it references something called </w:t>
+      </w:r>
+      <w:r>
+        <w:t xml:space="preserve">HTML5Shiv which takes care of </w:t>
+      </w:r>
+      <w:r>
+        <w:t xml:space="preserve">“telling” the browser about </w:t>
+      </w:r>
+      <w:r>
+        <w:t xml:space="preserve">all of the </w:t>
+      </w:r>
+      <w:r>
+        <w:t xml:space="preserve">new </w:t>
+      </w:r>
+      <w:r>
+        <w:t>elements plus does some basic styling too</w:t>
       </w:r>
     </w:p>
     <w:p>
@@ -261,6 +282,9 @@
       <w:proofErr w:type="spellEnd"/>
       <w:r>
         <w:t xml:space="preserve"> for each of the HTML5 tags</w:t>
+      </w:r>
+      <w:r>
+        <w:t>… among other things</w:t>
       </w:r>
     </w:p>
     <w:p>
@@ -272,10 +296,10 @@
         </w:numPr>
       </w:pPr>
       <w:r>
-        <w:t xml:space="preserve">Now, </w:t>
-      </w:r>
-      <w:r>
-        <w:t>navigate to page</w:t>
+        <w:t>N</w:t>
+      </w:r>
+      <w:r>
+        <w:t>avigate to page</w:t>
       </w:r>
     </w:p>
     <w:p>
@@ -445,6 +469,9 @@
       <w:r>
         <w:t>disappears in IE</w:t>
       </w:r>
+      <w:r>
+        <w:t xml:space="preserve"> and right-clicking the page you will see “About Chrome Frame…” which is an indication right away of its use</w:t>
+      </w:r>
     </w:p>
     <w:p>
       <w:pPr>
@@ -576,7 +603,13 @@
         </w:numPr>
       </w:pPr>
       <w:r>
-        <w:t xml:space="preserve">Note that yes, there has been some simplification to the beginning tags, but overall the page has not got any smaller from a coding perspective… it’s just that it now has more semantic meaning. What is one implication to this? Well, if you can imagine, screen readers for blind people or anything that is trying to organize content into something like a table of contents now can much better understand the intent behind your web page. Where before meaning was coming from “id’s” there is now meaning coming from standardized tags. </w:t>
+        <w:t>Note that yes, there has been some simplification to the beginning tags, but overall the page has not got any smaller from a coding perspective… it’s just that it now has more semantic meaning. What is one implication to this? Well, if you can imagine, screen readers for blind people or anything that is trying to organize content into something like a table of contents</w:t>
+      </w:r>
+      <w:r>
+        <w:t xml:space="preserve"> or search engine bots,</w:t>
+      </w:r>
+      <w:r>
+        <w:t xml:space="preserve"> now can much better understand the intent behind your web page. Where before meaning was coming from “id’s” there is now meaning coming from standardized tags. </w:t>
       </w:r>
     </w:p>
     <w:p>
@@ -628,9 +661,6 @@
         <w:pStyle w:val="ListParagraph"/>
       </w:pPr>
       <w:r>
-        <w:t>“</w:t>
-      </w:r>
-      <w:r>
         <w:rPr>
           <w:rFonts w:ascii="Consolas" w:hAnsi="Consolas" w:cs="Consolas"/>
           <w:color w:val="800000"/>
@@ -650,9 +680,6 @@
         </w:rPr>
         <w:t xml:space="preserve"> {</w:t>
       </w:r>
-      <w:r>
-        <w:t xml:space="preserve">” </w:t>
-      </w:r>
     </w:p>
     <w:p>
       <w:pPr>
@@ -664,16 +691,13 @@
       </w:r>
       <w:proofErr w:type="gramEnd"/>
       <w:r>
-        <w:t xml:space="preserve"> becomes just </w:t>
+        <w:t xml:space="preserve"> becomes </w:t>
       </w:r>
     </w:p>
     <w:p>
       <w:pPr>
         <w:pStyle w:val="ListParagraph"/>
       </w:pPr>
-      <w:r>
-        <w:t>“</w:t>
-      </w:r>
       <w:proofErr w:type="gramStart"/>
       <w:r>
         <w:rPr>
@@ -695,9 +719,6 @@
           <w:highlight w:val="white"/>
         </w:rPr>
         <w:t xml:space="preserve"> {</w:t>
-      </w:r>
-      <w:r>
-        <w:t>”</w:t>
       </w:r>
     </w:p>
     <w:p>
@@ -931,9 +952,6 @@
       </w:r>
     </w:p>
     <w:p>
-      <w:pPr>
-        <w:ind w:firstLine="720"/>
-      </w:pPr>
       <w:r>
         <w:t>…</w:t>
       </w:r>
@@ -945,16 +963,14 @@
         <w:t xml:space="preserve"> in width</w:t>
       </w:r>
       <w:r>
-        <w:t>, change the background color, remove the</w:t>
-      </w:r>
-      <w:bookmarkStart w:id="0" w:name="_GoBack"/>
-      <w:bookmarkEnd w:id="0"/>
-      <w:r>
-        <w:t xml:space="preserve"> background image, remove the logo and remove the sidebar.</w:t>
+        <w:t>, change the background color, remove the background image, remove the logo and remove the sidebar.</w:t>
       </w:r>
       <w:proofErr w:type="gramEnd"/>
       <w:r>
         <w:t xml:space="preserve"> This could be seen as a “mobile” version of your web page</w:t>
+      </w:r>
+      <w:r>
+        <w:t>.</w:t>
       </w:r>
     </w:p>
     <w:p>
@@ -1175,9 +1191,6 @@
       </w:r>
     </w:p>
     <w:p>
-      <w:pPr>
-        <w:ind w:firstLine="720"/>
-      </w:pPr>
       <w:r>
         <w:t>…</w:t>
       </w:r>
@@ -1204,6 +1217,9 @@
       <w:proofErr w:type="spellEnd"/>
       <w:r>
         <w:t>” version of your web page</w:t>
+      </w:r>
+      <w:r>
+        <w:t>.</w:t>
       </w:r>
       <w:proofErr w:type="gramEnd"/>
     </w:p>
@@ -1355,23 +1371,47 @@
       </w:r>
     </w:p>
     <w:p>
+      <w:r>
+        <w:t>…</w:t>
+      </w:r>
+      <w:r>
+        <w:t>which applies the style beneath it once the screen becomes 769px in width.</w:t>
+      </w:r>
+      <w:r>
+        <w:t>.</w:t>
+      </w:r>
+      <w:r>
+        <w:t>. which could be seen as a “desktop” version of your web page.</w:t>
+      </w:r>
+      <w:r>
+        <w:t xml:space="preserve"> </w:t>
+      </w:r>
+    </w:p>
+    <w:p>
+      <w:pPr>
+        <w:pStyle w:val="ListParagraph"/>
+        <w:numPr>
+          <w:ilvl w:val="0"/>
+          <w:numId w:val="13"/>
+        </w:numPr>
+      </w:pPr>
+      <w:r>
+        <w:t>Now, resize the screen and watch as the content visually changes</w:t>
+      </w:r>
+    </w:p>
+    <w:p>
       <w:pPr>
         <w:ind w:firstLine="720"/>
       </w:pPr>
-      <w:r>
-        <w:t>…</w:t>
-      </w:r>
-      <w:r>
-        <w:t>which applies the style beneath it once the screen becomes 769px in width.</w:t>
-      </w:r>
-      <w:r>
-        <w:t>.</w:t>
-      </w:r>
-      <w:r>
-        <w:t>. which could be seen as a “desktop” version of your web page.</w:t>
-      </w:r>
-    </w:p>
-    <w:p>
+    </w:p>
+    <w:p>
+      <w:pPr>
+        <w:pStyle w:val="ListParagraph"/>
+        <w:numPr>
+          <w:ilvl w:val="0"/>
+          <w:numId w:val="13"/>
+        </w:numPr>
+      </w:pPr>
       <w:r>
         <w:br w:type="page"/>
       </w:r>
@@ -1656,6 +1696,11 @@
     <w:p>
       <w:pPr>
         <w:pStyle w:val="ListParagraph"/>
+      </w:pPr>
+    </w:p>
+    <w:p>
+      <w:pPr>
+        <w:pStyle w:val="ListParagraph"/>
         <w:numPr>
           <w:ilvl w:val="0"/>
           <w:numId w:val="4"/>
@@ -1784,6 +1829,11 @@
     <w:p>
       <w:pPr>
         <w:pStyle w:val="ListParagraph"/>
+      </w:pPr>
+    </w:p>
+    <w:p>
+      <w:pPr>
+        <w:pStyle w:val="ListParagraph"/>
         <w:numPr>
           <w:ilvl w:val="0"/>
           <w:numId w:val="5"/>
@@ -1823,8 +1873,25 @@
         <w:rPr>
           <w:i/>
         </w:rPr>
-        <w:t>NOTE: If use IE it may still work… because Google is using Google Chrome Frame!</w:t>
-      </w:r>
+        <w:t xml:space="preserve">NOTE: If use IE it may still work… because </w:t>
+      </w:r>
+      <w:r>
+        <w:rPr>
+          <w:i/>
+        </w:rPr>
+        <w:t>YouTube</w:t>
+      </w:r>
+      <w:r>
+        <w:rPr>
+          <w:i/>
+        </w:rPr>
+        <w:t xml:space="preserve"> is using Google Chrome Frame!</w:t>
+      </w:r>
+    </w:p>
+    <w:p>
+      <w:pPr>
+        <w:pStyle w:val="ListParagraph"/>
+      </w:pPr>
     </w:p>
     <w:p>
       <w:pPr>
@@ -1848,6 +1915,11 @@
       <w:r>
         <w:t xml:space="preserve"> logo that I had on my machine</w:t>
       </w:r>
+    </w:p>
+    <w:p>
+      <w:pPr>
+        <w:pStyle w:val="ListParagraph"/>
+      </w:pPr>
     </w:p>
     <w:p>
       <w:pPr>
@@ -5435,6 +5507,8 @@
         <w:adjustRightInd w:val="0"/>
         <w:spacing w:after="0" w:line="240" w:lineRule="auto"/>
       </w:pPr>
+      <w:bookmarkStart w:id="0" w:name="_GoBack"/>
+      <w:bookmarkEnd w:id="0"/>
     </w:p>
     <w:sectPr>
       <w:pgSz w:w="12240" w:h="15840"/>
@@ -5918,6 +5992,95 @@
     </w:lvl>
   </w:abstractNum>
   <w:abstractNum w:abstractNumId="5">
+    <w:nsid w:val="363F4FC4"/>
+    <w:multiLevelType w:val="hybridMultilevel"/>
+    <w:tmpl w:val="11E02BC6"/>
+    <w:lvl w:ilvl="0" w:tplc="10090011">
+      <w:start w:val="1"/>
+      <w:numFmt w:val="decimal"/>
+      <w:lvlText w:val="%1)"/>
+      <w:lvlJc w:val="left"/>
+      <w:pPr>
+        <w:ind w:left="720" w:hanging="360"/>
+      </w:pPr>
+      <w:rPr>
+        <w:rFonts w:hint="default"/>
+      </w:rPr>
+    </w:lvl>
+    <w:lvl w:ilvl="1" w:tplc="10090019">
+      <w:start w:val="1"/>
+      <w:numFmt w:val="lowerLetter"/>
+      <w:lvlText w:val="%2."/>
+      <w:lvlJc w:val="left"/>
+      <w:pPr>
+        <w:ind w:left="1440" w:hanging="360"/>
+      </w:pPr>
+    </w:lvl>
+    <w:lvl w:ilvl="2" w:tplc="1009001B" w:tentative="1">
+      <w:start w:val="1"/>
+      <w:numFmt w:val="lowerRoman"/>
+      <w:lvlText w:val="%3."/>
+      <w:lvlJc w:val="right"/>
+      <w:pPr>
+        <w:ind w:left="2160" w:hanging="180"/>
+      </w:pPr>
+    </w:lvl>
+    <w:lvl w:ilvl="3" w:tplc="1009000F" w:tentative="1">
+      <w:start w:val="1"/>
+      <w:numFmt w:val="decimal"/>
+      <w:lvlText w:val="%4."/>
+      <w:lvlJc w:val="left"/>
+      <w:pPr>
+        <w:ind w:left="2880" w:hanging="360"/>
+      </w:pPr>
+    </w:lvl>
+    <w:lvl w:ilvl="4" w:tplc="10090019" w:tentative="1">
+      <w:start w:val="1"/>
+      <w:numFmt w:val="lowerLetter"/>
+      <w:lvlText w:val="%5."/>
+      <w:lvlJc w:val="left"/>
+      <w:pPr>
+        <w:ind w:left="3600" w:hanging="360"/>
+      </w:pPr>
+    </w:lvl>
+    <w:lvl w:ilvl="5" w:tplc="1009001B" w:tentative="1">
+      <w:start w:val="1"/>
+      <w:numFmt w:val="lowerRoman"/>
+      <w:lvlText w:val="%6."/>
+      <w:lvlJc w:val="right"/>
+      <w:pPr>
+        <w:ind w:left="4320" w:hanging="180"/>
+      </w:pPr>
+    </w:lvl>
+    <w:lvl w:ilvl="6" w:tplc="1009000F" w:tentative="1">
+      <w:start w:val="1"/>
+      <w:numFmt w:val="decimal"/>
+      <w:lvlText w:val="%7."/>
+      <w:lvlJc w:val="left"/>
+      <w:pPr>
+        <w:ind w:left="5040" w:hanging="360"/>
+      </w:pPr>
+    </w:lvl>
+    <w:lvl w:ilvl="7" w:tplc="10090019" w:tentative="1">
+      <w:start w:val="1"/>
+      <w:numFmt w:val="lowerLetter"/>
+      <w:lvlText w:val="%8."/>
+      <w:lvlJc w:val="left"/>
+      <w:pPr>
+        <w:ind w:left="5760" w:hanging="360"/>
+      </w:pPr>
+    </w:lvl>
+    <w:lvl w:ilvl="8" w:tplc="1009001B" w:tentative="1">
+      <w:start w:val="1"/>
+      <w:numFmt w:val="lowerRoman"/>
+      <w:lvlText w:val="%9."/>
+      <w:lvlJc w:val="right"/>
+      <w:pPr>
+        <w:ind w:left="6480" w:hanging="180"/>
+      </w:pPr>
+    </w:lvl>
+  </w:abstractNum>
+  <w:abstractNum w:abstractNumId="6">
     <w:nsid w:val="368B4266"/>
     <w:multiLevelType w:val="hybridMultilevel"/>
     <w:tmpl w:val="1EE8F778"/>
@@ -6057,10 +6220,10 @@
       </w:rPr>
     </w:lvl>
   </w:abstractNum>
-  <w:abstractNum w:abstractNumId="6">
+  <w:abstractNum w:abstractNumId="7">
     <w:nsid w:val="38AA0CC8"/>
     <w:multiLevelType w:val="hybridMultilevel"/>
-    <w:tmpl w:val="11E02BC6"/>
+    <w:tmpl w:val="B946443C"/>
     <w:lvl w:ilvl="0" w:tplc="10090011">
       <w:start w:val="1"/>
       <w:numFmt w:val="decimal"/>
@@ -6146,7 +6309,7 @@
       </w:pPr>
     </w:lvl>
   </w:abstractNum>
-  <w:abstractNum w:abstractNumId="7">
+  <w:abstractNum w:abstractNumId="8">
     <w:nsid w:val="3C055CE4"/>
     <w:multiLevelType w:val="hybridMultilevel"/>
     <w:tmpl w:val="683AD612"/>
@@ -6235,7 +6398,7 @@
       </w:pPr>
     </w:lvl>
   </w:abstractNum>
-  <w:abstractNum w:abstractNumId="8">
+  <w:abstractNum w:abstractNumId="9">
     <w:nsid w:val="411166FA"/>
     <w:multiLevelType w:val="hybridMultilevel"/>
     <w:tmpl w:val="BDDC2DBE"/>
@@ -6324,7 +6487,7 @@
       </w:pPr>
     </w:lvl>
   </w:abstractNum>
-  <w:abstractNum w:abstractNumId="9">
+  <w:abstractNum w:abstractNumId="10">
     <w:nsid w:val="53E70E12"/>
     <w:multiLevelType w:val="hybridMultilevel"/>
     <w:tmpl w:val="F1FAC62E"/>
@@ -6464,7 +6627,7 @@
       </w:rPr>
     </w:lvl>
   </w:abstractNum>
-  <w:abstractNum w:abstractNumId="10">
+  <w:abstractNum w:abstractNumId="11">
     <w:nsid w:val="564558A2"/>
     <w:multiLevelType w:val="hybridMultilevel"/>
     <w:tmpl w:val="7B2A5E02"/>
@@ -6553,7 +6716,7 @@
       </w:pPr>
     </w:lvl>
   </w:abstractNum>
-  <w:abstractNum w:abstractNumId="11">
+  <w:abstractNum w:abstractNumId="12">
     <w:nsid w:val="614143C8"/>
     <w:multiLevelType w:val="hybridMultilevel"/>
     <w:tmpl w:val="98187768"/>
@@ -6666,7 +6829,7 @@
       </w:rPr>
     </w:lvl>
   </w:abstractNum>
-  <w:abstractNum w:abstractNumId="12">
+  <w:abstractNum w:abstractNumId="13">
     <w:nsid w:val="6FA13548"/>
     <w:multiLevelType w:val="hybridMultilevel"/>
     <w:tmpl w:val="19A89634"/>
@@ -6755,7 +6918,7 @@
       </w:pPr>
     </w:lvl>
   </w:abstractNum>
-  <w:abstractNum w:abstractNumId="13">
+  <w:abstractNum w:abstractNumId="14">
     <w:nsid w:val="77AD7E8F"/>
     <w:multiLevelType w:val="hybridMultilevel"/>
     <w:tmpl w:val="EEF0EF66"/>
@@ -6844,7 +7007,7 @@
       </w:pPr>
     </w:lvl>
   </w:abstractNum>
-  <w:abstractNum w:abstractNumId="14">
+  <w:abstractNum w:abstractNumId="15">
     <w:nsid w:val="7D3C3652"/>
     <w:multiLevelType w:val="hybridMultilevel"/>
     <w:tmpl w:val="81AE9420"/>
@@ -6933,7 +7096,7 @@
       </w:pPr>
     </w:lvl>
   </w:abstractNum>
-  <w:abstractNum w:abstractNumId="15">
+  <w:abstractNum w:abstractNumId="16">
     <w:nsid w:val="7D917E16"/>
     <w:multiLevelType w:val="hybridMultilevel"/>
     <w:tmpl w:val="7B2A5E02"/>
@@ -7023,13 +7186,13 @@
     </w:lvl>
   </w:abstractNum>
   <w:num w:numId="1">
-    <w:abstractNumId w:val="14"/>
+    <w:abstractNumId w:val="15"/>
   </w:num>
   <w:num w:numId="2">
     <w:abstractNumId w:val="4"/>
   </w:num>
   <w:num w:numId="3">
-    <w:abstractNumId w:val="7"/>
+    <w:abstractNumId w:val="8"/>
   </w:num>
   <w:num w:numId="4">
     <w:abstractNumId w:val="3"/>
@@ -7038,37 +7201,40 @@
     <w:abstractNumId w:val="0"/>
   </w:num>
   <w:num w:numId="6">
-    <w:abstractNumId w:val="15"/>
+    <w:abstractNumId w:val="16"/>
   </w:num>
   <w:num w:numId="7">
-    <w:abstractNumId w:val="9"/>
+    <w:abstractNumId w:val="10"/>
   </w:num>
   <w:num w:numId="8">
-    <w:abstractNumId w:val="5"/>
+    <w:abstractNumId w:val="6"/>
   </w:num>
   <w:num w:numId="9">
-    <w:abstractNumId w:val="10"/>
+    <w:abstractNumId w:val="11"/>
   </w:num>
   <w:num w:numId="10">
-    <w:abstractNumId w:val="13"/>
+    <w:abstractNumId w:val="14"/>
   </w:num>
   <w:num w:numId="11">
     <w:abstractNumId w:val="2"/>
   </w:num>
   <w:num w:numId="12">
-    <w:abstractNumId w:val="11"/>
+    <w:abstractNumId w:val="12"/>
   </w:num>
   <w:num w:numId="13">
-    <w:abstractNumId w:val="6"/>
+    <w:abstractNumId w:val="7"/>
   </w:num>
   <w:num w:numId="14">
-    <w:abstractNumId w:val="12"/>
+    <w:abstractNumId w:val="13"/>
   </w:num>
   <w:num w:numId="15">
     <w:abstractNumId w:val="1"/>
   </w:num>
   <w:num w:numId="16">
-    <w:abstractNumId w:val="8"/>
+    <w:abstractNumId w:val="9"/>
+  </w:num>
+  <w:num w:numId="17">
+    <w:abstractNumId w:val="5"/>
   </w:num>
 </w:numbering>
 </file>

</xml_diff>

<commit_message>
minor presentation updates... accidental highlights
</commit_message>
<xml_diff>
--- a/Docs/Demonstration notes.docx
+++ b/Docs/Demonstration notes.docx
@@ -518,13 +518,7 @@
         </w:numPr>
       </w:pPr>
       <w:r>
-        <w:t>Open up the below page</w:t>
-      </w:r>
-      <w:r>
-        <w:t>… this is a page written before HTML5</w:t>
-      </w:r>
-      <w:r>
-        <w:t xml:space="preserve"> </w:t>
+        <w:t xml:space="preserve">Open up the below page… this is a page written before HTML5 </w:t>
       </w:r>
     </w:p>
     <w:p>
@@ -546,13 +540,7 @@
         </w:numPr>
       </w:pPr>
       <w:r>
-        <w:t>Next, o</w:t>
-      </w:r>
-      <w:r>
-        <w:t xml:space="preserve">pen up </w:t>
-      </w:r>
-      <w:r>
-        <w:t>the below page… this is the same page updated to use HTML5 semantic tags</w:t>
+        <w:t>Next, open up the below page… this is the same page updated to use HTML5 semantic tags</w:t>
       </w:r>
     </w:p>
     <w:p>
@@ -722,17 +710,8 @@
       </w:r>
     </w:p>
     <w:p>
-      <w:r>
-        <w:t xml:space="preserve">Credit for this demo goes to </w:t>
-      </w:r>
-      <w:hyperlink r:id="rId11" w:history="1">
-        <w:r>
-          <w:rPr>
-            <w:rStyle w:val="Hyperlink"/>
-          </w:rPr>
-          <w:t>http://www.webucator.com/self-paced-courses/course/comprehensive-introduction-html5.cfm</w:t>
-        </w:r>
-      </w:hyperlink>
+      <w:bookmarkStart w:id="0" w:name="_GoBack"/>
+      <w:bookmarkEnd w:id="0"/>
     </w:p>
     <w:p>
       <w:r>
@@ -795,7 +774,7 @@
       </w:r>
     </w:p>
     <w:p>
-      <w:hyperlink r:id="rId12" w:history="1">
+      <w:hyperlink r:id="rId11" w:history="1">
         <w:r>
           <w:rPr>
             <w:rStyle w:val="Hyperlink"/>
@@ -1453,7 +1432,7 @@
       </w:r>
     </w:p>
     <w:p>
-      <w:hyperlink r:id="rId13" w:history="1">
+      <w:hyperlink r:id="rId12" w:history="1">
         <w:r>
           <w:rPr>
             <w:rStyle w:val="Hyperlink"/>
@@ -1505,7 +1484,7 @@
       </w:r>
     </w:p>
     <w:p>
-      <w:hyperlink r:id="rId14" w:history="1">
+      <w:hyperlink r:id="rId13" w:history="1">
         <w:r>
           <w:rPr>
             <w:rStyle w:val="Hyperlink"/>
@@ -1641,7 +1620,7 @@
       <w:r>
         <w:t xml:space="preserve">Now use a simulator to see how these behave on mobile devices. Probably best resource is </w:t>
       </w:r>
-      <w:hyperlink r:id="rId15" w:history="1">
+      <w:hyperlink r:id="rId14" w:history="1">
         <w:r>
           <w:rPr>
             <w:rStyle w:val="Hyperlink"/>
@@ -1770,7 +1749,7 @@
       </w:r>
     </w:p>
     <w:p>
-      <w:hyperlink r:id="rId16" w:history="1">
+      <w:hyperlink r:id="rId15" w:history="1">
         <w:r>
           <w:rPr>
             <w:rStyle w:val="Hyperlink"/>
@@ -1817,7 +1796,7 @@
       <w:pPr>
         <w:pStyle w:val="ListParagraph"/>
       </w:pPr>
-      <w:hyperlink r:id="rId17" w:history="1">
+      <w:hyperlink r:id="rId16" w:history="1">
         <w:r>
           <w:rPr>
             <w:rStyle w:val="Hyperlink"/>
@@ -1853,7 +1832,7 @@
       <w:pPr>
         <w:pStyle w:val="ListParagraph"/>
       </w:pPr>
-      <w:hyperlink r:id="rId18" w:history="1">
+      <w:hyperlink r:id="rId17" w:history="1">
         <w:r>
           <w:rPr>
             <w:rStyle w:val="Hyperlink"/>
@@ -1962,7 +1941,7 @@
       <w:r>
         <w:t xml:space="preserve">Navigate to </w:t>
       </w:r>
-      <w:hyperlink r:id="rId19" w:history="1">
+      <w:hyperlink r:id="rId18" w:history="1">
         <w:r>
           <w:rPr>
             <w:rStyle w:val="Hyperlink"/>
@@ -1970,7 +1949,7 @@
           <w:t>https://</w:t>
         </w:r>
       </w:hyperlink>
-      <w:hyperlink r:id="rId20" w:history="1">
+      <w:hyperlink r:id="rId19" w:history="1">
         <w:r>
           <w:rPr>
             <w:rStyle w:val="Hyperlink"/>
@@ -2205,7 +2184,7 @@
       <w:r>
         <w:t xml:space="preserve">e to Cloud9 IDE at </w:t>
       </w:r>
-      <w:hyperlink r:id="rId21" w:history="1">
+      <w:hyperlink r:id="rId20" w:history="1">
         <w:r>
           <w:rPr>
             <w:rStyle w:val="Hyperlink"/>
@@ -2352,7 +2331,7 @@
       </w:pPr>
     </w:p>
     <w:p>
-      <w:hyperlink r:id="rId22" w:anchor="Workspace/WebsiteExtension/Website/SignalRDemo1/quickstart" w:history="1">
+      <w:hyperlink r:id="rId21" w:anchor="Workspace/WebsiteExtension/Website/SignalRDemo1/quickstart" w:history="1">
         <w:r>
           <w:rPr>
             <w:rStyle w:val="Hyperlink"/>
@@ -2394,7 +2373,7 @@
       <w:proofErr w:type="spellEnd"/>
     </w:p>
     <w:p>
-      <w:hyperlink r:id="rId23" w:history="1">
+      <w:hyperlink r:id="rId22" w:history="1">
         <w:r>
           <w:rPr>
             <w:rStyle w:val="Hyperlink"/>
@@ -2411,7 +2390,7 @@
           <w:numId w:val="10"/>
         </w:numPr>
       </w:pPr>
-      <w:hyperlink r:id="rId24" w:anchor="Workspace/WebsiteExtension/Website/SignalRDemo1/quickstart" w:history="1">
+      <w:hyperlink r:id="rId23" w:anchor="Workspace/WebsiteExtension/Website/SignalRDemo1/quickstart" w:history="1">
         <w:r>
           <w:rPr>
             <w:rStyle w:val="Hyperlink"/>
@@ -2445,7 +2424,7 @@
       <w:r>
         <w:t xml:space="preserve">the </w:t>
       </w:r>
-      <w:hyperlink r:id="rId25" w:history="1">
+      <w:hyperlink r:id="rId24" w:history="1">
         <w:proofErr w:type="spellStart"/>
         <w:r>
           <w:rPr>
@@ -5507,8 +5486,6 @@
         <w:adjustRightInd w:val="0"/>
         <w:spacing w:after="0" w:line="240" w:lineRule="auto"/>
       </w:pPr>
-      <w:bookmarkStart w:id="0" w:name="_GoBack"/>
-      <w:bookmarkEnd w:id="0"/>
     </w:p>
     <w:sectPr>
       <w:pgSz w:w="12240" w:h="15840"/>

</xml_diff>